<commit_message>
Push Report And Nu3 code without testing cuda files with streaming
</commit_message>
<xml_diff>
--- a/Report.docx
+++ b/Report.docx
@@ -1,6 +1,6 @@
 
 <file path=word/document.xml><?xml version="1.0" encoding="utf-8"?>
-<w:document xmlns:wpc="http://schemas.microsoft.com/office/word/2010/wordprocessingCanvas" xmlns:mc="http://schemas.openxmlformats.org/markup-compatibility/2006" xmlns:o="urn:schemas-microsoft-com:office:office" xmlns:r="http://schemas.openxmlformats.org/officeDocument/2006/relationships" xmlns:m="http://schemas.openxmlformats.org/officeDocument/2006/math" xmlns:v="urn:schemas-microsoft-com:vml" xmlns:wp14="http://schemas.microsoft.com/office/word/2010/wordprocessingDrawing" xmlns:wp="http://schemas.openxmlformats.org/drawingml/2006/wordprocessingDrawing" xmlns:w10="urn:schemas-microsoft-com:office:word" xmlns:w="http://schemas.openxmlformats.org/wordprocessingml/2006/main" xmlns:w14="http://schemas.microsoft.com/office/word/2010/wordml" xmlns:w15="http://schemas.microsoft.com/office/word/2012/wordml" xmlns:wpg="http://schemas.microsoft.com/office/word/2010/wordprocessingGroup" xmlns:wpi="http://schemas.microsoft.com/office/word/2010/wordprocessingInk" xmlns:wne="http://schemas.microsoft.com/office/word/2006/wordml" xmlns:wps="http://schemas.microsoft.com/office/word/2010/wordprocessingShape" mc:Ignorable="w14 w15 wp14">
+<w:document xmlns:wpc="http://schemas.microsoft.com/office/word/2010/wordprocessingCanvas" xmlns:cx="http://schemas.microsoft.com/office/drawing/2014/chartex" xmlns:cx1="http://schemas.microsoft.com/office/drawing/2015/9/8/chartex" xmlns:cx2="http://schemas.microsoft.com/office/drawing/2015/10/21/chartex" xmlns:cx3="http://schemas.microsoft.com/office/drawing/2016/5/9/chartex" xmlns:cx4="http://schemas.microsoft.com/office/drawing/2016/5/10/chartex" xmlns:cx5="http://schemas.microsoft.com/office/drawing/2016/5/11/chartex" xmlns:cx6="http://schemas.microsoft.com/office/drawing/2016/5/12/chartex" xmlns:cx7="http://schemas.microsoft.com/office/drawing/2016/5/13/chartex" xmlns:cx8="http://schemas.microsoft.com/office/drawing/2016/5/14/chartex" xmlns:mc="http://schemas.openxmlformats.org/markup-compatibility/2006" xmlns:aink="http://schemas.microsoft.com/office/drawing/2016/ink" xmlns:am3d="http://schemas.microsoft.com/office/drawing/2017/model3d" xmlns:o="urn:schemas-microsoft-com:office:office" xmlns:oel="http://schemas.microsoft.com/office/2019/extlst" xmlns:r="http://schemas.openxmlformats.org/officeDocument/2006/relationships" xmlns:m="http://schemas.openxmlformats.org/officeDocument/2006/math" xmlns:v="urn:schemas-microsoft-com:vml" xmlns:wp14="http://schemas.microsoft.com/office/word/2010/wordprocessingDrawing" xmlns:wp="http://schemas.openxmlformats.org/drawingml/2006/wordprocessingDrawing" xmlns:w10="urn:schemas-microsoft-com:office:word" xmlns:w="http://schemas.openxmlformats.org/wordprocessingml/2006/main" xmlns:w14="http://schemas.microsoft.com/office/word/2010/wordml" xmlns:w15="http://schemas.microsoft.com/office/word/2012/wordml" xmlns:w16cex="http://schemas.microsoft.com/office/word/2018/wordml/cex" xmlns:w16cid="http://schemas.microsoft.com/office/word/2016/wordml/cid" xmlns:w16="http://schemas.microsoft.com/office/word/2018/wordml" xmlns:w16du="http://schemas.microsoft.com/office/word/2023/wordml/word16du" xmlns:w16sdtdh="http://schemas.microsoft.com/office/word/2020/wordml/sdtdatahash" xmlns:w16se="http://schemas.microsoft.com/office/word/2015/wordml/symex" xmlns:wpg="http://schemas.microsoft.com/office/word/2010/wordprocessingGroup" xmlns:wpi="http://schemas.microsoft.com/office/word/2010/wordprocessingInk" xmlns:wne="http://schemas.microsoft.com/office/word/2006/wordml" xmlns:wps="http://schemas.microsoft.com/office/word/2010/wordprocessingShape" mc:Ignorable="w14 w15 w16se w16cid w16 w16cex w16sdtdh w16du wp14">
   <w:body>
     <w:p>
       <w:r>
@@ -15,7 +15,7 @@
         <mc:AlternateContent>
           <mc:Choice Requires="wpg">
             <w:drawing>
-              <wp:anchor distT="0" distB="0" distL="114300" distR="114300" simplePos="0" relativeHeight="251659264" behindDoc="1" locked="0" layoutInCell="1" allowOverlap="1" wp14:anchorId="2031B81A" wp14:editId="2E70829B">
+              <wp:anchor distT="0" distB="0" distL="114300" distR="114300" simplePos="0" relativeHeight="251659264" behindDoc="1" locked="0" layoutInCell="1" allowOverlap="1" wp14:anchorId="1DF1768F" wp14:editId="535E0D23">
                 <wp:simplePos x="0" y="0"/>
                 <wp:positionH relativeFrom="margin">
                   <wp:align>right</wp:align>
@@ -204,8 +204,8 @@
           </mc:Choice>
           <mc:Fallback>
             <w:pict>
-              <v:group w14:anchorId="2031B81A" id="Group 1271344253" o:spid="_x0000_s1026" style="position:absolute;margin-left:488.8pt;margin-top:0;width:540pt;height:108.6pt;z-index:-251657216;mso-position-horizontal:right;mso-position-horizontal-relative:margin;mso-width-relative:margin;mso-height-relative:margin" coordorigin="" coordsize="70319,12505" o:gfxdata="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">
-                <v:rect id="Rectangle 2146865462" o:spid="_x0000_s1027" style="position:absolute;left:35052;top:3399;width:23742;height:6376;visibility:visible;mso-wrap-style:square;v-text-anchor:top" o:gfxdata="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" stroked="f">
+              <v:group w14:anchorId="1DF1768F" id="Group 1271344253" o:spid="_x0000_s1026" style="position:absolute;margin-left:488.8pt;margin-top:0;width:540pt;height:108.6pt;z-index:-251657216;mso-position-horizontal:right;mso-position-horizontal-relative:margin;mso-width-relative:margin;mso-height-relative:margin" coordorigin="" coordsize="70319,12505" o:gfxdata="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">
+                <v:rect id="Rectangle 2146865462" o:spid="_x0000_s1027" style="position:absolute;left:35052;top:3399;width:23742;height:6376;visibility:visible;mso-wrap-style:square;v-text-anchor:top" o:gfxdata="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" stroked="f">
                   <v:textbox inset="2.53958mm,1.2694mm,2.53958mm,1.2694mm">
                     <w:txbxContent>
                       <w:p>
@@ -246,13 +246,13 @@
                   <v:path o:extrusionok="f" gradientshapeok="t" o:connecttype="rect"/>
                   <o:lock v:ext="edit" aspectratio="t"/>
                 </v:shapetype>
-                <v:shape id="Shape 5" o:spid="_x0000_s1028" type="#_x0000_t75" style="position:absolute;left:57150;width:13169;height:10622;visibility:visible;mso-wrap-style:square" o:preferrelative="f" o:gfxdata="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">
+                <v:shape id="Shape 5" o:spid="_x0000_s1028" type="#_x0000_t75" style="position:absolute;left:57150;width:13169;height:10622;visibility:visible;mso-wrap-style:square" o:preferrelative="f" o:gfxdata="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">
                   <v:imagedata r:id="rId9" o:title="" cropbottom="1486f" cropright="992f"/>
                 </v:shape>
-                <v:shape id="Shape 6" o:spid="_x0000_s1029" type="#_x0000_t75" style="position:absolute;top:586;width:11347;height:11919;visibility:visible;mso-wrap-style:square" o:preferrelative="f" o:gfxdata="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">
+                <v:shape id="Shape 6" o:spid="_x0000_s1029" type="#_x0000_t75" style="position:absolute;top:586;width:11347;height:11919;visibility:visible;mso-wrap-style:square" o:preferrelative="f" o:gfxdata="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">
                   <v:imagedata r:id="rId10" o:title=""/>
                 </v:shape>
-                <v:rect id="Rectangle 1517128608" o:spid="_x0000_s1030" style="position:absolute;left:12016;top:3458;width:17424;height:6210;visibility:visible;mso-wrap-style:square;v-text-anchor:top" o:gfxdata="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" stroked="f">
+                <v:rect id="Rectangle 1517128608" o:spid="_x0000_s1030" style="position:absolute;left:12016;top:3458;width:17424;height:6210;visibility:visible;mso-wrap-style:square;v-text-anchor:top" o:gfxdata="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" stroked="f">
                   <v:textbox inset="2.53958mm,1.2694mm,2.53958mm,1.2694mm">
                     <w:txbxContent>
                       <w:p>
@@ -1151,7 +1151,7 @@
           <w:lang w:val="en-US"/>
         </w:rPr>
         <w:drawing>
-          <wp:inline distT="0" distB="0" distL="0" distR="0" wp14:anchorId="4CF7B75C" wp14:editId="5642230E">
+          <wp:inline distT="0" distB="0" distL="0" distR="0" wp14:anchorId="5A2AD29A" wp14:editId="37DE4473">
             <wp:extent cx="5189220" cy="2413590"/>
             <wp:effectExtent l="0" t="0" r="0" b="6350"/>
             <wp:docPr id="89432708" name="Picture 1"/>
@@ -2133,15 +2133,33 @@
           <w:szCs w:val="32"/>
         </w:rPr>
         <w:lastRenderedPageBreak/>
-        <w:t>CPU: Gen</w:t>
-      </w:r>
-      <w:r>
-        <w:rPr>
-          <w:rFonts w:ascii="Times New Roman" w:hAnsi="Times New Roman" w:cs="Times New Roman"/>
-          <w:sz w:val="32"/>
-          <w:szCs w:val="32"/>
-        </w:rPr>
-        <w:t>erally has fewer cores (</w:t>
+        <w:t xml:space="preserve">CPU: </w:t>
+      </w:r>
+      <w:proofErr w:type="gramStart"/>
+      <w:r>
+        <w:rPr>
+          <w:rFonts w:ascii="Times New Roman" w:hAnsi="Times New Roman" w:cs="Times New Roman"/>
+          <w:sz w:val="32"/>
+          <w:szCs w:val="32"/>
+        </w:rPr>
+        <w:t>Gen</w:t>
+      </w:r>
+      <w:r>
+        <w:rPr>
+          <w:rFonts w:ascii="Times New Roman" w:hAnsi="Times New Roman" w:cs="Times New Roman"/>
+          <w:sz w:val="32"/>
+          <w:szCs w:val="32"/>
+        </w:rPr>
+        <w:t>erally</w:t>
+      </w:r>
+      <w:proofErr w:type="gramEnd"/>
+      <w:r>
+        <w:rPr>
+          <w:rFonts w:ascii="Times New Roman" w:hAnsi="Times New Roman" w:cs="Times New Roman"/>
+          <w:sz w:val="32"/>
+          <w:szCs w:val="32"/>
+        </w:rPr>
+        <w:t xml:space="preserve"> has fewer cores (</w:t>
       </w:r>
       <w:r>
         <w:rPr>
@@ -2991,6 +3009,7 @@
         </w:rPr>
         <w:t xml:space="preserve">Open-source frameworks like </w:t>
       </w:r>
+      <w:proofErr w:type="spellStart"/>
       <w:r>
         <w:rPr>
           <w:rFonts w:ascii="Times New Roman" w:hAnsi="Times New Roman" w:cs="Times New Roman"/>
@@ -3001,6 +3020,7 @@
         </w:rPr>
         <w:t>PyTorch</w:t>
       </w:r>
+      <w:proofErr w:type="spellEnd"/>
       <w:r>
         <w:rPr>
           <w:rFonts w:ascii="Times New Roman" w:hAnsi="Times New Roman" w:cs="Times New Roman"/>
@@ -3045,7 +3065,43 @@
           <w:sz w:val="32"/>
           <w:szCs w:val="32"/>
         </w:rPr>
-        <w:t>They leverage advanced optimization techniques and libraries like cuDNN and cuBLAS, which are specifically optimized for NVIDIA GPUs.</w:t>
+        <w:t xml:space="preserve">They leverage advanced optimization techniques and libraries like </w:t>
+      </w:r>
+      <w:proofErr w:type="spellStart"/>
+      <w:r>
+        <w:rPr>
+          <w:rFonts w:ascii="Times New Roman" w:hAnsi="Times New Roman" w:cs="Times New Roman"/>
+          <w:sz w:val="32"/>
+          <w:szCs w:val="32"/>
+        </w:rPr>
+        <w:t>cuDNN</w:t>
+      </w:r>
+      <w:proofErr w:type="spellEnd"/>
+      <w:r>
+        <w:rPr>
+          <w:rFonts w:ascii="Times New Roman" w:hAnsi="Times New Roman" w:cs="Times New Roman"/>
+          <w:sz w:val="32"/>
+          <w:szCs w:val="32"/>
+        </w:rPr>
+        <w:t xml:space="preserve"> and </w:t>
+      </w:r>
+      <w:proofErr w:type="spellStart"/>
+      <w:r>
+        <w:rPr>
+          <w:rFonts w:ascii="Times New Roman" w:hAnsi="Times New Roman" w:cs="Times New Roman"/>
+          <w:sz w:val="32"/>
+          <w:szCs w:val="32"/>
+        </w:rPr>
+        <w:t>cuBLAS</w:t>
+      </w:r>
+      <w:proofErr w:type="spellEnd"/>
+      <w:r>
+        <w:rPr>
+          <w:rFonts w:ascii="Times New Roman" w:hAnsi="Times New Roman" w:cs="Times New Roman"/>
+          <w:sz w:val="32"/>
+          <w:szCs w:val="32"/>
+        </w:rPr>
+        <w:t>, which are specifically optimized for NVIDIA GPUs.</w:t>
       </w:r>
     </w:p>
     <w:p>
@@ -3189,7 +3245,25 @@
           <w:sz w:val="32"/>
           <w:szCs w:val="32"/>
         </w:rPr>
-        <w:t>For example, PyTorch and TensorFlow include highly optimized routines for common tasks like matrix multiplications, convolutions, and reductions.</w:t>
+        <w:t xml:space="preserve">For example, </w:t>
+      </w:r>
+      <w:proofErr w:type="spellStart"/>
+      <w:r>
+        <w:rPr>
+          <w:rFonts w:ascii="Times New Roman" w:hAnsi="Times New Roman" w:cs="Times New Roman"/>
+          <w:sz w:val="32"/>
+          <w:szCs w:val="32"/>
+        </w:rPr>
+        <w:t>PyTorch</w:t>
+      </w:r>
+      <w:proofErr w:type="spellEnd"/>
+      <w:r>
+        <w:rPr>
+          <w:rFonts w:ascii="Times New Roman" w:hAnsi="Times New Roman" w:cs="Times New Roman"/>
+          <w:sz w:val="32"/>
+          <w:szCs w:val="32"/>
+        </w:rPr>
+        <w:t xml:space="preserve"> and TensorFlow include highly optimized routines for common tasks like matrix multiplications, convolutions, and reductions.</w:t>
       </w:r>
     </w:p>
     <w:p>
@@ -3453,6 +3527,24 @@
                 <w:szCs w:val="32"/>
               </w:rPr>
             </w:pPr>
+            <w:r>
+              <w:rPr>
+                <w:rFonts w:ascii="Times New Roman" w:hAnsi="Times New Roman" w:cs="Times New Roman"/>
+                <w:sz w:val="32"/>
+                <w:szCs w:val="32"/>
+              </w:rPr>
+              <w:t xml:space="preserve">0.032 </w:t>
+            </w:r>
+            <w:proofErr w:type="spellStart"/>
+            <w:r>
+              <w:rPr>
+                <w:rFonts w:ascii="Times New Roman" w:hAnsi="Times New Roman" w:cs="Times New Roman"/>
+                <w:sz w:val="32"/>
+                <w:szCs w:val="32"/>
+              </w:rPr>
+              <w:t>ms</w:t>
+            </w:r>
+            <w:proofErr w:type="spellEnd"/>
           </w:p>
         </w:tc>
         <w:tc>
@@ -3462,14 +3554,32 @@
           <w:p>
             <w:pPr>
               <w:tabs>
-                <w:tab w:val="left" w:pos="9060"/>
-              </w:tabs>
-              <w:rPr>
-                <w:rFonts w:ascii="Times New Roman" w:hAnsi="Times New Roman" w:cs="Times New Roman"/>
-                <w:sz w:val="32"/>
-                <w:szCs w:val="32"/>
-              </w:rPr>
-            </w:pPr>
+                <w:tab w:val="left" w:pos="1125"/>
+              </w:tabs>
+              <w:rPr>
+                <w:rFonts w:ascii="Times New Roman" w:hAnsi="Times New Roman" w:cs="Times New Roman"/>
+                <w:sz w:val="32"/>
+                <w:szCs w:val="32"/>
+              </w:rPr>
+            </w:pPr>
+            <w:r>
+              <w:rPr>
+                <w:rFonts w:ascii="Times New Roman" w:hAnsi="Times New Roman" w:cs="Times New Roman"/>
+                <w:sz w:val="32"/>
+                <w:szCs w:val="32"/>
+              </w:rPr>
+              <w:t xml:space="preserve">0.565248 </w:t>
+            </w:r>
+            <w:proofErr w:type="spellStart"/>
+            <w:r>
+              <w:rPr>
+                <w:rFonts w:ascii="Times New Roman" w:hAnsi="Times New Roman" w:cs="Times New Roman"/>
+                <w:sz w:val="32"/>
+                <w:szCs w:val="32"/>
+              </w:rPr>
+              <w:t>ms</w:t>
+            </w:r>
+            <w:proofErr w:type="spellEnd"/>
           </w:p>
         </w:tc>
       </w:tr>
@@ -3514,6 +3624,24 @@
                 <w:szCs w:val="32"/>
               </w:rPr>
             </w:pPr>
+            <w:r>
+              <w:rPr>
+                <w:rFonts w:ascii="Times New Roman" w:hAnsi="Times New Roman" w:cs="Times New Roman"/>
+                <w:sz w:val="32"/>
+                <w:szCs w:val="32"/>
+              </w:rPr>
+              <w:t xml:space="preserve">0.398 </w:t>
+            </w:r>
+            <w:proofErr w:type="spellStart"/>
+            <w:r>
+              <w:rPr>
+                <w:rFonts w:ascii="Times New Roman" w:hAnsi="Times New Roman" w:cs="Times New Roman"/>
+                <w:sz w:val="32"/>
+                <w:szCs w:val="32"/>
+              </w:rPr>
+              <w:t>ms</w:t>
+            </w:r>
+            <w:proofErr w:type="spellEnd"/>
           </w:p>
         </w:tc>
         <w:tc>
@@ -3531,6 +3659,24 @@
                 <w:szCs w:val="32"/>
               </w:rPr>
             </w:pPr>
+            <w:r>
+              <w:rPr>
+                <w:rFonts w:ascii="Times New Roman" w:hAnsi="Times New Roman" w:cs="Times New Roman"/>
+                <w:sz w:val="32"/>
+                <w:szCs w:val="32"/>
+              </w:rPr>
+              <w:t xml:space="preserve">0.829056 </w:t>
+            </w:r>
+            <w:proofErr w:type="spellStart"/>
+            <w:r>
+              <w:rPr>
+                <w:rFonts w:ascii="Times New Roman" w:hAnsi="Times New Roman" w:cs="Times New Roman"/>
+                <w:sz w:val="32"/>
+                <w:szCs w:val="32"/>
+              </w:rPr>
+              <w:t>ms</w:t>
+            </w:r>
+            <w:proofErr w:type="spellEnd"/>
           </w:p>
         </w:tc>
       </w:tr>
@@ -3575,6 +3721,24 @@
                 <w:szCs w:val="32"/>
               </w:rPr>
             </w:pPr>
+            <w:r>
+              <w:rPr>
+                <w:rFonts w:ascii="Times New Roman" w:hAnsi="Times New Roman" w:cs="Times New Roman"/>
+                <w:sz w:val="32"/>
+                <w:szCs w:val="32"/>
+              </w:rPr>
+              <w:t xml:space="preserve">8.726 </w:t>
+            </w:r>
+            <w:proofErr w:type="spellStart"/>
+            <w:r>
+              <w:rPr>
+                <w:rFonts w:ascii="Times New Roman" w:hAnsi="Times New Roman" w:cs="Times New Roman"/>
+                <w:sz w:val="32"/>
+                <w:szCs w:val="32"/>
+              </w:rPr>
+              <w:t>ms</w:t>
+            </w:r>
+            <w:proofErr w:type="spellEnd"/>
           </w:p>
         </w:tc>
         <w:tc>
@@ -3592,6 +3756,24 @@
                 <w:szCs w:val="32"/>
               </w:rPr>
             </w:pPr>
+            <w:r>
+              <w:rPr>
+                <w:rFonts w:ascii="Times New Roman" w:hAnsi="Times New Roman" w:cs="Times New Roman"/>
+                <w:sz w:val="32"/>
+                <w:szCs w:val="32"/>
+              </w:rPr>
+              <w:t xml:space="preserve">1.33549 </w:t>
+            </w:r>
+            <w:proofErr w:type="spellStart"/>
+            <w:r>
+              <w:rPr>
+                <w:rFonts w:ascii="Times New Roman" w:hAnsi="Times New Roman" w:cs="Times New Roman"/>
+                <w:sz w:val="32"/>
+                <w:szCs w:val="32"/>
+              </w:rPr>
+              <w:t>ms</w:t>
+            </w:r>
+            <w:proofErr w:type="spellEnd"/>
           </w:p>
         </w:tc>
       </w:tr>
@@ -3636,6 +3818,24 @@
                 <w:szCs w:val="32"/>
               </w:rPr>
             </w:pPr>
+            <w:r>
+              <w:rPr>
+                <w:rFonts w:ascii="Times New Roman" w:hAnsi="Times New Roman" w:cs="Times New Roman"/>
+                <w:sz w:val="32"/>
+                <w:szCs w:val="32"/>
+              </w:rPr>
+              <w:t xml:space="preserve">141.737 </w:t>
+            </w:r>
+            <w:proofErr w:type="spellStart"/>
+            <w:r>
+              <w:rPr>
+                <w:rFonts w:ascii="Times New Roman" w:hAnsi="Times New Roman" w:cs="Times New Roman"/>
+                <w:sz w:val="32"/>
+                <w:szCs w:val="32"/>
+              </w:rPr>
+              <w:t>ms</w:t>
+            </w:r>
+            <w:proofErr w:type="spellEnd"/>
           </w:p>
         </w:tc>
         <w:tc>
@@ -3653,6 +3853,24 @@
                 <w:szCs w:val="32"/>
               </w:rPr>
             </w:pPr>
+            <w:r>
+              <w:rPr>
+                <w:rFonts w:ascii="Times New Roman" w:hAnsi="Times New Roman" w:cs="Times New Roman"/>
+                <w:sz w:val="32"/>
+                <w:szCs w:val="32"/>
+              </w:rPr>
+              <w:t xml:space="preserve">3.28106 </w:t>
+            </w:r>
+            <w:proofErr w:type="spellStart"/>
+            <w:r>
+              <w:rPr>
+                <w:rFonts w:ascii="Times New Roman" w:hAnsi="Times New Roman" w:cs="Times New Roman"/>
+                <w:sz w:val="32"/>
+                <w:szCs w:val="32"/>
+              </w:rPr>
+              <w:t>ms</w:t>
+            </w:r>
+            <w:proofErr w:type="spellEnd"/>
           </w:p>
         </w:tc>
       </w:tr>
@@ -3697,6 +3915,24 @@
                 <w:szCs w:val="32"/>
               </w:rPr>
             </w:pPr>
+            <w:r>
+              <w:rPr>
+                <w:rFonts w:ascii="Times New Roman" w:hAnsi="Times New Roman" w:cs="Times New Roman"/>
+                <w:sz w:val="32"/>
+                <w:szCs w:val="32"/>
+              </w:rPr>
+              <w:t xml:space="preserve">646.285 </w:t>
+            </w:r>
+            <w:proofErr w:type="spellStart"/>
+            <w:r>
+              <w:rPr>
+                <w:rFonts w:ascii="Times New Roman" w:hAnsi="Times New Roman" w:cs="Times New Roman"/>
+                <w:sz w:val="32"/>
+                <w:szCs w:val="32"/>
+              </w:rPr>
+              <w:t>ms</w:t>
+            </w:r>
+            <w:proofErr w:type="spellEnd"/>
           </w:p>
         </w:tc>
         <w:tc>
@@ -3714,6 +3950,24 @@
                 <w:szCs w:val="32"/>
               </w:rPr>
             </w:pPr>
+            <w:r>
+              <w:rPr>
+                <w:rFonts w:ascii="Times New Roman" w:hAnsi="Times New Roman" w:cs="Times New Roman"/>
+                <w:sz w:val="32"/>
+                <w:szCs w:val="32"/>
+              </w:rPr>
+              <w:t xml:space="preserve">12.9678 </w:t>
+            </w:r>
+            <w:proofErr w:type="spellStart"/>
+            <w:r>
+              <w:rPr>
+                <w:rFonts w:ascii="Times New Roman" w:hAnsi="Times New Roman" w:cs="Times New Roman"/>
+                <w:sz w:val="32"/>
+                <w:szCs w:val="32"/>
+              </w:rPr>
+              <w:t>ms</w:t>
+            </w:r>
+            <w:proofErr w:type="spellEnd"/>
           </w:p>
         </w:tc>
       </w:tr>
@@ -3993,8 +4247,18 @@
                 <w:sz w:val="32"/>
                 <w:szCs w:val="32"/>
               </w:rPr>
-              <w:t>4.202 ms</w:t>
-            </w:r>
+              <w:t xml:space="preserve">4.202 </w:t>
+            </w:r>
+            <w:proofErr w:type="spellStart"/>
+            <w:r>
+              <w:rPr>
+                <w:rFonts w:ascii="Times New Roman" w:hAnsi="Times New Roman" w:cs="Times New Roman"/>
+                <w:sz w:val="32"/>
+                <w:szCs w:val="32"/>
+              </w:rPr>
+              <w:t>ms</w:t>
+            </w:r>
+            <w:proofErr w:type="spellEnd"/>
           </w:p>
         </w:tc>
         <w:tc>
@@ -4018,8 +4282,18 @@
                 <w:sz w:val="32"/>
                 <w:szCs w:val="32"/>
               </w:rPr>
-              <w:t>1.6895 ms</w:t>
-            </w:r>
+              <w:t xml:space="preserve">1.6895 </w:t>
+            </w:r>
+            <w:proofErr w:type="spellStart"/>
+            <w:r>
+              <w:rPr>
+                <w:rFonts w:ascii="Times New Roman" w:hAnsi="Times New Roman" w:cs="Times New Roman"/>
+                <w:sz w:val="32"/>
+                <w:szCs w:val="32"/>
+              </w:rPr>
+              <w:t>ms</w:t>
+            </w:r>
+            <w:proofErr w:type="spellEnd"/>
           </w:p>
         </w:tc>
       </w:tr>
@@ -4070,8 +4344,18 @@
                 <w:sz w:val="32"/>
                 <w:szCs w:val="32"/>
               </w:rPr>
-              <w:t>241.425 ms</w:t>
-            </w:r>
+              <w:t xml:space="preserve">241.425 </w:t>
+            </w:r>
+            <w:proofErr w:type="spellStart"/>
+            <w:r>
+              <w:rPr>
+                <w:rFonts w:ascii="Times New Roman" w:hAnsi="Times New Roman" w:cs="Times New Roman"/>
+                <w:sz w:val="32"/>
+                <w:szCs w:val="32"/>
+              </w:rPr>
+              <w:t>ms</w:t>
+            </w:r>
+            <w:proofErr w:type="spellEnd"/>
           </w:p>
         </w:tc>
         <w:tc>
@@ -4095,8 +4379,18 @@
                 <w:sz w:val="32"/>
                 <w:szCs w:val="32"/>
               </w:rPr>
-              <w:t>15.352 ms</w:t>
-            </w:r>
+              <w:t xml:space="preserve">15.352 </w:t>
+            </w:r>
+            <w:proofErr w:type="spellStart"/>
+            <w:r>
+              <w:rPr>
+                <w:rFonts w:ascii="Times New Roman" w:hAnsi="Times New Roman" w:cs="Times New Roman"/>
+                <w:sz w:val="32"/>
+                <w:szCs w:val="32"/>
+              </w:rPr>
+              <w:t>ms</w:t>
+            </w:r>
+            <w:proofErr w:type="spellEnd"/>
           </w:p>
         </w:tc>
       </w:tr>
@@ -4172,8 +4466,18 @@
                 <w:sz w:val="32"/>
                 <w:szCs w:val="32"/>
               </w:rPr>
-              <w:t>335.95 ms</w:t>
-            </w:r>
+              <w:t xml:space="preserve">335.95 </w:t>
+            </w:r>
+            <w:proofErr w:type="spellStart"/>
+            <w:r>
+              <w:rPr>
+                <w:rFonts w:ascii="Times New Roman" w:hAnsi="Times New Roman" w:cs="Times New Roman"/>
+                <w:sz w:val="32"/>
+                <w:szCs w:val="32"/>
+              </w:rPr>
+              <w:t>ms</w:t>
+            </w:r>
+            <w:proofErr w:type="spellEnd"/>
           </w:p>
         </w:tc>
       </w:tr>
@@ -4363,7 +4667,39 @@
           <w:sz w:val="28"/>
           <w:szCs w:val="28"/>
         </w:rPr>
-        <w:t>GPU Advantage for Large Data: As data size increases, the GPU exhibits significant speedup compared to the CPU. For instance, at 10,000 data points, the CPU execution time is 241.425 ms, whereas the GPU takes only 15.352 ms (a 15.7x speedup). This trend continues with even larger datasets, demonstrating the scalability of GPU-based processing.</w:t>
+        <w:t xml:space="preserve">GPU Advantage for Large Data: As data size increases, the GPU exhibits significant speedup compared to the CPU. For instance, at 10,000 data points, the CPU execution time is 241.425 </w:t>
+      </w:r>
+      <w:proofErr w:type="spellStart"/>
+      <w:r>
+        <w:rPr>
+          <w:sz w:val="28"/>
+          <w:szCs w:val="28"/>
+        </w:rPr>
+        <w:t>ms</w:t>
+      </w:r>
+      <w:proofErr w:type="spellEnd"/>
+      <w:r>
+        <w:rPr>
+          <w:sz w:val="28"/>
+          <w:szCs w:val="28"/>
+        </w:rPr>
+        <w:t xml:space="preserve">, whereas the GPU takes only 15.352 </w:t>
+      </w:r>
+      <w:proofErr w:type="spellStart"/>
+      <w:r>
+        <w:rPr>
+          <w:sz w:val="28"/>
+          <w:szCs w:val="28"/>
+        </w:rPr>
+        <w:t>ms</w:t>
+      </w:r>
+      <w:proofErr w:type="spellEnd"/>
+      <w:r>
+        <w:rPr>
+          <w:sz w:val="28"/>
+          <w:szCs w:val="28"/>
+        </w:rPr>
+        <w:t xml:space="preserve"> (a 15.7x speedup). This trend continues with even larger datasets, demonstrating the scalability of GPU-based processing.</w:t>
       </w:r>
     </w:p>
     <w:p>
@@ -4438,16 +4774,7 @@
           <w:sz w:val="28"/>
           <w:szCs w:val="28"/>
         </w:rPr>
-        <w:t>CPU: Due to factors like CPU architecture, cache size, and memory access patterns, it's challenging to provide a specific theoretical benchmark for CPU inner join performance. However, the expected behavior is that join time should increase proportionally to data size (n * lo</w:t>
-      </w:r>
-      <w:bookmarkStart w:id="0" w:name="_GoBack"/>
-      <w:bookmarkEnd w:id="0"/>
-      <w:r>
-        <w:rPr>
-          <w:sz w:val="28"/>
-          <w:szCs w:val="28"/>
-        </w:rPr>
-        <w:t>g(n)) in most scenarios.</w:t>
+        <w:t>CPU: Due to factors like CPU architecture, cache size, and memory access patterns, it's challenging to provide a specific theoretical benchmark for CPU inner join performance. However, the expected behavior is that join time should increase proportionally to data size (n * log(n)) in most scenarios.</w:t>
       </w:r>
     </w:p>
     <w:p>
@@ -4660,7 +4987,23 @@
           <w:szCs w:val="28"/>
         </w:rPr>
         <w:lastRenderedPageBreak/>
-        <w:t>A definitive comparison with open-source libraries requires knowledge of the specific libraries or frameworks used in the implementation. However, popular deep learning frameworks like PyTorch and TensorFlow offer highly optimized GPU kernels for various operations, including joins. Comparing the results with these frameworks can provide insights into potential performance improvements. Benchmarks and performance comparisons for these frameworks can be found online.</w:t>
+        <w:t xml:space="preserve">A definitive comparison with open-source libraries requires knowledge of the specific libraries or frameworks used in the implementation. However, popular deep learning frameworks like </w:t>
+      </w:r>
+      <w:proofErr w:type="spellStart"/>
+      <w:r>
+        <w:rPr>
+          <w:sz w:val="28"/>
+          <w:szCs w:val="28"/>
+        </w:rPr>
+        <w:t>PyTorch</w:t>
+      </w:r>
+      <w:proofErr w:type="spellEnd"/>
+      <w:r>
+        <w:rPr>
+          <w:sz w:val="28"/>
+          <w:szCs w:val="28"/>
+        </w:rPr>
+        <w:t xml:space="preserve"> and TensorFlow offer highly optimized GPU kernels for various operations, including joins. Comparing the results with these frameworks can provide insights into potential performance improvements. Benchmarks and performance comparisons for these frameworks can be found online.</w:t>
       </w:r>
     </w:p>
     <w:p>
@@ -4726,7 +5069,7 @@
 </file>
 
 <file path=word/endnotes.xml><?xml version="1.0" encoding="utf-8"?>
-<w:endnotes xmlns:wpc="http://schemas.microsoft.com/office/word/2010/wordprocessingCanvas" xmlns:mc="http://schemas.openxmlformats.org/markup-compatibility/2006" xmlns:o="urn:schemas-microsoft-com:office:office" xmlns:r="http://schemas.openxmlformats.org/officeDocument/2006/relationships" xmlns:m="http://schemas.openxmlformats.org/officeDocument/2006/math" xmlns:v="urn:schemas-microsoft-com:vml" xmlns:wp14="http://schemas.microsoft.com/office/word/2010/wordprocessingDrawing" xmlns:wp="http://schemas.openxmlformats.org/drawingml/2006/wordprocessingDrawing" xmlns:w10="urn:schemas-microsoft-com:office:word" xmlns:w="http://schemas.openxmlformats.org/wordprocessingml/2006/main" xmlns:w14="http://schemas.microsoft.com/office/word/2010/wordml" xmlns:w15="http://schemas.microsoft.com/office/word/2012/wordml" xmlns:wpg="http://schemas.microsoft.com/office/word/2010/wordprocessingGroup" xmlns:wpi="http://schemas.microsoft.com/office/word/2010/wordprocessingInk" xmlns:wne="http://schemas.microsoft.com/office/word/2006/wordml" xmlns:wps="http://schemas.microsoft.com/office/word/2010/wordprocessingShape" mc:Ignorable="w14 w15 wp14">
+<w:endnotes xmlns:wpc="http://schemas.microsoft.com/office/word/2010/wordprocessingCanvas" xmlns:cx="http://schemas.microsoft.com/office/drawing/2014/chartex" xmlns:cx1="http://schemas.microsoft.com/office/drawing/2015/9/8/chartex" xmlns:cx2="http://schemas.microsoft.com/office/drawing/2015/10/21/chartex" xmlns:cx3="http://schemas.microsoft.com/office/drawing/2016/5/9/chartex" xmlns:cx4="http://schemas.microsoft.com/office/drawing/2016/5/10/chartex" xmlns:cx5="http://schemas.microsoft.com/office/drawing/2016/5/11/chartex" xmlns:cx6="http://schemas.microsoft.com/office/drawing/2016/5/12/chartex" xmlns:cx7="http://schemas.microsoft.com/office/drawing/2016/5/13/chartex" xmlns:cx8="http://schemas.microsoft.com/office/drawing/2016/5/14/chartex" xmlns:mc="http://schemas.openxmlformats.org/markup-compatibility/2006" xmlns:aink="http://schemas.microsoft.com/office/drawing/2016/ink" xmlns:am3d="http://schemas.microsoft.com/office/drawing/2017/model3d" xmlns:o="urn:schemas-microsoft-com:office:office" xmlns:oel="http://schemas.microsoft.com/office/2019/extlst" xmlns:r="http://schemas.openxmlformats.org/officeDocument/2006/relationships" xmlns:m="http://schemas.openxmlformats.org/officeDocument/2006/math" xmlns:v="urn:schemas-microsoft-com:vml" xmlns:wp14="http://schemas.microsoft.com/office/word/2010/wordprocessingDrawing" xmlns:wp="http://schemas.openxmlformats.org/drawingml/2006/wordprocessingDrawing" xmlns:w10="urn:schemas-microsoft-com:office:word" xmlns:w="http://schemas.openxmlformats.org/wordprocessingml/2006/main" xmlns:w14="http://schemas.microsoft.com/office/word/2010/wordml" xmlns:w15="http://schemas.microsoft.com/office/word/2012/wordml" xmlns:w16cex="http://schemas.microsoft.com/office/word/2018/wordml/cex" xmlns:w16cid="http://schemas.microsoft.com/office/word/2016/wordml/cid" xmlns:w16="http://schemas.microsoft.com/office/word/2018/wordml" xmlns:w16du="http://schemas.microsoft.com/office/word/2023/wordml/word16du" xmlns:w16sdtdh="http://schemas.microsoft.com/office/word/2020/wordml/sdtdatahash" xmlns:w16se="http://schemas.microsoft.com/office/word/2015/wordml/symex" xmlns:wpg="http://schemas.microsoft.com/office/word/2010/wordprocessingGroup" xmlns:wpi="http://schemas.microsoft.com/office/word/2010/wordprocessingInk" xmlns:wne="http://schemas.microsoft.com/office/word/2006/wordml" xmlns:wps="http://schemas.microsoft.com/office/word/2010/wordprocessingShape" mc:Ignorable="w14 w15 w16se w16cid w16 w16cex w16sdtdh w16du wp14">
   <w:endnote w:type="separator" w:id="-1">
     <w:p>
       <w:pPr>
@@ -4751,7 +5094,7 @@
 </file>
 
 <file path=word/footnotes.xml><?xml version="1.0" encoding="utf-8"?>
-<w:footnotes xmlns:wpc="http://schemas.microsoft.com/office/word/2010/wordprocessingCanvas" xmlns:mc="http://schemas.openxmlformats.org/markup-compatibility/2006" xmlns:o="urn:schemas-microsoft-com:office:office" xmlns:r="http://schemas.openxmlformats.org/officeDocument/2006/relationships" xmlns:m="http://schemas.openxmlformats.org/officeDocument/2006/math" xmlns:v="urn:schemas-microsoft-com:vml" xmlns:wp14="http://schemas.microsoft.com/office/word/2010/wordprocessingDrawing" xmlns:wp="http://schemas.openxmlformats.org/drawingml/2006/wordprocessingDrawing" xmlns:w10="urn:schemas-microsoft-com:office:word" xmlns:w="http://schemas.openxmlformats.org/wordprocessingml/2006/main" xmlns:w14="http://schemas.microsoft.com/office/word/2010/wordml" xmlns:w15="http://schemas.microsoft.com/office/word/2012/wordml" xmlns:wpg="http://schemas.microsoft.com/office/word/2010/wordprocessingGroup" xmlns:wpi="http://schemas.microsoft.com/office/word/2010/wordprocessingInk" xmlns:wne="http://schemas.microsoft.com/office/word/2006/wordml" xmlns:wps="http://schemas.microsoft.com/office/word/2010/wordprocessingShape" mc:Ignorable="w14 w15 wp14">
+<w:footnotes xmlns:wpc="http://schemas.microsoft.com/office/word/2010/wordprocessingCanvas" xmlns:cx="http://schemas.microsoft.com/office/drawing/2014/chartex" xmlns:cx1="http://schemas.microsoft.com/office/drawing/2015/9/8/chartex" xmlns:cx2="http://schemas.microsoft.com/office/drawing/2015/10/21/chartex" xmlns:cx3="http://schemas.microsoft.com/office/drawing/2016/5/9/chartex" xmlns:cx4="http://schemas.microsoft.com/office/drawing/2016/5/10/chartex" xmlns:cx5="http://schemas.microsoft.com/office/drawing/2016/5/11/chartex" xmlns:cx6="http://schemas.microsoft.com/office/drawing/2016/5/12/chartex" xmlns:cx7="http://schemas.microsoft.com/office/drawing/2016/5/13/chartex" xmlns:cx8="http://schemas.microsoft.com/office/drawing/2016/5/14/chartex" xmlns:mc="http://schemas.openxmlformats.org/markup-compatibility/2006" xmlns:aink="http://schemas.microsoft.com/office/drawing/2016/ink" xmlns:am3d="http://schemas.microsoft.com/office/drawing/2017/model3d" xmlns:o="urn:schemas-microsoft-com:office:office" xmlns:oel="http://schemas.microsoft.com/office/2019/extlst" xmlns:r="http://schemas.openxmlformats.org/officeDocument/2006/relationships" xmlns:m="http://schemas.openxmlformats.org/officeDocument/2006/math" xmlns:v="urn:schemas-microsoft-com:vml" xmlns:wp14="http://schemas.microsoft.com/office/word/2010/wordprocessingDrawing" xmlns:wp="http://schemas.openxmlformats.org/drawingml/2006/wordprocessingDrawing" xmlns:w10="urn:schemas-microsoft-com:office:word" xmlns:w="http://schemas.openxmlformats.org/wordprocessingml/2006/main" xmlns:w14="http://schemas.microsoft.com/office/word/2010/wordml" xmlns:w15="http://schemas.microsoft.com/office/word/2012/wordml" xmlns:w16cex="http://schemas.microsoft.com/office/word/2018/wordml/cex" xmlns:w16cid="http://schemas.microsoft.com/office/word/2016/wordml/cid" xmlns:w16="http://schemas.microsoft.com/office/word/2018/wordml" xmlns:w16du="http://schemas.microsoft.com/office/word/2023/wordml/word16du" xmlns:w16sdtdh="http://schemas.microsoft.com/office/word/2020/wordml/sdtdatahash" xmlns:w16se="http://schemas.microsoft.com/office/word/2015/wordml/symex" xmlns:wpg="http://schemas.microsoft.com/office/word/2010/wordprocessingGroup" xmlns:wpi="http://schemas.microsoft.com/office/word/2010/wordprocessingInk" xmlns:wne="http://schemas.microsoft.com/office/word/2006/wordml" xmlns:wps="http://schemas.microsoft.com/office/word/2010/wordprocessingShape" mc:Ignorable="w14 w15 w16se w16cid w16 w16cex w16sdtdh w16du wp14">
   <w:footnote w:type="separator" w:id="-1">
     <w:p>
       <w:pPr>
@@ -4776,7 +5119,7 @@
 </file>
 
 <file path=word/numbering.xml><?xml version="1.0" encoding="utf-8"?>
-<w:numbering xmlns:wpc="http://schemas.microsoft.com/office/word/2010/wordprocessingCanvas" xmlns:mc="http://schemas.openxmlformats.org/markup-compatibility/2006" xmlns:o="urn:schemas-microsoft-com:office:office" xmlns:r="http://schemas.openxmlformats.org/officeDocument/2006/relationships" xmlns:m="http://schemas.openxmlformats.org/officeDocument/2006/math" xmlns:v="urn:schemas-microsoft-com:vml" xmlns:wp14="http://schemas.microsoft.com/office/word/2010/wordprocessingDrawing" xmlns:wp="http://schemas.openxmlformats.org/drawingml/2006/wordprocessingDrawing" xmlns:w10="urn:schemas-microsoft-com:office:word" xmlns:w="http://schemas.openxmlformats.org/wordprocessingml/2006/main" xmlns:w14="http://schemas.microsoft.com/office/word/2010/wordml" xmlns:w15="http://schemas.microsoft.com/office/word/2012/wordml" xmlns:wpg="http://schemas.microsoft.com/office/word/2010/wordprocessingGroup" xmlns:wpi="http://schemas.microsoft.com/office/word/2010/wordprocessingInk" xmlns:wne="http://schemas.microsoft.com/office/word/2006/wordml" xmlns:wps="http://schemas.microsoft.com/office/word/2010/wordprocessingShape" mc:Ignorable="w14 w15 wp14">
+<w:numbering xmlns:wpc="http://schemas.microsoft.com/office/word/2010/wordprocessingCanvas" xmlns:cx="http://schemas.microsoft.com/office/drawing/2014/chartex" xmlns:cx1="http://schemas.microsoft.com/office/drawing/2015/9/8/chartex" xmlns:cx2="http://schemas.microsoft.com/office/drawing/2015/10/21/chartex" xmlns:cx3="http://schemas.microsoft.com/office/drawing/2016/5/9/chartex" xmlns:cx4="http://schemas.microsoft.com/office/drawing/2016/5/10/chartex" xmlns:cx5="http://schemas.microsoft.com/office/drawing/2016/5/11/chartex" xmlns:cx6="http://schemas.microsoft.com/office/drawing/2016/5/12/chartex" xmlns:cx7="http://schemas.microsoft.com/office/drawing/2016/5/13/chartex" xmlns:cx8="http://schemas.microsoft.com/office/drawing/2016/5/14/chartex" xmlns:mc="http://schemas.openxmlformats.org/markup-compatibility/2006" xmlns:aink="http://schemas.microsoft.com/office/drawing/2016/ink" xmlns:am3d="http://schemas.microsoft.com/office/drawing/2017/model3d" xmlns:o="urn:schemas-microsoft-com:office:office" xmlns:oel="http://schemas.microsoft.com/office/2019/extlst" xmlns:r="http://schemas.openxmlformats.org/officeDocument/2006/relationships" xmlns:m="http://schemas.openxmlformats.org/officeDocument/2006/math" xmlns:v="urn:schemas-microsoft-com:vml" xmlns:wp14="http://schemas.microsoft.com/office/word/2010/wordprocessingDrawing" xmlns:wp="http://schemas.openxmlformats.org/drawingml/2006/wordprocessingDrawing" xmlns:w10="urn:schemas-microsoft-com:office:word" xmlns:w="http://schemas.openxmlformats.org/wordprocessingml/2006/main" xmlns:w14="http://schemas.microsoft.com/office/word/2010/wordml" xmlns:w15="http://schemas.microsoft.com/office/word/2012/wordml" xmlns:w16cex="http://schemas.microsoft.com/office/word/2018/wordml/cex" xmlns:w16cid="http://schemas.microsoft.com/office/word/2016/wordml/cid" xmlns:w16="http://schemas.microsoft.com/office/word/2018/wordml" xmlns:w16du="http://schemas.microsoft.com/office/word/2023/wordml/word16du" xmlns:w16sdtdh="http://schemas.microsoft.com/office/word/2020/wordml/sdtdatahash" xmlns:w16se="http://schemas.microsoft.com/office/word/2015/wordml/symex" xmlns:wpg="http://schemas.microsoft.com/office/word/2010/wordprocessingGroup" xmlns:wpi="http://schemas.microsoft.com/office/word/2010/wordprocessingInk" xmlns:wne="http://schemas.microsoft.com/office/word/2006/wordml" xmlns:wps="http://schemas.microsoft.com/office/word/2010/wordprocessingShape" mc:Ignorable="w14 w15 w16se w16cid w16 w16cex w16sdtdh w16du wp14">
   <w:abstractNum w:abstractNumId="0" w15:restartNumberingAfterBreak="0">
     <w:nsid w:val="19227401"/>
     <w:multiLevelType w:val="hybridMultilevel"/>
@@ -5812,41 +6155,41 @@
       </w:rPr>
     </w:lvl>
   </w:abstractNum>
-  <w:num w:numId="1">
+  <w:num w:numId="1" w16cid:durableId="161437184">
     <w:abstractNumId w:val="3"/>
   </w:num>
-  <w:num w:numId="2">
+  <w:num w:numId="2" w16cid:durableId="825316206">
     <w:abstractNumId w:val="6"/>
   </w:num>
-  <w:num w:numId="3">
+  <w:num w:numId="3" w16cid:durableId="1233151756">
     <w:abstractNumId w:val="7"/>
   </w:num>
-  <w:num w:numId="4">
+  <w:num w:numId="4" w16cid:durableId="1855534234">
     <w:abstractNumId w:val="8"/>
   </w:num>
-  <w:num w:numId="5">
+  <w:num w:numId="5" w16cid:durableId="930699994">
     <w:abstractNumId w:val="2"/>
   </w:num>
-  <w:num w:numId="6">
+  <w:num w:numId="6" w16cid:durableId="1221088000">
     <w:abstractNumId w:val="0"/>
   </w:num>
-  <w:num w:numId="7">
+  <w:num w:numId="7" w16cid:durableId="1972782116">
     <w:abstractNumId w:val="9"/>
   </w:num>
-  <w:num w:numId="8">
+  <w:num w:numId="8" w16cid:durableId="138545329">
     <w:abstractNumId w:val="1"/>
   </w:num>
-  <w:num w:numId="9">
+  <w:num w:numId="9" w16cid:durableId="1040200820">
     <w:abstractNumId w:val="4"/>
   </w:num>
-  <w:num w:numId="10">
+  <w:num w:numId="10" w16cid:durableId="59333617">
     <w:abstractNumId w:val="5"/>
   </w:num>
 </w:numbering>
 </file>
 
 <file path=word/styles.xml><?xml version="1.0" encoding="utf-8"?>
-<w:styles xmlns:mc="http://schemas.openxmlformats.org/markup-compatibility/2006" xmlns:r="http://schemas.openxmlformats.org/officeDocument/2006/relationships" xmlns:w="http://schemas.openxmlformats.org/wordprocessingml/2006/main" xmlns:w14="http://schemas.microsoft.com/office/word/2010/wordml" xmlns:w15="http://schemas.microsoft.com/office/word/2012/wordml" mc:Ignorable="w14 w15">
+<w:styles xmlns:mc="http://schemas.openxmlformats.org/markup-compatibility/2006" xmlns:r="http://schemas.openxmlformats.org/officeDocument/2006/relationships" xmlns:w="http://schemas.openxmlformats.org/wordprocessingml/2006/main" xmlns:w14="http://schemas.microsoft.com/office/word/2010/wordml" xmlns:w15="http://schemas.microsoft.com/office/word/2012/wordml" xmlns:w16cex="http://schemas.microsoft.com/office/word/2018/wordml/cex" xmlns:w16cid="http://schemas.microsoft.com/office/word/2016/wordml/cid" xmlns:w16="http://schemas.microsoft.com/office/word/2018/wordml" xmlns:w16du="http://schemas.microsoft.com/office/word/2023/wordml/word16du" xmlns:w16sdtdh="http://schemas.microsoft.com/office/word/2020/wordml/sdtdatahash" xmlns:w16se="http://schemas.microsoft.com/office/word/2015/wordml/symex" mc:Ignorable="w14 w15 w16se w16cid w16 w16cex w16sdtdh w16du">
   <w:docDefaults>
     <w:rPrDefault>
       <w:rPr>
@@ -5864,7 +6207,7 @@
       </w:pPr>
     </w:pPrDefault>
   </w:docDefaults>
-  <w:latentStyles w:defLockedState="0" w:defUIPriority="99" w:defSemiHidden="0" w:defUnhideWhenUsed="0" w:defQFormat="0" w:count="371">
+  <w:latentStyles w:defLockedState="0" w:defUIPriority="99" w:defSemiHidden="0" w:defUnhideWhenUsed="0" w:defQFormat="0" w:count="376">
     <w:lsdException w:name="Normal" w:uiPriority="0" w:qFormat="1"/>
     <w:lsdException w:name="heading 1" w:uiPriority="9" w:qFormat="1"/>
     <w:lsdException w:name="heading 2" w:semiHidden="1" w:uiPriority="9" w:unhideWhenUsed="1" w:qFormat="1"/>
@@ -6236,6 +6579,11 @@
     <w:lsdException w:name="List Table 5 Dark Accent 6" w:uiPriority="50"/>
     <w:lsdException w:name="List Table 6 Colorful Accent 6" w:uiPriority="51"/>
     <w:lsdException w:name="List Table 7 Colorful Accent 6" w:uiPriority="52"/>
+    <w:lsdException w:name="Mention" w:semiHidden="1" w:unhideWhenUsed="1"/>
+    <w:lsdException w:name="Smart Hyperlink" w:semiHidden="1" w:unhideWhenUsed="1"/>
+    <w:lsdException w:name="Hashtag" w:semiHidden="1" w:unhideWhenUsed="1"/>
+    <w:lsdException w:name="Unresolved Mention" w:semiHidden="1" w:unhideWhenUsed="1"/>
+    <w:lsdException w:name="Smart Link" w:semiHidden="1" w:unhideWhenUsed="1"/>
   </w:latentStyles>
   <w:style w:type="paragraph" w:default="1" w:styleId="Normal">
     <w:name w:val="Normal"/>

</xml_diff>

<commit_message>
Add bitonic sort description
</commit_message>
<xml_diff>
--- a/Report.docx
+++ b/Report.docx
@@ -1,6 +1,6 @@
 
 <file path=word/document.xml><?xml version="1.0" encoding="utf-8"?>
-<w:document xmlns:wpc="http://schemas.microsoft.com/office/word/2010/wordprocessingCanvas" xmlns:cx="http://schemas.microsoft.com/office/drawing/2014/chartex" xmlns:cx1="http://schemas.microsoft.com/office/drawing/2015/9/8/chartex" xmlns:cx2="http://schemas.microsoft.com/office/drawing/2015/10/21/chartex" xmlns:cx3="http://schemas.microsoft.com/office/drawing/2016/5/9/chartex" xmlns:cx4="http://schemas.microsoft.com/office/drawing/2016/5/10/chartex" xmlns:cx5="http://schemas.microsoft.com/office/drawing/2016/5/11/chartex" xmlns:cx6="http://schemas.microsoft.com/office/drawing/2016/5/12/chartex" xmlns:cx7="http://schemas.microsoft.com/office/drawing/2016/5/13/chartex" xmlns:cx8="http://schemas.microsoft.com/office/drawing/2016/5/14/chartex" xmlns:mc="http://schemas.openxmlformats.org/markup-compatibility/2006" xmlns:aink="http://schemas.microsoft.com/office/drawing/2016/ink" xmlns:am3d="http://schemas.microsoft.com/office/drawing/2017/model3d" xmlns:o="urn:schemas-microsoft-com:office:office" xmlns:oel="http://schemas.microsoft.com/office/2019/extlst" xmlns:r="http://schemas.openxmlformats.org/officeDocument/2006/relationships" xmlns:m="http://schemas.openxmlformats.org/officeDocument/2006/math" xmlns:v="urn:schemas-microsoft-com:vml" xmlns:wp14="http://schemas.microsoft.com/office/word/2010/wordprocessingDrawing" xmlns:wp="http://schemas.openxmlformats.org/drawingml/2006/wordprocessingDrawing" xmlns:w10="urn:schemas-microsoft-com:office:word" xmlns:w="http://schemas.openxmlformats.org/wordprocessingml/2006/main" xmlns:w14="http://schemas.microsoft.com/office/word/2010/wordml" xmlns:w15="http://schemas.microsoft.com/office/word/2012/wordml" xmlns:w16cex="http://schemas.microsoft.com/office/word/2018/wordml/cex" xmlns:w16cid="http://schemas.microsoft.com/office/word/2016/wordml/cid" xmlns:w16="http://schemas.microsoft.com/office/word/2018/wordml" xmlns:w16du="http://schemas.microsoft.com/office/word/2023/wordml/word16du" xmlns:w16sdtdh="http://schemas.microsoft.com/office/word/2020/wordml/sdtdatahash" xmlns:w16se="http://schemas.microsoft.com/office/word/2015/wordml/symex" xmlns:wpg="http://schemas.microsoft.com/office/word/2010/wordprocessingGroup" xmlns:wpi="http://schemas.microsoft.com/office/word/2010/wordprocessingInk" xmlns:wne="http://schemas.microsoft.com/office/word/2006/wordml" xmlns:wps="http://schemas.microsoft.com/office/word/2010/wordprocessingShape" mc:Ignorable="w14 w15 w16se w16cid w16 w16cex w16sdtdh w16du wp14">
+<w:document xmlns:wpc="http://schemas.microsoft.com/office/word/2010/wordprocessingCanvas" xmlns:mc="http://schemas.openxmlformats.org/markup-compatibility/2006" xmlns:o="urn:schemas-microsoft-com:office:office" xmlns:r="http://schemas.openxmlformats.org/officeDocument/2006/relationships" xmlns:m="http://schemas.openxmlformats.org/officeDocument/2006/math" xmlns:v="urn:schemas-microsoft-com:vml" xmlns:wp14="http://schemas.microsoft.com/office/word/2010/wordprocessingDrawing" xmlns:wp="http://schemas.openxmlformats.org/drawingml/2006/wordprocessingDrawing" xmlns:w10="urn:schemas-microsoft-com:office:word" xmlns:w="http://schemas.openxmlformats.org/wordprocessingml/2006/main" xmlns:w14="http://schemas.microsoft.com/office/word/2010/wordml" xmlns:w15="http://schemas.microsoft.com/office/word/2012/wordml" xmlns:wpg="http://schemas.microsoft.com/office/word/2010/wordprocessingGroup" xmlns:wpi="http://schemas.microsoft.com/office/word/2010/wordprocessingInk" xmlns:wne="http://schemas.microsoft.com/office/word/2006/wordml" xmlns:wps="http://schemas.microsoft.com/office/word/2010/wordprocessingShape" mc:Ignorable="w14 w15 wp14">
   <w:body>
     <w:p>
       <w:r>
@@ -202,7 +202,7 @@
               </wp:anchor>
             </w:drawing>
           </mc:Choice>
-          <mc:Fallback>
+          <mc:Fallback xmlns:w16se="http://schemas.microsoft.com/office/word/2015/wordml/symex" xmlns:w16sdtdh="http://schemas.microsoft.com/office/word/2020/wordml/sdtdatahash" xmlns:w16du="http://schemas.microsoft.com/office/word/2023/wordml/word16du" xmlns:w16="http://schemas.microsoft.com/office/word/2018/wordml" xmlns:w16cid="http://schemas.microsoft.com/office/word/2016/wordml/cid" xmlns:w16cex="http://schemas.microsoft.com/office/word/2018/wordml/cex" xmlns:oel="http://schemas.microsoft.com/office/2019/extlst" xmlns:am3d="http://schemas.microsoft.com/office/drawing/2017/model3d" xmlns:aink="http://schemas.microsoft.com/office/drawing/2016/ink" xmlns:cx8="http://schemas.microsoft.com/office/drawing/2016/5/14/chartex" xmlns:cx7="http://schemas.microsoft.com/office/drawing/2016/5/13/chartex" xmlns:cx6="http://schemas.microsoft.com/office/drawing/2016/5/12/chartex" xmlns:cx5="http://schemas.microsoft.com/office/drawing/2016/5/11/chartex" xmlns:cx4="http://schemas.microsoft.com/office/drawing/2016/5/10/chartex" xmlns:cx3="http://schemas.microsoft.com/office/drawing/2016/5/9/chartex" xmlns:cx2="http://schemas.microsoft.com/office/drawing/2015/10/21/chartex" xmlns:cx1="http://schemas.microsoft.com/office/drawing/2015/9/8/chartex" xmlns:cx="http://schemas.microsoft.com/office/drawing/2014/chartex">
             <w:pict>
               <v:group w14:anchorId="1DF1768F" id="Group 1271344253" o:spid="_x0000_s1026" style="position:absolute;margin-left:488.8pt;margin-top:0;width:540pt;height:108.6pt;z-index:-251657216;mso-position-horizontal:right;mso-position-horizontal-relative:margin;mso-width-relative:margin;mso-height-relative:margin" coordorigin="" coordsize="70319,12505" o:gfxdata="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">
                 <v:rect id="Rectangle 2146865462" o:spid="_x0000_s1027" style="position:absolute;left:35052;top:3399;width:23742;height:6376;visibility:visible;mso-wrap-style:square;v-text-anchor:top" o:gfxdata="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" stroked="f">
@@ -2133,33 +2133,15 @@
           <w:szCs w:val="32"/>
         </w:rPr>
         <w:lastRenderedPageBreak/>
-        <w:t xml:space="preserve">CPU: </w:t>
-      </w:r>
-      <w:proofErr w:type="gramStart"/>
-      <w:r>
-        <w:rPr>
-          <w:rFonts w:ascii="Times New Roman" w:hAnsi="Times New Roman" w:cs="Times New Roman"/>
-          <w:sz w:val="32"/>
-          <w:szCs w:val="32"/>
-        </w:rPr>
-        <w:t>Gen</w:t>
-      </w:r>
-      <w:r>
-        <w:rPr>
-          <w:rFonts w:ascii="Times New Roman" w:hAnsi="Times New Roman" w:cs="Times New Roman"/>
-          <w:sz w:val="32"/>
-          <w:szCs w:val="32"/>
-        </w:rPr>
-        <w:t>erally</w:t>
-      </w:r>
-      <w:proofErr w:type="gramEnd"/>
-      <w:r>
-        <w:rPr>
-          <w:rFonts w:ascii="Times New Roman" w:hAnsi="Times New Roman" w:cs="Times New Roman"/>
-          <w:sz w:val="32"/>
-          <w:szCs w:val="32"/>
-        </w:rPr>
-        <w:t xml:space="preserve"> has fewer cores (</w:t>
+        <w:t>CPU: Gen</w:t>
+      </w:r>
+      <w:r>
+        <w:rPr>
+          <w:rFonts w:ascii="Times New Roman" w:hAnsi="Times New Roman" w:cs="Times New Roman"/>
+          <w:sz w:val="32"/>
+          <w:szCs w:val="32"/>
+        </w:rPr>
+        <w:t>erally has fewer cores (</w:t>
       </w:r>
       <w:r>
         <w:rPr>
@@ -3009,7 +2991,6 @@
         </w:rPr>
         <w:t xml:space="preserve">Open-source frameworks like </w:t>
       </w:r>
-      <w:proofErr w:type="spellStart"/>
       <w:r>
         <w:rPr>
           <w:rFonts w:ascii="Times New Roman" w:hAnsi="Times New Roman" w:cs="Times New Roman"/>
@@ -3020,7 +3001,6 @@
         </w:rPr>
         <w:t>PyTorch</w:t>
       </w:r>
-      <w:proofErr w:type="spellEnd"/>
       <w:r>
         <w:rPr>
           <w:rFonts w:ascii="Times New Roman" w:hAnsi="Times New Roman" w:cs="Times New Roman"/>
@@ -3065,43 +3045,7 @@
           <w:sz w:val="32"/>
           <w:szCs w:val="32"/>
         </w:rPr>
-        <w:t xml:space="preserve">They leverage advanced optimization techniques and libraries like </w:t>
-      </w:r>
-      <w:proofErr w:type="spellStart"/>
-      <w:r>
-        <w:rPr>
-          <w:rFonts w:ascii="Times New Roman" w:hAnsi="Times New Roman" w:cs="Times New Roman"/>
-          <w:sz w:val="32"/>
-          <w:szCs w:val="32"/>
-        </w:rPr>
-        <w:t>cuDNN</w:t>
-      </w:r>
-      <w:proofErr w:type="spellEnd"/>
-      <w:r>
-        <w:rPr>
-          <w:rFonts w:ascii="Times New Roman" w:hAnsi="Times New Roman" w:cs="Times New Roman"/>
-          <w:sz w:val="32"/>
-          <w:szCs w:val="32"/>
-        </w:rPr>
-        <w:t xml:space="preserve"> and </w:t>
-      </w:r>
-      <w:proofErr w:type="spellStart"/>
-      <w:r>
-        <w:rPr>
-          <w:rFonts w:ascii="Times New Roman" w:hAnsi="Times New Roman" w:cs="Times New Roman"/>
-          <w:sz w:val="32"/>
-          <w:szCs w:val="32"/>
-        </w:rPr>
-        <w:t>cuBLAS</w:t>
-      </w:r>
-      <w:proofErr w:type="spellEnd"/>
-      <w:r>
-        <w:rPr>
-          <w:rFonts w:ascii="Times New Roman" w:hAnsi="Times New Roman" w:cs="Times New Roman"/>
-          <w:sz w:val="32"/>
-          <w:szCs w:val="32"/>
-        </w:rPr>
-        <w:t>, which are specifically optimized for NVIDIA GPUs.</w:t>
+        <w:t>They leverage advanced optimization techniques and libraries like cuDNN and cuBLAS, which are specifically optimized for NVIDIA GPUs.</w:t>
       </w:r>
     </w:p>
     <w:p>
@@ -3245,110 +3189,118 @@
           <w:sz w:val="32"/>
           <w:szCs w:val="32"/>
         </w:rPr>
-        <w:t xml:space="preserve">For example, </w:t>
-      </w:r>
-      <w:proofErr w:type="spellStart"/>
-      <w:r>
-        <w:rPr>
-          <w:rFonts w:ascii="Times New Roman" w:hAnsi="Times New Roman" w:cs="Times New Roman"/>
-          <w:sz w:val="32"/>
-          <w:szCs w:val="32"/>
-        </w:rPr>
-        <w:t>PyTorch</w:t>
-      </w:r>
-      <w:proofErr w:type="spellEnd"/>
-      <w:r>
-        <w:rPr>
-          <w:rFonts w:ascii="Times New Roman" w:hAnsi="Times New Roman" w:cs="Times New Roman"/>
-          <w:sz w:val="32"/>
-          <w:szCs w:val="32"/>
-        </w:rPr>
-        <w:t xml:space="preserve"> and TensorFlow include highly optimized routines for common tasks like matrix multiplications, convolutions, and reductions.</w:t>
-      </w:r>
-    </w:p>
-    <w:p>
-      <w:pPr>
-        <w:tabs>
-          <w:tab w:val="left" w:pos="9060"/>
-        </w:tabs>
-        <w:rPr>
-          <w:rFonts w:ascii="Times New Roman" w:hAnsi="Times New Roman" w:cs="Times New Roman"/>
-          <w:sz w:val="32"/>
-          <w:szCs w:val="32"/>
-        </w:rPr>
-      </w:pPr>
-    </w:p>
-    <w:p>
-      <w:pPr>
-        <w:tabs>
-          <w:tab w:val="left" w:pos="9060"/>
-        </w:tabs>
-        <w:rPr>
-          <w:rFonts w:ascii="Times New Roman" w:hAnsi="Times New Roman" w:cs="Times New Roman"/>
-          <w:sz w:val="32"/>
-          <w:szCs w:val="32"/>
-        </w:rPr>
-      </w:pPr>
-    </w:p>
-    <w:p>
-      <w:pPr>
-        <w:tabs>
-          <w:tab w:val="left" w:pos="9060"/>
-        </w:tabs>
-        <w:rPr>
-          <w:rFonts w:ascii="Times New Roman" w:hAnsi="Times New Roman" w:cs="Times New Roman"/>
-          <w:sz w:val="32"/>
-          <w:szCs w:val="32"/>
-        </w:rPr>
-      </w:pPr>
-    </w:p>
-    <w:p>
-      <w:pPr>
-        <w:tabs>
-          <w:tab w:val="left" w:pos="9060"/>
-        </w:tabs>
-        <w:rPr>
-          <w:rFonts w:ascii="Times New Roman" w:hAnsi="Times New Roman" w:cs="Times New Roman"/>
-          <w:sz w:val="32"/>
-          <w:szCs w:val="32"/>
-        </w:rPr>
-      </w:pPr>
-    </w:p>
-    <w:p>
-      <w:pPr>
-        <w:tabs>
-          <w:tab w:val="left" w:pos="9060"/>
-        </w:tabs>
-        <w:rPr>
-          <w:rFonts w:ascii="Times New Roman" w:hAnsi="Times New Roman" w:cs="Times New Roman"/>
-          <w:sz w:val="32"/>
-          <w:szCs w:val="32"/>
-        </w:rPr>
-      </w:pPr>
-    </w:p>
-    <w:p>
-      <w:pPr>
-        <w:tabs>
-          <w:tab w:val="left" w:pos="9060"/>
-        </w:tabs>
-        <w:rPr>
-          <w:rFonts w:ascii="Times New Roman" w:hAnsi="Times New Roman" w:cs="Times New Roman"/>
-          <w:sz w:val="32"/>
-          <w:szCs w:val="32"/>
-        </w:rPr>
-      </w:pPr>
-    </w:p>
-    <w:p>
-      <w:pPr>
-        <w:tabs>
-          <w:tab w:val="left" w:pos="9060"/>
-        </w:tabs>
-        <w:rPr>
-          <w:rFonts w:ascii="Times New Roman" w:hAnsi="Times New Roman" w:cs="Times New Roman"/>
-          <w:sz w:val="32"/>
-          <w:szCs w:val="32"/>
-        </w:rPr>
-      </w:pPr>
+        <w:t>For example, PyTorch and TensorFlow include highly optimized routines for common tasks like matrix multiplications, convolutions, and reductions.</w:t>
+      </w:r>
+    </w:p>
+    <w:p>
+      <w:pPr>
+        <w:tabs>
+          <w:tab w:val="left" w:pos="9060"/>
+        </w:tabs>
+        <w:rPr>
+          <w:rFonts w:ascii="Times New Roman" w:hAnsi="Times New Roman" w:cs="Times New Roman"/>
+          <w:sz w:val="32"/>
+          <w:szCs w:val="32"/>
+        </w:rPr>
+      </w:pPr>
+    </w:p>
+    <w:p>
+      <w:pPr>
+        <w:tabs>
+          <w:tab w:val="left" w:pos="9060"/>
+        </w:tabs>
+        <w:rPr>
+          <w:rFonts w:ascii="Times New Roman" w:hAnsi="Times New Roman" w:cs="Times New Roman"/>
+          <w:sz w:val="32"/>
+          <w:szCs w:val="32"/>
+        </w:rPr>
+      </w:pPr>
+      <w:r>
+        <w:rPr>
+          <w:rFonts w:ascii="Times New Roman" w:hAnsi="Times New Roman" w:cs="Times New Roman"/>
+          <w:sz w:val="32"/>
+          <w:szCs w:val="32"/>
+        </w:rPr>
+        <w:t xml:space="preserve">We have also implemented </w:t>
+      </w:r>
+      <w:r>
+        <w:rPr>
+          <w:rFonts w:ascii="Times New Roman" w:hAnsi="Times New Roman" w:cs="Times New Roman"/>
+          <w:b/>
+          <w:bCs/>
+          <w:sz w:val="40"/>
+          <w:szCs w:val="40"/>
+        </w:rPr>
+        <w:t>binary search</w:t>
+      </w:r>
+      <w:r>
+        <w:rPr>
+          <w:rFonts w:ascii="Times New Roman" w:hAnsi="Times New Roman" w:cs="Times New Roman"/>
+          <w:b/>
+          <w:bCs/>
+          <w:sz w:val="40"/>
+          <w:szCs w:val="40"/>
+        </w:rPr>
+        <w:t xml:space="preserve"> </w:t>
+      </w:r>
+      <w:r>
+        <w:rPr>
+          <w:rFonts w:ascii="Times New Roman" w:hAnsi="Times New Roman" w:cs="Times New Roman"/>
+          <w:sz w:val="32"/>
+          <w:szCs w:val="32"/>
+        </w:rPr>
+        <w:t>to take place of linear search in case the data is sorted because this will be much faster.</w:t>
+      </w:r>
+    </w:p>
+    <w:p>
+      <w:pPr>
+        <w:tabs>
+          <w:tab w:val="left" w:pos="9060"/>
+        </w:tabs>
+        <w:rPr>
+          <w:rFonts w:ascii="Times New Roman" w:hAnsi="Times New Roman" w:cs="Times New Roman"/>
+          <w:sz w:val="32"/>
+          <w:szCs w:val="32"/>
+        </w:rPr>
+      </w:pPr>
+    </w:p>
+    <w:p>
+      <w:pPr>
+        <w:tabs>
+          <w:tab w:val="left" w:pos="9060"/>
+        </w:tabs>
+        <w:rPr>
+          <w:rFonts w:ascii="Times New Roman" w:hAnsi="Times New Roman" w:cs="Times New Roman"/>
+          <w:sz w:val="32"/>
+          <w:szCs w:val="32"/>
+        </w:rPr>
+      </w:pPr>
+    </w:p>
+    <w:p>
+      <w:pPr>
+        <w:tabs>
+          <w:tab w:val="left" w:pos="9060"/>
+        </w:tabs>
+        <w:rPr>
+          <w:rFonts w:ascii="Times New Roman" w:hAnsi="Times New Roman" w:cs="Times New Roman"/>
+          <w:sz w:val="32"/>
+          <w:szCs w:val="32"/>
+        </w:rPr>
+      </w:pPr>
+    </w:p>
+    <w:p>
+      <w:pPr>
+        <w:tabs>
+          <w:tab w:val="left" w:pos="9060"/>
+        </w:tabs>
+        <w:rPr>
+          <w:rFonts w:ascii="Times New Roman" w:hAnsi="Times New Roman" w:cs="Times New Roman"/>
+          <w:sz w:val="32"/>
+          <w:szCs w:val="32"/>
+        </w:rPr>
+      </w:pPr>
+      <w:bookmarkStart w:id="0" w:name="_GoBack"/>
+      <w:bookmarkEnd w:id="0"/>
     </w:p>
     <w:p>
       <w:pPr>
@@ -3379,7 +3331,17 @@
           <w:szCs w:val="48"/>
         </w:rPr>
         <w:lastRenderedPageBreak/>
-        <w:t>Merge Sort</w:t>
+        <w:t>Bitonic</w:t>
+      </w:r>
+      <w:r>
+        <w:rPr>
+          <w:rFonts w:ascii="Times New Roman" w:hAnsi="Times New Roman" w:cs="Times New Roman"/>
+          <w:b/>
+          <w:bCs/>
+          <w:sz w:val="48"/>
+          <w:szCs w:val="48"/>
+        </w:rPr>
+        <w:t xml:space="preserve"> Sort</w:t>
       </w:r>
     </w:p>
     <w:p/>
@@ -3533,18 +3495,8 @@
                 <w:sz w:val="32"/>
                 <w:szCs w:val="32"/>
               </w:rPr>
-              <w:t xml:space="preserve">0.032 </w:t>
+              <w:t>0.032 ms</w:t>
             </w:r>
-            <w:proofErr w:type="spellStart"/>
-            <w:r>
-              <w:rPr>
-                <w:rFonts w:ascii="Times New Roman" w:hAnsi="Times New Roman" w:cs="Times New Roman"/>
-                <w:sz w:val="32"/>
-                <w:szCs w:val="32"/>
-              </w:rPr>
-              <w:t>ms</w:t>
-            </w:r>
-            <w:proofErr w:type="spellEnd"/>
           </w:p>
         </w:tc>
         <w:tc>
@@ -3568,18 +3520,8 @@
                 <w:sz w:val="32"/>
                 <w:szCs w:val="32"/>
               </w:rPr>
-              <w:t xml:space="preserve">0.565248 </w:t>
+              <w:t>0.565248 ms</w:t>
             </w:r>
-            <w:proofErr w:type="spellStart"/>
-            <w:r>
-              <w:rPr>
-                <w:rFonts w:ascii="Times New Roman" w:hAnsi="Times New Roman" w:cs="Times New Roman"/>
-                <w:sz w:val="32"/>
-                <w:szCs w:val="32"/>
-              </w:rPr>
-              <w:t>ms</w:t>
-            </w:r>
-            <w:proofErr w:type="spellEnd"/>
           </w:p>
         </w:tc>
       </w:tr>
@@ -3630,18 +3572,8 @@
                 <w:sz w:val="32"/>
                 <w:szCs w:val="32"/>
               </w:rPr>
-              <w:t xml:space="preserve">0.398 </w:t>
+              <w:t>0.398 ms</w:t>
             </w:r>
-            <w:proofErr w:type="spellStart"/>
-            <w:r>
-              <w:rPr>
-                <w:rFonts w:ascii="Times New Roman" w:hAnsi="Times New Roman" w:cs="Times New Roman"/>
-                <w:sz w:val="32"/>
-                <w:szCs w:val="32"/>
-              </w:rPr>
-              <w:t>ms</w:t>
-            </w:r>
-            <w:proofErr w:type="spellEnd"/>
           </w:p>
         </w:tc>
         <w:tc>
@@ -3665,18 +3597,8 @@
                 <w:sz w:val="32"/>
                 <w:szCs w:val="32"/>
               </w:rPr>
-              <w:t xml:space="preserve">0.829056 </w:t>
+              <w:t>0.829056 ms</w:t>
             </w:r>
-            <w:proofErr w:type="spellStart"/>
-            <w:r>
-              <w:rPr>
-                <w:rFonts w:ascii="Times New Roman" w:hAnsi="Times New Roman" w:cs="Times New Roman"/>
-                <w:sz w:val="32"/>
-                <w:szCs w:val="32"/>
-              </w:rPr>
-              <w:t>ms</w:t>
-            </w:r>
-            <w:proofErr w:type="spellEnd"/>
           </w:p>
         </w:tc>
       </w:tr>
@@ -3727,18 +3649,8 @@
                 <w:sz w:val="32"/>
                 <w:szCs w:val="32"/>
               </w:rPr>
-              <w:t xml:space="preserve">8.726 </w:t>
+              <w:t>8.726 ms</w:t>
             </w:r>
-            <w:proofErr w:type="spellStart"/>
-            <w:r>
-              <w:rPr>
-                <w:rFonts w:ascii="Times New Roman" w:hAnsi="Times New Roman" w:cs="Times New Roman"/>
-                <w:sz w:val="32"/>
-                <w:szCs w:val="32"/>
-              </w:rPr>
-              <w:t>ms</w:t>
-            </w:r>
-            <w:proofErr w:type="spellEnd"/>
           </w:p>
         </w:tc>
         <w:tc>
@@ -3762,18 +3674,8 @@
                 <w:sz w:val="32"/>
                 <w:szCs w:val="32"/>
               </w:rPr>
-              <w:t xml:space="preserve">1.33549 </w:t>
+              <w:t>1.33549 ms</w:t>
             </w:r>
-            <w:proofErr w:type="spellStart"/>
-            <w:r>
-              <w:rPr>
-                <w:rFonts w:ascii="Times New Roman" w:hAnsi="Times New Roman" w:cs="Times New Roman"/>
-                <w:sz w:val="32"/>
-                <w:szCs w:val="32"/>
-              </w:rPr>
-              <w:t>ms</w:t>
-            </w:r>
-            <w:proofErr w:type="spellEnd"/>
           </w:p>
         </w:tc>
       </w:tr>
@@ -3824,18 +3726,8 @@
                 <w:sz w:val="32"/>
                 <w:szCs w:val="32"/>
               </w:rPr>
-              <w:t xml:space="preserve">141.737 </w:t>
+              <w:t>141.737 ms</w:t>
             </w:r>
-            <w:proofErr w:type="spellStart"/>
-            <w:r>
-              <w:rPr>
-                <w:rFonts w:ascii="Times New Roman" w:hAnsi="Times New Roman" w:cs="Times New Roman"/>
-                <w:sz w:val="32"/>
-                <w:szCs w:val="32"/>
-              </w:rPr>
-              <w:t>ms</w:t>
-            </w:r>
-            <w:proofErr w:type="spellEnd"/>
           </w:p>
         </w:tc>
         <w:tc>
@@ -3859,18 +3751,8 @@
                 <w:sz w:val="32"/>
                 <w:szCs w:val="32"/>
               </w:rPr>
-              <w:t xml:space="preserve">3.28106 </w:t>
+              <w:t>3.28106 ms</w:t>
             </w:r>
-            <w:proofErr w:type="spellStart"/>
-            <w:r>
-              <w:rPr>
-                <w:rFonts w:ascii="Times New Roman" w:hAnsi="Times New Roman" w:cs="Times New Roman"/>
-                <w:sz w:val="32"/>
-                <w:szCs w:val="32"/>
-              </w:rPr>
-              <w:t>ms</w:t>
-            </w:r>
-            <w:proofErr w:type="spellEnd"/>
           </w:p>
         </w:tc>
       </w:tr>
@@ -3921,18 +3803,8 @@
                 <w:sz w:val="32"/>
                 <w:szCs w:val="32"/>
               </w:rPr>
-              <w:t xml:space="preserve">646.285 </w:t>
+              <w:t>646.285 ms</w:t>
             </w:r>
-            <w:proofErr w:type="spellStart"/>
-            <w:r>
-              <w:rPr>
-                <w:rFonts w:ascii="Times New Roman" w:hAnsi="Times New Roman" w:cs="Times New Roman"/>
-                <w:sz w:val="32"/>
-                <w:szCs w:val="32"/>
-              </w:rPr>
-              <w:t>ms</w:t>
-            </w:r>
-            <w:proofErr w:type="spellEnd"/>
           </w:p>
         </w:tc>
         <w:tc>
@@ -3956,18 +3828,8 @@
                 <w:sz w:val="32"/>
                 <w:szCs w:val="32"/>
               </w:rPr>
-              <w:t xml:space="preserve">12.9678 </w:t>
+              <w:t>12.9678 ms</w:t>
             </w:r>
-            <w:proofErr w:type="spellStart"/>
-            <w:r>
-              <w:rPr>
-                <w:rFonts w:ascii="Times New Roman" w:hAnsi="Times New Roman" w:cs="Times New Roman"/>
-                <w:sz w:val="32"/>
-                <w:szCs w:val="32"/>
-              </w:rPr>
-              <w:t>ms</w:t>
-            </w:r>
-            <w:proofErr w:type="spellEnd"/>
           </w:p>
         </w:tc>
       </w:tr>
@@ -3978,13 +3840,1343 @@
         <w:tabs>
           <w:tab w:val="left" w:pos="9060"/>
         </w:tabs>
-        <w:ind w:left="360"/>
+        <w:ind w:left="0"/>
+        <w:jc w:val="center"/>
         <w:rPr>
           <w:rFonts w:ascii="Times New Roman" w:hAnsi="Times New Roman" w:cs="Times New Roman"/>
           <w:b/>
           <w:bCs/>
-          <w:sz w:val="48"/>
-          <w:szCs w:val="48"/>
+          <w:sz w:val="40"/>
+          <w:szCs w:val="40"/>
+        </w:rPr>
+      </w:pPr>
+    </w:p>
+    <w:p>
+      <w:pPr>
+        <w:pStyle w:val="ListParagraph"/>
+        <w:tabs>
+          <w:tab w:val="left" w:pos="9060"/>
+        </w:tabs>
+        <w:ind w:left="0"/>
+        <w:jc w:val="center"/>
+        <w:rPr>
+          <w:rFonts w:ascii="Times New Roman" w:hAnsi="Times New Roman" w:cs="Times New Roman"/>
+          <w:b/>
+          <w:bCs/>
+          <w:sz w:val="40"/>
+          <w:szCs w:val="40"/>
+        </w:rPr>
+      </w:pPr>
+      <w:r>
+        <w:rPr>
+          <w:rFonts w:ascii="Times New Roman" w:hAnsi="Times New Roman" w:cs="Times New Roman"/>
+          <w:b/>
+          <w:bCs/>
+          <w:sz w:val="40"/>
+          <w:szCs w:val="40"/>
+        </w:rPr>
+        <w:t>Performance Analysis of Bitonic Sort on CPU and GPU</w:t>
+      </w:r>
+    </w:p>
+    <w:p>
+      <w:pPr>
+        <w:pStyle w:val="ListParagraph"/>
+        <w:tabs>
+          <w:tab w:val="left" w:pos="9060"/>
+        </w:tabs>
+        <w:ind w:left="360"/>
+        <w:rPr>
+          <w:rFonts w:ascii="Times New Roman" w:hAnsi="Times New Roman" w:cs="Times New Roman"/>
+          <w:sz w:val="32"/>
+          <w:szCs w:val="32"/>
+        </w:rPr>
+      </w:pPr>
+      <w:r>
+        <w:rPr>
+          <w:rFonts w:ascii="Times New Roman" w:hAnsi="Times New Roman" w:cs="Times New Roman"/>
+          <w:sz w:val="32"/>
+          <w:szCs w:val="32"/>
+        </w:rPr>
+        <w:t xml:space="preserve">1. </w:t>
+      </w:r>
+      <w:r>
+        <w:rPr>
+          <w:rFonts w:ascii="Times New Roman" w:hAnsi="Times New Roman" w:cs="Times New Roman"/>
+          <w:sz w:val="32"/>
+          <w:szCs w:val="32"/>
+        </w:rPr>
+        <w:t>CPU Benchmarks for Bitonic Sort</w:t>
+      </w:r>
+    </w:p>
+    <w:p>
+      <w:pPr>
+        <w:pStyle w:val="ListParagraph"/>
+        <w:tabs>
+          <w:tab w:val="left" w:pos="9060"/>
+        </w:tabs>
+        <w:ind w:left="360"/>
+        <w:rPr>
+          <w:rFonts w:ascii="Times New Roman" w:hAnsi="Times New Roman" w:cs="Times New Roman"/>
+          <w:sz w:val="32"/>
+          <w:szCs w:val="32"/>
+        </w:rPr>
+      </w:pPr>
+      <w:r>
+        <w:rPr>
+          <w:rFonts w:ascii="Times New Roman" w:hAnsi="Times New Roman" w:cs="Times New Roman"/>
+          <w:sz w:val="32"/>
+          <w:szCs w:val="32"/>
+        </w:rPr>
+        <w:t xml:space="preserve">Bitonic sort is an efficient sorting algorithm particularly suited for parallel processing. The CPU implementation of Bitonic Sort has a time complexity of </w:t>
+      </w:r>
+    </w:p>
+    <w:p>
+      <w:pPr>
+        <w:pStyle w:val="ListParagraph"/>
+        <w:tabs>
+          <w:tab w:val="left" w:pos="9060"/>
+        </w:tabs>
+        <w:ind w:left="360"/>
+        <w:rPr>
+          <w:rFonts w:ascii="Times New Roman" w:hAnsi="Times New Roman" w:cs="Times New Roman"/>
+          <w:sz w:val="32"/>
+          <w:szCs w:val="32"/>
+        </w:rPr>
+      </w:pPr>
+      <w:r>
+        <w:rPr>
+          <w:rFonts w:ascii="Cambria Math" w:hAnsi="Cambria Math" w:cs="Cambria Math"/>
+          <w:sz w:val="32"/>
+          <w:szCs w:val="32"/>
+        </w:rPr>
+        <w:t>𝑂</w:t>
+      </w:r>
+      <w:r>
+        <w:rPr>
+          <w:rFonts w:ascii="Times New Roman" w:hAnsi="Times New Roman" w:cs="Times New Roman"/>
+          <w:sz w:val="32"/>
+          <w:szCs w:val="32"/>
+        </w:rPr>
+        <w:t>(</w:t>
+      </w:r>
+      <w:r>
+        <w:rPr>
+          <w:rFonts w:ascii="Cambria Math" w:hAnsi="Cambria Math" w:cs="Cambria Math"/>
+          <w:sz w:val="32"/>
+          <w:szCs w:val="32"/>
+        </w:rPr>
+        <w:t>𝑛</w:t>
+      </w:r>
+      <w:r>
+        <w:rPr>
+          <w:rFonts w:ascii="Times New Roman" w:hAnsi="Times New Roman" w:cs="Times New Roman"/>
+          <w:sz w:val="32"/>
+          <w:szCs w:val="32"/>
+        </w:rPr>
+        <w:t>log2</w:t>
+      </w:r>
+      <w:r>
+        <w:rPr>
+          <w:rFonts w:ascii="Cambria Math" w:hAnsi="Cambria Math" w:cs="Cambria Math"/>
+          <w:sz w:val="32"/>
+          <w:szCs w:val="32"/>
+        </w:rPr>
+        <w:t>𝑛</w:t>
+      </w:r>
+      <w:r>
+        <w:rPr>
+          <w:rFonts w:ascii="Times New Roman" w:hAnsi="Times New Roman" w:cs="Times New Roman"/>
+          <w:sz w:val="32"/>
+          <w:szCs w:val="32"/>
+        </w:rPr>
+        <w:t>)</w:t>
+      </w:r>
+      <w:r>
+        <w:rPr>
+          <w:rFonts w:ascii="Times New Roman" w:hAnsi="Times New Roman" w:cs="Times New Roman"/>
+          <w:sz w:val="32"/>
+          <w:szCs w:val="32"/>
+        </w:rPr>
+        <w:t xml:space="preserve"> </w:t>
+      </w:r>
+      <w:r>
+        <w:rPr>
+          <w:rFonts w:ascii="Times New Roman" w:hAnsi="Times New Roman" w:cs="Times New Roman"/>
+          <w:sz w:val="32"/>
+          <w:szCs w:val="32"/>
+        </w:rPr>
+        <w:t>This means that the time taken to sort an array grows slightly faster than linear as the size of the array increases.</w:t>
+      </w:r>
+    </w:p>
+    <w:p>
+      <w:pPr>
+        <w:pStyle w:val="ListParagraph"/>
+        <w:tabs>
+          <w:tab w:val="left" w:pos="9060"/>
+        </w:tabs>
+        <w:ind w:left="360"/>
+        <w:rPr>
+          <w:rFonts w:ascii="Times New Roman" w:hAnsi="Times New Roman" w:cs="Times New Roman"/>
+          <w:sz w:val="32"/>
+          <w:szCs w:val="32"/>
+        </w:rPr>
+      </w:pPr>
+    </w:p>
+    <w:p>
+      <w:pPr>
+        <w:pStyle w:val="ListParagraph"/>
+        <w:tabs>
+          <w:tab w:val="left" w:pos="9060"/>
+        </w:tabs>
+        <w:ind w:left="360"/>
+        <w:rPr>
+          <w:rFonts w:ascii="Times New Roman" w:hAnsi="Times New Roman" w:cs="Times New Roman"/>
+          <w:sz w:val="32"/>
+          <w:szCs w:val="32"/>
+        </w:rPr>
+      </w:pPr>
+      <w:r>
+        <w:rPr>
+          <w:rFonts w:ascii="Times New Roman" w:hAnsi="Times New Roman" w:cs="Times New Roman"/>
+          <w:sz w:val="32"/>
+          <w:szCs w:val="32"/>
+        </w:rPr>
+        <w:t>Theoretical CPU benchmarks (approximations based on empirical measurements):</w:t>
+      </w:r>
+    </w:p>
+    <w:p>
+      <w:pPr>
+        <w:pStyle w:val="ListParagraph"/>
+        <w:tabs>
+          <w:tab w:val="left" w:pos="9060"/>
+        </w:tabs>
+        <w:ind w:left="360"/>
+        <w:rPr>
+          <w:rFonts w:ascii="Times New Roman" w:hAnsi="Times New Roman" w:cs="Times New Roman"/>
+          <w:sz w:val="32"/>
+          <w:szCs w:val="32"/>
+        </w:rPr>
+      </w:pPr>
+    </w:p>
+    <w:p>
+      <w:pPr>
+        <w:pStyle w:val="ListParagraph"/>
+        <w:tabs>
+          <w:tab w:val="left" w:pos="9060"/>
+        </w:tabs>
+        <w:ind w:left="360"/>
+        <w:rPr>
+          <w:rFonts w:ascii="Times New Roman" w:hAnsi="Times New Roman" w:cs="Times New Roman"/>
+          <w:sz w:val="32"/>
+          <w:szCs w:val="32"/>
+        </w:rPr>
+      </w:pPr>
+      <w:r>
+        <w:rPr>
+          <w:rFonts w:ascii="Times New Roman" w:hAnsi="Times New Roman" w:cs="Times New Roman"/>
+          <w:sz w:val="32"/>
+          <w:szCs w:val="32"/>
+        </w:rPr>
+        <w:t>100</w:t>
+      </w:r>
+    </w:p>
+    <w:p>
+      <w:pPr>
+        <w:pStyle w:val="ListParagraph"/>
+        <w:tabs>
+          <w:tab w:val="left" w:pos="9060"/>
+        </w:tabs>
+        <w:ind w:left="360"/>
+        <w:rPr>
+          <w:rFonts w:ascii="Times New Roman" w:hAnsi="Times New Roman" w:cs="Times New Roman"/>
+          <w:sz w:val="32"/>
+          <w:szCs w:val="32"/>
+        </w:rPr>
+      </w:pPr>
+      <w:r>
+        <w:rPr>
+          <w:rFonts w:ascii="Times New Roman" w:hAnsi="Times New Roman" w:cs="Times New Roman"/>
+          <w:sz w:val="32"/>
+          <w:szCs w:val="32"/>
+        </w:rPr>
+        <w:t xml:space="preserve">100 elements: </w:t>
+      </w:r>
+      <w:r>
+        <w:rPr>
+          <w:rFonts w:ascii="Times New Roman" w:hAnsi="Times New Roman" w:cs="Times New Roman"/>
+          <w:sz w:val="32"/>
+          <w:szCs w:val="32"/>
+        </w:rPr>
+        <w:t>0.032 ms</w:t>
+      </w:r>
+    </w:p>
+    <w:p>
+      <w:pPr>
+        <w:pStyle w:val="ListParagraph"/>
+        <w:tabs>
+          <w:tab w:val="left" w:pos="9060"/>
+        </w:tabs>
+        <w:ind w:left="360"/>
+        <w:rPr>
+          <w:rFonts w:ascii="Times New Roman" w:hAnsi="Times New Roman" w:cs="Times New Roman"/>
+          <w:sz w:val="32"/>
+          <w:szCs w:val="32"/>
+        </w:rPr>
+      </w:pPr>
+      <w:r>
+        <w:rPr>
+          <w:rFonts w:ascii="Times New Roman" w:hAnsi="Times New Roman" w:cs="Times New Roman"/>
+          <w:sz w:val="32"/>
+          <w:szCs w:val="32"/>
+        </w:rPr>
+        <w:t xml:space="preserve">1000 elements: </w:t>
+      </w:r>
+      <w:r>
+        <w:rPr>
+          <w:rFonts w:ascii="Times New Roman" w:hAnsi="Times New Roman" w:cs="Times New Roman"/>
+          <w:sz w:val="32"/>
+          <w:szCs w:val="32"/>
+        </w:rPr>
+        <w:t>0.398 ms</w:t>
+      </w:r>
+    </w:p>
+    <w:p>
+      <w:pPr>
+        <w:pStyle w:val="ListParagraph"/>
+        <w:tabs>
+          <w:tab w:val="left" w:pos="9060"/>
+        </w:tabs>
+        <w:ind w:left="360"/>
+        <w:rPr>
+          <w:rFonts w:ascii="Times New Roman" w:hAnsi="Times New Roman" w:cs="Times New Roman"/>
+          <w:sz w:val="32"/>
+          <w:szCs w:val="32"/>
+        </w:rPr>
+      </w:pPr>
+      <w:r>
+        <w:rPr>
+          <w:rFonts w:ascii="Times New Roman" w:hAnsi="Times New Roman" w:cs="Times New Roman"/>
+          <w:sz w:val="32"/>
+          <w:szCs w:val="32"/>
+        </w:rPr>
+        <w:t xml:space="preserve">10000 elements: </w:t>
+      </w:r>
+      <w:r>
+        <w:rPr>
+          <w:rFonts w:ascii="Times New Roman" w:hAnsi="Times New Roman" w:cs="Times New Roman"/>
+          <w:sz w:val="32"/>
+          <w:szCs w:val="32"/>
+        </w:rPr>
+        <w:t>8.726 ms</w:t>
+      </w:r>
+    </w:p>
+    <w:p>
+      <w:pPr>
+        <w:pStyle w:val="ListParagraph"/>
+        <w:tabs>
+          <w:tab w:val="left" w:pos="9060"/>
+        </w:tabs>
+        <w:ind w:left="360"/>
+        <w:rPr>
+          <w:rFonts w:ascii="Times New Roman" w:hAnsi="Times New Roman" w:cs="Times New Roman"/>
+          <w:sz w:val="32"/>
+          <w:szCs w:val="32"/>
+        </w:rPr>
+      </w:pPr>
+      <w:r>
+        <w:rPr>
+          <w:rFonts w:ascii="Times New Roman" w:hAnsi="Times New Roman" w:cs="Times New Roman"/>
+          <w:sz w:val="32"/>
+          <w:szCs w:val="32"/>
+        </w:rPr>
+        <w:t xml:space="preserve">100000 elements: </w:t>
+      </w:r>
+      <w:r>
+        <w:rPr>
+          <w:rFonts w:ascii="Times New Roman" w:hAnsi="Times New Roman" w:cs="Times New Roman"/>
+          <w:sz w:val="32"/>
+          <w:szCs w:val="32"/>
+        </w:rPr>
+        <w:t>141.737 ms</w:t>
+      </w:r>
+    </w:p>
+    <w:p>
+      <w:pPr>
+        <w:pStyle w:val="ListParagraph"/>
+        <w:tabs>
+          <w:tab w:val="left" w:pos="9060"/>
+        </w:tabs>
+        <w:ind w:left="360"/>
+        <w:rPr>
+          <w:rFonts w:ascii="Times New Roman" w:hAnsi="Times New Roman" w:cs="Times New Roman"/>
+          <w:sz w:val="32"/>
+          <w:szCs w:val="32"/>
+        </w:rPr>
+      </w:pPr>
+      <w:r>
+        <w:rPr>
+          <w:rFonts w:ascii="Times New Roman" w:hAnsi="Times New Roman" w:cs="Times New Roman"/>
+          <w:sz w:val="32"/>
+          <w:szCs w:val="32"/>
+        </w:rPr>
+        <w:t xml:space="preserve">500000 elements: </w:t>
+      </w:r>
+      <w:r>
+        <w:rPr>
+          <w:rFonts w:ascii="Times New Roman" w:hAnsi="Times New Roman" w:cs="Times New Roman"/>
+          <w:sz w:val="32"/>
+          <w:szCs w:val="32"/>
+        </w:rPr>
+        <w:t>646.285</w:t>
+      </w:r>
+    </w:p>
+    <w:p>
+      <w:pPr>
+        <w:pStyle w:val="ListParagraph"/>
+        <w:tabs>
+          <w:tab w:val="left" w:pos="9060"/>
+        </w:tabs>
+        <w:ind w:left="360"/>
+        <w:rPr>
+          <w:rFonts w:ascii="Times New Roman" w:hAnsi="Times New Roman" w:cs="Times New Roman"/>
+          <w:sz w:val="32"/>
+          <w:szCs w:val="32"/>
+        </w:rPr>
+      </w:pPr>
+      <w:r>
+        <w:rPr>
+          <w:rFonts w:ascii="Times New Roman" w:hAnsi="Times New Roman" w:cs="Times New Roman"/>
+          <w:sz w:val="32"/>
+          <w:szCs w:val="32"/>
+        </w:rPr>
+        <w:t>2. GPU Benchmarks for Bitonic Sort</w:t>
+      </w:r>
+    </w:p>
+    <w:p>
+      <w:pPr>
+        <w:pStyle w:val="ListParagraph"/>
+        <w:tabs>
+          <w:tab w:val="left" w:pos="9060"/>
+        </w:tabs>
+        <w:ind w:left="360"/>
+        <w:rPr>
+          <w:rFonts w:ascii="Times New Roman" w:hAnsi="Times New Roman" w:cs="Times New Roman"/>
+          <w:sz w:val="32"/>
+          <w:szCs w:val="32"/>
+        </w:rPr>
+      </w:pPr>
+      <w:r>
+        <w:rPr>
+          <w:rFonts w:ascii="Times New Roman" w:hAnsi="Times New Roman" w:cs="Times New Roman"/>
+          <w:sz w:val="32"/>
+          <w:szCs w:val="32"/>
+        </w:rPr>
+        <w:t>The GPU implementation of Bitonic Sort leverages parallel processing capabilities, which can significantly reduce the sorting time. Theoretical benchmarks depend on the efficiency of the implementation and hardware capabilities. Here are the measured times:</w:t>
+      </w:r>
+    </w:p>
+    <w:p>
+      <w:pPr>
+        <w:pStyle w:val="ListParagraph"/>
+        <w:tabs>
+          <w:tab w:val="left" w:pos="9060"/>
+        </w:tabs>
+        <w:ind w:left="360"/>
+        <w:rPr>
+          <w:rFonts w:ascii="Times New Roman" w:hAnsi="Times New Roman" w:cs="Times New Roman"/>
+          <w:sz w:val="32"/>
+          <w:szCs w:val="32"/>
+        </w:rPr>
+      </w:pPr>
+    </w:p>
+    <w:p>
+      <w:pPr>
+        <w:pStyle w:val="ListParagraph"/>
+        <w:tabs>
+          <w:tab w:val="left" w:pos="9060"/>
+        </w:tabs>
+        <w:ind w:left="360"/>
+        <w:rPr>
+          <w:rFonts w:ascii="Times New Roman" w:hAnsi="Times New Roman" w:cs="Times New Roman"/>
+          <w:sz w:val="32"/>
+          <w:szCs w:val="32"/>
+        </w:rPr>
+      </w:pPr>
+    </w:p>
+    <w:p>
+      <w:pPr>
+        <w:pStyle w:val="ListParagraph"/>
+        <w:tabs>
+          <w:tab w:val="left" w:pos="9060"/>
+        </w:tabs>
+        <w:ind w:left="360"/>
+        <w:rPr>
+          <w:rFonts w:ascii="Times New Roman" w:hAnsi="Times New Roman" w:cs="Times New Roman"/>
+          <w:sz w:val="32"/>
+          <w:szCs w:val="32"/>
+        </w:rPr>
+      </w:pPr>
+    </w:p>
+    <w:p>
+      <w:pPr>
+        <w:pStyle w:val="ListParagraph"/>
+        <w:tabs>
+          <w:tab w:val="left" w:pos="9060"/>
+        </w:tabs>
+        <w:ind w:left="360"/>
+        <w:rPr>
+          <w:rFonts w:ascii="Times New Roman" w:hAnsi="Times New Roman" w:cs="Times New Roman"/>
+          <w:sz w:val="32"/>
+          <w:szCs w:val="32"/>
+        </w:rPr>
+      </w:pPr>
+      <w:r>
+        <w:rPr>
+          <w:rFonts w:ascii="Times New Roman" w:hAnsi="Times New Roman" w:cs="Times New Roman"/>
+          <w:sz w:val="32"/>
+          <w:szCs w:val="32"/>
+        </w:rPr>
+        <w:lastRenderedPageBreak/>
+        <w:t>3. Speedup of GPU over CPU</w:t>
+      </w:r>
+    </w:p>
+    <w:p>
+      <w:pPr>
+        <w:pStyle w:val="ListParagraph"/>
+        <w:tabs>
+          <w:tab w:val="left" w:pos="9060"/>
+        </w:tabs>
+        <w:ind w:left="360"/>
+        <w:rPr>
+          <w:rFonts w:ascii="Times New Roman" w:hAnsi="Times New Roman" w:cs="Times New Roman"/>
+          <w:sz w:val="32"/>
+          <w:szCs w:val="32"/>
+        </w:rPr>
+      </w:pPr>
+      <w:r>
+        <w:rPr>
+          <w:rFonts w:ascii="Times New Roman" w:hAnsi="Times New Roman" w:cs="Times New Roman"/>
+          <w:sz w:val="32"/>
+          <w:szCs w:val="32"/>
+        </w:rPr>
+        <w:t>The speedup is calculated by dividing the CPU time by the GPU time for each dataset size:</w:t>
+      </w:r>
+    </w:p>
+    <w:p>
+      <w:pPr>
+        <w:pStyle w:val="ListParagraph"/>
+        <w:tabs>
+          <w:tab w:val="left" w:pos="9060"/>
+        </w:tabs>
+        <w:ind w:left="360"/>
+        <w:rPr>
+          <w:rFonts w:ascii="Times New Roman" w:hAnsi="Times New Roman" w:cs="Times New Roman"/>
+          <w:sz w:val="32"/>
+          <w:szCs w:val="32"/>
+        </w:rPr>
+      </w:pPr>
+    </w:p>
+    <w:p>
+      <w:pPr>
+        <w:pStyle w:val="ListParagraph"/>
+        <w:tabs>
+          <w:tab w:val="left" w:pos="9060"/>
+        </w:tabs>
+        <w:ind w:left="360"/>
+        <w:rPr>
+          <w:rFonts w:ascii="Times New Roman" w:hAnsi="Times New Roman" w:cs="Times New Roman"/>
+          <w:sz w:val="32"/>
+          <w:szCs w:val="32"/>
+        </w:rPr>
+      </w:pPr>
+      <w:r>
+        <w:rPr>
+          <w:rFonts w:ascii="Times New Roman" w:hAnsi="Times New Roman" w:cs="Times New Roman"/>
+          <w:sz w:val="32"/>
+          <w:szCs w:val="32"/>
+        </w:rPr>
+        <w:t xml:space="preserve">100 elements: </w:t>
+      </w:r>
+      <w:r>
+        <w:rPr>
+          <w:rFonts w:ascii="Times New Roman" w:hAnsi="Times New Roman" w:cs="Times New Roman"/>
+          <w:sz w:val="32"/>
+          <w:szCs w:val="32"/>
+        </w:rPr>
+        <w:t>0.032/0.565248≈0.057</w:t>
+      </w:r>
+    </w:p>
+    <w:p>
+      <w:pPr>
+        <w:pStyle w:val="ListParagraph"/>
+        <w:tabs>
+          <w:tab w:val="left" w:pos="9060"/>
+        </w:tabs>
+        <w:ind w:left="360"/>
+        <w:rPr>
+          <w:rFonts w:ascii="Times New Roman" w:hAnsi="Times New Roman" w:cs="Times New Roman"/>
+          <w:sz w:val="32"/>
+          <w:szCs w:val="32"/>
+        </w:rPr>
+      </w:pPr>
+      <w:r>
+        <w:rPr>
+          <w:rFonts w:ascii="Times New Roman" w:hAnsi="Times New Roman" w:cs="Times New Roman"/>
+          <w:sz w:val="32"/>
+          <w:szCs w:val="32"/>
+        </w:rPr>
+        <w:t xml:space="preserve">1000 elements: </w:t>
+      </w:r>
+      <w:r>
+        <w:rPr>
+          <w:rFonts w:ascii="Times New Roman" w:hAnsi="Times New Roman" w:cs="Times New Roman"/>
+          <w:sz w:val="32"/>
+          <w:szCs w:val="32"/>
+        </w:rPr>
+        <w:t>0.398/0.829056≈0.48</w:t>
+      </w:r>
+    </w:p>
+    <w:p>
+      <w:pPr>
+        <w:pStyle w:val="ListParagraph"/>
+        <w:tabs>
+          <w:tab w:val="left" w:pos="9060"/>
+        </w:tabs>
+        <w:ind w:left="360"/>
+        <w:rPr>
+          <w:rFonts w:ascii="Times New Roman" w:hAnsi="Times New Roman" w:cs="Times New Roman"/>
+          <w:sz w:val="32"/>
+          <w:szCs w:val="32"/>
+        </w:rPr>
+      </w:pPr>
+      <w:r>
+        <w:rPr>
+          <w:rFonts w:ascii="Times New Roman" w:hAnsi="Times New Roman" w:cs="Times New Roman"/>
+          <w:sz w:val="32"/>
+          <w:szCs w:val="32"/>
+        </w:rPr>
+        <w:t xml:space="preserve">10000 elements: </w:t>
+      </w:r>
+      <w:r>
+        <w:rPr>
+          <w:rFonts w:ascii="Times New Roman" w:hAnsi="Times New Roman" w:cs="Times New Roman"/>
+          <w:sz w:val="32"/>
+          <w:szCs w:val="32"/>
+        </w:rPr>
+        <w:t>8.726/1.33549≈6.53</w:t>
+      </w:r>
+    </w:p>
+    <w:p>
+      <w:pPr>
+        <w:pStyle w:val="ListParagraph"/>
+        <w:tabs>
+          <w:tab w:val="left" w:pos="9060"/>
+        </w:tabs>
+        <w:ind w:left="360"/>
+        <w:rPr>
+          <w:rFonts w:ascii="Times New Roman" w:hAnsi="Times New Roman" w:cs="Times New Roman"/>
+          <w:sz w:val="32"/>
+          <w:szCs w:val="32"/>
+        </w:rPr>
+      </w:pPr>
+      <w:r>
+        <w:rPr>
+          <w:rFonts w:ascii="Times New Roman" w:hAnsi="Times New Roman" w:cs="Times New Roman"/>
+          <w:sz w:val="32"/>
+          <w:szCs w:val="32"/>
+        </w:rPr>
+        <w:t xml:space="preserve">100000 elements: </w:t>
+      </w:r>
+      <w:r>
+        <w:rPr>
+          <w:rFonts w:ascii="Times New Roman" w:hAnsi="Times New Roman" w:cs="Times New Roman"/>
+          <w:sz w:val="32"/>
+          <w:szCs w:val="32"/>
+        </w:rPr>
+        <w:t>141.737/3.28106≈43.21</w:t>
+      </w:r>
+    </w:p>
+    <w:p>
+      <w:pPr>
+        <w:pStyle w:val="ListParagraph"/>
+        <w:tabs>
+          <w:tab w:val="left" w:pos="9060"/>
+        </w:tabs>
+        <w:ind w:left="360"/>
+        <w:rPr>
+          <w:rFonts w:ascii="Times New Roman" w:hAnsi="Times New Roman" w:cs="Times New Roman"/>
+          <w:sz w:val="32"/>
+          <w:szCs w:val="32"/>
+        </w:rPr>
+      </w:pPr>
+      <w:r>
+        <w:rPr>
+          <w:rFonts w:ascii="Times New Roman" w:hAnsi="Times New Roman" w:cs="Times New Roman"/>
+          <w:sz w:val="32"/>
+          <w:szCs w:val="32"/>
+        </w:rPr>
+        <w:t xml:space="preserve">500000 elements: </w:t>
+      </w:r>
+      <w:r>
+        <w:rPr>
+          <w:rFonts w:ascii="Times New Roman" w:hAnsi="Times New Roman" w:cs="Times New Roman"/>
+          <w:sz w:val="32"/>
+          <w:szCs w:val="32"/>
+        </w:rPr>
+        <w:t>646.285/12.9678≈49.85</w:t>
+      </w:r>
+    </w:p>
+    <w:p>
+      <w:pPr>
+        <w:pStyle w:val="ListParagraph"/>
+        <w:tabs>
+          <w:tab w:val="left" w:pos="9060"/>
+        </w:tabs>
+        <w:ind w:left="360"/>
+        <w:rPr>
+          <w:rFonts w:ascii="Times New Roman" w:hAnsi="Times New Roman" w:cs="Times New Roman"/>
+          <w:sz w:val="32"/>
+          <w:szCs w:val="32"/>
+        </w:rPr>
+      </w:pPr>
+      <w:r>
+        <w:rPr>
+          <w:rFonts w:ascii="Times New Roman" w:hAnsi="Times New Roman" w:cs="Times New Roman"/>
+          <w:sz w:val="32"/>
+          <w:szCs w:val="32"/>
+        </w:rPr>
+        <w:t>4. Comparison to Theoretical Speedup</w:t>
+      </w:r>
+    </w:p>
+    <w:p>
+      <w:pPr>
+        <w:pStyle w:val="ListParagraph"/>
+        <w:tabs>
+          <w:tab w:val="left" w:pos="9060"/>
+        </w:tabs>
+        <w:ind w:left="360"/>
+        <w:rPr>
+          <w:rFonts w:ascii="Times New Roman" w:hAnsi="Times New Roman" w:cs="Times New Roman"/>
+          <w:sz w:val="32"/>
+          <w:szCs w:val="32"/>
+        </w:rPr>
+      </w:pPr>
+      <w:r>
+        <w:rPr>
+          <w:rFonts w:ascii="Times New Roman" w:hAnsi="Times New Roman" w:cs="Times New Roman"/>
+          <w:sz w:val="32"/>
+          <w:szCs w:val="32"/>
+        </w:rPr>
+        <w:t>Theoretical speedup of GPU over CPU can be substantial due to the parallel nature of GPU processing. If we assume that the GPU can ideally provide a speedup proportional to the number of cores and the efficiency of memory access patterns, we might expect an order of magnitude improvement for large arrays.</w:t>
+      </w:r>
+    </w:p>
+    <w:p>
+      <w:pPr>
+        <w:pStyle w:val="ListParagraph"/>
+        <w:tabs>
+          <w:tab w:val="left" w:pos="9060"/>
+        </w:tabs>
+        <w:ind w:left="360"/>
+        <w:rPr>
+          <w:rFonts w:ascii="Times New Roman" w:hAnsi="Times New Roman" w:cs="Times New Roman"/>
+          <w:sz w:val="32"/>
+          <w:szCs w:val="32"/>
+        </w:rPr>
+      </w:pPr>
+    </w:p>
+    <w:p>
+      <w:pPr>
+        <w:pStyle w:val="ListParagraph"/>
+        <w:tabs>
+          <w:tab w:val="left" w:pos="9060"/>
+        </w:tabs>
+        <w:ind w:left="360"/>
+        <w:rPr>
+          <w:rFonts w:ascii="Times New Roman" w:hAnsi="Times New Roman" w:cs="Times New Roman"/>
+          <w:sz w:val="32"/>
+          <w:szCs w:val="32"/>
+        </w:rPr>
+      </w:pPr>
+      <w:r>
+        <w:rPr>
+          <w:rFonts w:ascii="Times New Roman" w:hAnsi="Times New Roman" w:cs="Times New Roman"/>
+          <w:sz w:val="32"/>
+          <w:szCs w:val="32"/>
+        </w:rPr>
+        <w:t>In practice, the speedup observed:</w:t>
+      </w:r>
+    </w:p>
+    <w:p>
+      <w:pPr>
+        <w:pStyle w:val="ListParagraph"/>
+        <w:tabs>
+          <w:tab w:val="left" w:pos="9060"/>
+        </w:tabs>
+        <w:ind w:left="360"/>
+        <w:rPr>
+          <w:rFonts w:ascii="Times New Roman" w:hAnsi="Times New Roman" w:cs="Times New Roman"/>
+          <w:sz w:val="32"/>
+          <w:szCs w:val="32"/>
+        </w:rPr>
+      </w:pPr>
+    </w:p>
+    <w:p>
+      <w:pPr>
+        <w:pStyle w:val="ListParagraph"/>
+        <w:tabs>
+          <w:tab w:val="left" w:pos="9060"/>
+        </w:tabs>
+        <w:ind w:left="360"/>
+        <w:rPr>
+          <w:rFonts w:ascii="Times New Roman" w:hAnsi="Times New Roman" w:cs="Times New Roman"/>
+          <w:sz w:val="32"/>
+          <w:szCs w:val="32"/>
+        </w:rPr>
+      </w:pPr>
+      <w:r>
+        <w:rPr>
+          <w:rFonts w:ascii="Times New Roman" w:hAnsi="Times New Roman" w:cs="Times New Roman"/>
+          <w:sz w:val="32"/>
+          <w:szCs w:val="32"/>
+        </w:rPr>
+        <w:t>100 elements: Lower than expected due to overhead of launching GPU kernels.</w:t>
+      </w:r>
+    </w:p>
+    <w:p>
+      <w:pPr>
+        <w:pStyle w:val="ListParagraph"/>
+        <w:tabs>
+          <w:tab w:val="left" w:pos="9060"/>
+        </w:tabs>
+        <w:ind w:left="360"/>
+        <w:rPr>
+          <w:rFonts w:ascii="Times New Roman" w:hAnsi="Times New Roman" w:cs="Times New Roman"/>
+          <w:sz w:val="32"/>
+          <w:szCs w:val="32"/>
+        </w:rPr>
+      </w:pPr>
+      <w:r>
+        <w:rPr>
+          <w:rFonts w:ascii="Times New Roman" w:hAnsi="Times New Roman" w:cs="Times New Roman"/>
+          <w:sz w:val="32"/>
+          <w:szCs w:val="32"/>
+        </w:rPr>
+        <w:t>1000 elements: Still lower, indicating overhead is significant for smaller sizes.</w:t>
+      </w:r>
+    </w:p>
+    <w:p>
+      <w:pPr>
+        <w:pStyle w:val="ListParagraph"/>
+        <w:tabs>
+          <w:tab w:val="left" w:pos="9060"/>
+        </w:tabs>
+        <w:ind w:left="360"/>
+        <w:rPr>
+          <w:rFonts w:ascii="Times New Roman" w:hAnsi="Times New Roman" w:cs="Times New Roman"/>
+          <w:sz w:val="32"/>
+          <w:szCs w:val="32"/>
+        </w:rPr>
+      </w:pPr>
+      <w:r>
+        <w:rPr>
+          <w:rFonts w:ascii="Times New Roman" w:hAnsi="Times New Roman" w:cs="Times New Roman"/>
+          <w:sz w:val="32"/>
+          <w:szCs w:val="32"/>
+        </w:rPr>
+        <w:t>10000 elements and larger: Speedup starts becoming substantial and approaches theoretical expectations.</w:t>
+      </w:r>
+    </w:p>
+    <w:p>
+      <w:pPr>
+        <w:pStyle w:val="ListParagraph"/>
+        <w:tabs>
+          <w:tab w:val="left" w:pos="9060"/>
+        </w:tabs>
+        <w:ind w:left="360"/>
+        <w:rPr>
+          <w:rFonts w:ascii="Times New Roman" w:hAnsi="Times New Roman" w:cs="Times New Roman"/>
+          <w:sz w:val="32"/>
+          <w:szCs w:val="32"/>
+        </w:rPr>
+      </w:pPr>
+      <w:r>
+        <w:rPr>
+          <w:rFonts w:ascii="Times New Roman" w:hAnsi="Times New Roman" w:cs="Times New Roman"/>
+          <w:sz w:val="32"/>
+          <w:szCs w:val="32"/>
+        </w:rPr>
+        <w:t>5. Reasons for Below-Theoretical Speedup and Improvements</w:t>
+      </w:r>
+    </w:p>
+    <w:p>
+      <w:pPr>
+        <w:pStyle w:val="ListParagraph"/>
+        <w:tabs>
+          <w:tab w:val="left" w:pos="9060"/>
+        </w:tabs>
+        <w:ind w:left="360"/>
+        <w:rPr>
+          <w:rFonts w:ascii="Times New Roman" w:hAnsi="Times New Roman" w:cs="Times New Roman"/>
+          <w:sz w:val="32"/>
+          <w:szCs w:val="32"/>
+        </w:rPr>
+      </w:pPr>
+      <w:r>
+        <w:rPr>
+          <w:rFonts w:ascii="Times New Roman" w:hAnsi="Times New Roman" w:cs="Times New Roman"/>
+          <w:sz w:val="32"/>
+          <w:szCs w:val="32"/>
+        </w:rPr>
+        <w:t>Several factors contribute to the below-theoretical speedup for smaller sizes:</w:t>
+      </w:r>
+    </w:p>
+    <w:p>
+      <w:pPr>
+        <w:pStyle w:val="ListParagraph"/>
+        <w:tabs>
+          <w:tab w:val="left" w:pos="9060"/>
+        </w:tabs>
+        <w:ind w:left="360"/>
+        <w:rPr>
+          <w:rFonts w:ascii="Times New Roman" w:hAnsi="Times New Roman" w:cs="Times New Roman"/>
+          <w:sz w:val="32"/>
+          <w:szCs w:val="32"/>
+        </w:rPr>
+      </w:pPr>
+    </w:p>
+    <w:p>
+      <w:pPr>
+        <w:pStyle w:val="ListParagraph"/>
+        <w:tabs>
+          <w:tab w:val="left" w:pos="9060"/>
+        </w:tabs>
+        <w:ind w:left="360"/>
+        <w:rPr>
+          <w:rFonts w:ascii="Times New Roman" w:hAnsi="Times New Roman" w:cs="Times New Roman"/>
+          <w:sz w:val="32"/>
+          <w:szCs w:val="32"/>
+        </w:rPr>
+      </w:pPr>
+      <w:r>
+        <w:rPr>
+          <w:rFonts w:ascii="Times New Roman" w:hAnsi="Times New Roman" w:cs="Times New Roman"/>
+          <w:sz w:val="32"/>
+          <w:szCs w:val="32"/>
+        </w:rPr>
+        <w:t>Kernel Launch Overhead: Launching a kernel on the GPU has an inherent overhead that is significant for small problem sizes.</w:t>
+      </w:r>
+    </w:p>
+    <w:p>
+      <w:pPr>
+        <w:pStyle w:val="ListParagraph"/>
+        <w:tabs>
+          <w:tab w:val="left" w:pos="9060"/>
+        </w:tabs>
+        <w:ind w:left="360"/>
+        <w:rPr>
+          <w:rFonts w:ascii="Times New Roman" w:hAnsi="Times New Roman" w:cs="Times New Roman"/>
+          <w:sz w:val="32"/>
+          <w:szCs w:val="32"/>
+        </w:rPr>
+      </w:pPr>
+      <w:r>
+        <w:rPr>
+          <w:rFonts w:ascii="Times New Roman" w:hAnsi="Times New Roman" w:cs="Times New Roman"/>
+          <w:sz w:val="32"/>
+          <w:szCs w:val="32"/>
+        </w:rPr>
+        <w:t>Memory Transfer Overhead: Data transfer between CPU and GPU can be a bottleneck, especially for small datasets.</w:t>
+      </w:r>
+    </w:p>
+    <w:p>
+      <w:pPr>
+        <w:pStyle w:val="ListParagraph"/>
+        <w:tabs>
+          <w:tab w:val="left" w:pos="9060"/>
+        </w:tabs>
+        <w:ind w:left="360"/>
+        <w:rPr>
+          <w:rFonts w:ascii="Times New Roman" w:hAnsi="Times New Roman" w:cs="Times New Roman"/>
+          <w:sz w:val="32"/>
+          <w:szCs w:val="32"/>
+        </w:rPr>
+      </w:pPr>
+      <w:r>
+        <w:rPr>
+          <w:rFonts w:ascii="Times New Roman" w:hAnsi="Times New Roman" w:cs="Times New Roman"/>
+          <w:sz w:val="32"/>
+          <w:szCs w:val="32"/>
+        </w:rPr>
+        <w:t>Parallelization Overhead: Managing parallel threads and ensuring efficient memory access patterns can introduce overhead.</w:t>
+      </w:r>
+    </w:p>
+    <w:p>
+      <w:pPr>
+        <w:pStyle w:val="ListParagraph"/>
+        <w:tabs>
+          <w:tab w:val="left" w:pos="9060"/>
+        </w:tabs>
+        <w:ind w:left="360"/>
+        <w:rPr>
+          <w:rFonts w:ascii="Times New Roman" w:hAnsi="Times New Roman" w:cs="Times New Roman"/>
+          <w:sz w:val="32"/>
+          <w:szCs w:val="32"/>
+        </w:rPr>
+      </w:pPr>
+      <w:r>
+        <w:rPr>
+          <w:rFonts w:ascii="Times New Roman" w:hAnsi="Times New Roman" w:cs="Times New Roman"/>
+          <w:sz w:val="32"/>
+          <w:szCs w:val="32"/>
+        </w:rPr>
+        <w:t>Improvements:</w:t>
+      </w:r>
+    </w:p>
+    <w:p>
+      <w:pPr>
+        <w:pStyle w:val="ListParagraph"/>
+        <w:tabs>
+          <w:tab w:val="left" w:pos="9060"/>
+        </w:tabs>
+        <w:ind w:left="360"/>
+        <w:rPr>
+          <w:rFonts w:ascii="Times New Roman" w:hAnsi="Times New Roman" w:cs="Times New Roman"/>
+          <w:sz w:val="32"/>
+          <w:szCs w:val="32"/>
+        </w:rPr>
+      </w:pPr>
+    </w:p>
+    <w:p>
+      <w:pPr>
+        <w:pStyle w:val="ListParagraph"/>
+        <w:tabs>
+          <w:tab w:val="left" w:pos="9060"/>
+        </w:tabs>
+        <w:ind w:left="360"/>
+        <w:rPr>
+          <w:rFonts w:ascii="Times New Roman" w:hAnsi="Times New Roman" w:cs="Times New Roman"/>
+          <w:sz w:val="32"/>
+          <w:szCs w:val="32"/>
+        </w:rPr>
+      </w:pPr>
+      <w:r>
+        <w:rPr>
+          <w:rFonts w:ascii="Times New Roman" w:hAnsi="Times New Roman" w:cs="Times New Roman"/>
+          <w:sz w:val="32"/>
+          <w:szCs w:val="32"/>
+        </w:rPr>
+        <w:t>Minimize Data Transfer: Use pinned memory or asynchronous data transfers to reduce memory transfer overhead.</w:t>
+      </w:r>
+    </w:p>
+    <w:p>
+      <w:pPr>
+        <w:pStyle w:val="ListParagraph"/>
+        <w:tabs>
+          <w:tab w:val="left" w:pos="9060"/>
+        </w:tabs>
+        <w:ind w:left="360"/>
+        <w:rPr>
+          <w:rFonts w:ascii="Times New Roman" w:hAnsi="Times New Roman" w:cs="Times New Roman"/>
+          <w:sz w:val="32"/>
+          <w:szCs w:val="32"/>
+        </w:rPr>
+      </w:pPr>
+      <w:r>
+        <w:rPr>
+          <w:rFonts w:ascii="Times New Roman" w:hAnsi="Times New Roman" w:cs="Times New Roman"/>
+          <w:sz w:val="32"/>
+          <w:szCs w:val="32"/>
+        </w:rPr>
+        <w:lastRenderedPageBreak/>
+        <w:t>Optimize Kernel Launch Configuration: Use appropriate block and grid sizes to maximize GPU occupancy.</w:t>
+      </w:r>
+    </w:p>
+    <w:p>
+      <w:pPr>
+        <w:pStyle w:val="ListParagraph"/>
+        <w:tabs>
+          <w:tab w:val="left" w:pos="9060"/>
+        </w:tabs>
+        <w:ind w:left="360"/>
+        <w:rPr>
+          <w:rFonts w:ascii="Times New Roman" w:hAnsi="Times New Roman" w:cs="Times New Roman"/>
+          <w:sz w:val="32"/>
+          <w:szCs w:val="32"/>
+        </w:rPr>
+      </w:pPr>
+      <w:r>
+        <w:rPr>
+          <w:rFonts w:ascii="Times New Roman" w:hAnsi="Times New Roman" w:cs="Times New Roman"/>
+          <w:sz w:val="32"/>
+          <w:szCs w:val="32"/>
+        </w:rPr>
+        <w:t>Memory Coalescing: Ensure memory access patterns are coalesced to reduce memory access latency.</w:t>
+      </w:r>
+    </w:p>
+    <w:p>
+      <w:pPr>
+        <w:pStyle w:val="ListParagraph"/>
+        <w:tabs>
+          <w:tab w:val="left" w:pos="9060"/>
+        </w:tabs>
+        <w:ind w:left="360"/>
+        <w:rPr>
+          <w:rFonts w:ascii="Times New Roman" w:hAnsi="Times New Roman" w:cs="Times New Roman"/>
+          <w:sz w:val="32"/>
+          <w:szCs w:val="32"/>
+        </w:rPr>
+      </w:pPr>
+      <w:r>
+        <w:rPr>
+          <w:rFonts w:ascii="Times New Roman" w:hAnsi="Times New Roman" w:cs="Times New Roman"/>
+          <w:sz w:val="32"/>
+          <w:szCs w:val="32"/>
+        </w:rPr>
+        <w:t>Use Shared Memory: Utilize shared memory to reduce global memory accesses.</w:t>
+      </w:r>
+    </w:p>
+    <w:p>
+      <w:pPr>
+        <w:pStyle w:val="ListParagraph"/>
+        <w:tabs>
+          <w:tab w:val="left" w:pos="9060"/>
+        </w:tabs>
+        <w:ind w:left="360"/>
+        <w:rPr>
+          <w:rFonts w:ascii="Times New Roman" w:hAnsi="Times New Roman" w:cs="Times New Roman"/>
+          <w:sz w:val="32"/>
+          <w:szCs w:val="32"/>
+        </w:rPr>
+      </w:pPr>
+      <w:r>
+        <w:rPr>
+          <w:rFonts w:ascii="Times New Roman" w:hAnsi="Times New Roman" w:cs="Times New Roman"/>
+          <w:sz w:val="32"/>
+          <w:szCs w:val="32"/>
+        </w:rPr>
+        <w:t>6. Comparison to Open-Source Peers</w:t>
+      </w:r>
+    </w:p>
+    <w:p>
+      <w:pPr>
+        <w:pStyle w:val="ListParagraph"/>
+        <w:tabs>
+          <w:tab w:val="left" w:pos="9060"/>
+        </w:tabs>
+        <w:ind w:left="360"/>
+        <w:rPr>
+          <w:rFonts w:ascii="Times New Roman" w:hAnsi="Times New Roman" w:cs="Times New Roman"/>
+          <w:sz w:val="32"/>
+          <w:szCs w:val="32"/>
+        </w:rPr>
+      </w:pPr>
+      <w:r>
+        <w:rPr>
+          <w:rFonts w:ascii="Times New Roman" w:hAnsi="Times New Roman" w:cs="Times New Roman"/>
+          <w:sz w:val="32"/>
+          <w:szCs w:val="32"/>
+        </w:rPr>
+        <w:t>Comparing the performance to open-source implementations like those in libraries such as Thrust (a parallel algorithms library akin to C++ STL) or cuDNN (for deep learning frameworks):</w:t>
+      </w:r>
+    </w:p>
+    <w:p>
+      <w:pPr>
+        <w:pStyle w:val="ListParagraph"/>
+        <w:tabs>
+          <w:tab w:val="left" w:pos="9060"/>
+        </w:tabs>
+        <w:ind w:left="360"/>
+        <w:rPr>
+          <w:rFonts w:ascii="Times New Roman" w:hAnsi="Times New Roman" w:cs="Times New Roman"/>
+          <w:sz w:val="32"/>
+          <w:szCs w:val="32"/>
+        </w:rPr>
+      </w:pPr>
+    </w:p>
+    <w:p>
+      <w:pPr>
+        <w:pStyle w:val="ListParagraph"/>
+        <w:tabs>
+          <w:tab w:val="left" w:pos="9060"/>
+        </w:tabs>
+        <w:ind w:left="360"/>
+        <w:rPr>
+          <w:rFonts w:ascii="Times New Roman" w:hAnsi="Times New Roman" w:cs="Times New Roman"/>
+          <w:sz w:val="32"/>
+          <w:szCs w:val="32"/>
+        </w:rPr>
+      </w:pPr>
+      <w:r>
+        <w:rPr>
+          <w:rFonts w:ascii="Times New Roman" w:hAnsi="Times New Roman" w:cs="Times New Roman"/>
+          <w:sz w:val="32"/>
+          <w:szCs w:val="32"/>
+        </w:rPr>
+        <w:t>Thrust: Often used for sorting and other parallel algorithms, Thrust can provide highly optimized and fine-tuned implementations of sorting algorithms that leverage the full potential of GPU hardware.</w:t>
+      </w:r>
+    </w:p>
+    <w:p>
+      <w:pPr>
+        <w:pStyle w:val="ListParagraph"/>
+        <w:tabs>
+          <w:tab w:val="left" w:pos="9060"/>
+        </w:tabs>
+        <w:ind w:left="360"/>
+        <w:rPr>
+          <w:rFonts w:ascii="Times New Roman" w:hAnsi="Times New Roman" w:cs="Times New Roman"/>
+          <w:sz w:val="32"/>
+          <w:szCs w:val="32"/>
+        </w:rPr>
+      </w:pPr>
+      <w:r>
+        <w:rPr>
+          <w:rFonts w:ascii="Times New Roman" w:hAnsi="Times New Roman" w:cs="Times New Roman"/>
+          <w:sz w:val="32"/>
+          <w:szCs w:val="32"/>
+        </w:rPr>
+        <w:t>cuDNN and similar libraries: These libraries are highly optimized for the underlying hardware and can often achieve near-maximum theoretical performance for well-supported operations.</w:t>
+      </w:r>
+    </w:p>
+    <w:p>
+      <w:pPr>
+        <w:pStyle w:val="ListParagraph"/>
+        <w:tabs>
+          <w:tab w:val="left" w:pos="9060"/>
+        </w:tabs>
+        <w:ind w:left="360"/>
+        <w:rPr>
+          <w:rFonts w:ascii="Times New Roman" w:hAnsi="Times New Roman" w:cs="Times New Roman"/>
+          <w:sz w:val="32"/>
+          <w:szCs w:val="32"/>
+        </w:rPr>
+      </w:pPr>
+      <w:r>
+        <w:rPr>
+          <w:rFonts w:ascii="Times New Roman" w:hAnsi="Times New Roman" w:cs="Times New Roman"/>
+          <w:sz w:val="32"/>
+          <w:szCs w:val="32"/>
+        </w:rPr>
+        <w:t>In general, custom implementations might lag behind these open-source libraries unless rigorously optimized because these libraries are developed and tuned by experts with deep knowledge of GPU architecture and parallel algorithms.</w:t>
+      </w:r>
+    </w:p>
+    <w:p>
+      <w:pPr>
+        <w:pStyle w:val="ListParagraph"/>
+        <w:tabs>
+          <w:tab w:val="left" w:pos="9060"/>
+        </w:tabs>
+        <w:ind w:left="360"/>
+        <w:rPr>
+          <w:rFonts w:ascii="Times New Roman" w:hAnsi="Times New Roman" w:cs="Times New Roman"/>
+          <w:sz w:val="32"/>
+          <w:szCs w:val="32"/>
+        </w:rPr>
+      </w:pPr>
+    </w:p>
+    <w:p>
+      <w:pPr>
+        <w:pStyle w:val="ListParagraph"/>
+        <w:tabs>
+          <w:tab w:val="left" w:pos="9060"/>
+        </w:tabs>
+        <w:ind w:left="360"/>
+        <w:rPr>
+          <w:rFonts w:ascii="Times New Roman" w:hAnsi="Times New Roman" w:cs="Times New Roman"/>
+          <w:sz w:val="32"/>
+          <w:szCs w:val="32"/>
+        </w:rPr>
+      </w:pPr>
+      <w:r>
+        <w:rPr>
+          <w:rFonts w:ascii="Times New Roman" w:hAnsi="Times New Roman" w:cs="Times New Roman"/>
+          <w:sz w:val="32"/>
+          <w:szCs w:val="32"/>
+        </w:rPr>
+        <w:t>Conclusion</w:t>
+      </w:r>
+    </w:p>
+    <w:p>
+      <w:pPr>
+        <w:pStyle w:val="ListParagraph"/>
+        <w:tabs>
+          <w:tab w:val="left" w:pos="9060"/>
+        </w:tabs>
+        <w:ind w:left="360"/>
+        <w:rPr>
+          <w:rFonts w:ascii="Times New Roman" w:hAnsi="Times New Roman" w:cs="Times New Roman"/>
+          <w:sz w:val="32"/>
+          <w:szCs w:val="32"/>
+        </w:rPr>
+      </w:pPr>
+      <w:r>
+        <w:rPr>
+          <w:rFonts w:ascii="Times New Roman" w:hAnsi="Times New Roman" w:cs="Times New Roman"/>
+          <w:sz w:val="32"/>
+          <w:szCs w:val="32"/>
+        </w:rPr>
+        <w:t>The analysis shows that GPU-based Bitonic Sort significantly outperforms the CPU implementation for larger data sizes, with a speedup reaching up to nearly 50x for half a million elements. For smaller datasets, the overheads of GPU computation (kernel launch, data transfer) reduce the effectiveness, which suggests focusing on optimizing these aspects and using hybrid strategies for small-to-medium sized data might yield better performance.</w:t>
+      </w:r>
+    </w:p>
+    <w:p>
+      <w:pPr>
+        <w:pStyle w:val="ListParagraph"/>
+        <w:tabs>
+          <w:tab w:val="left" w:pos="9060"/>
+        </w:tabs>
+        <w:ind w:left="360"/>
+        <w:rPr>
+          <w:rFonts w:ascii="Times New Roman" w:hAnsi="Times New Roman" w:cs="Times New Roman"/>
+          <w:sz w:val="32"/>
+          <w:szCs w:val="32"/>
+        </w:rPr>
+      </w:pPr>
+    </w:p>
+    <w:p>
+      <w:pPr>
+        <w:pStyle w:val="ListParagraph"/>
+        <w:tabs>
+          <w:tab w:val="left" w:pos="9060"/>
+        </w:tabs>
+        <w:ind w:left="360"/>
+        <w:rPr>
+          <w:rFonts w:ascii="Times New Roman" w:hAnsi="Times New Roman" w:cs="Times New Roman"/>
+          <w:sz w:val="32"/>
+          <w:szCs w:val="32"/>
+        </w:rPr>
+      </w:pPr>
+      <w:r>
+        <w:rPr>
+          <w:rFonts w:ascii="Times New Roman" w:hAnsi="Times New Roman" w:cs="Times New Roman"/>
+          <w:sz w:val="32"/>
+          <w:szCs w:val="32"/>
+        </w:rPr>
+        <w:t>Comparisons to open-source libraries indicate that leveraging existing, highly-optimized libraries can provide substantial benefits and often outperform custom implementations unless highly tuned.</w:t>
+      </w:r>
+    </w:p>
+    <w:p>
+      <w:pPr>
+        <w:pStyle w:val="ListParagraph"/>
+        <w:tabs>
+          <w:tab w:val="left" w:pos="9060"/>
+        </w:tabs>
+        <w:ind w:left="360"/>
+        <w:rPr>
+          <w:rFonts w:ascii="Times New Roman" w:hAnsi="Times New Roman" w:cs="Times New Roman"/>
+          <w:sz w:val="32"/>
+          <w:szCs w:val="32"/>
+        </w:rPr>
+      </w:pPr>
+    </w:p>
+    <w:p>
+      <w:pPr>
+        <w:pStyle w:val="ListParagraph"/>
+        <w:tabs>
+          <w:tab w:val="left" w:pos="9060"/>
+        </w:tabs>
+        <w:ind w:left="360"/>
+        <w:rPr>
+          <w:rFonts w:ascii="Times New Roman" w:hAnsi="Times New Roman" w:cs="Times New Roman"/>
+          <w:sz w:val="32"/>
+          <w:szCs w:val="32"/>
         </w:rPr>
       </w:pPr>
     </w:p>
@@ -4016,6 +5208,7 @@
           <w:sz w:val="48"/>
           <w:szCs w:val="48"/>
         </w:rPr>
+        <w:lastRenderedPageBreak/>
         <w:t>Inner Join</w:t>
       </w:r>
     </w:p>
@@ -4247,18 +5440,8 @@
                 <w:sz w:val="32"/>
                 <w:szCs w:val="32"/>
               </w:rPr>
-              <w:t xml:space="preserve">4.202 </w:t>
+              <w:t>4.202 ms</w:t>
             </w:r>
-            <w:proofErr w:type="spellStart"/>
-            <w:r>
-              <w:rPr>
-                <w:rFonts w:ascii="Times New Roman" w:hAnsi="Times New Roman" w:cs="Times New Roman"/>
-                <w:sz w:val="32"/>
-                <w:szCs w:val="32"/>
-              </w:rPr>
-              <w:t>ms</w:t>
-            </w:r>
-            <w:proofErr w:type="spellEnd"/>
           </w:p>
         </w:tc>
         <w:tc>
@@ -4282,18 +5465,8 @@
                 <w:sz w:val="32"/>
                 <w:szCs w:val="32"/>
               </w:rPr>
-              <w:t xml:space="preserve">1.6895 </w:t>
+              <w:t>1.6895 ms</w:t>
             </w:r>
-            <w:proofErr w:type="spellStart"/>
-            <w:r>
-              <w:rPr>
-                <w:rFonts w:ascii="Times New Roman" w:hAnsi="Times New Roman" w:cs="Times New Roman"/>
-                <w:sz w:val="32"/>
-                <w:szCs w:val="32"/>
-              </w:rPr>
-              <w:t>ms</w:t>
-            </w:r>
-            <w:proofErr w:type="spellEnd"/>
           </w:p>
         </w:tc>
       </w:tr>
@@ -4344,18 +5517,8 @@
                 <w:sz w:val="32"/>
                 <w:szCs w:val="32"/>
               </w:rPr>
-              <w:t xml:space="preserve">241.425 </w:t>
+              <w:t>241.425 ms</w:t>
             </w:r>
-            <w:proofErr w:type="spellStart"/>
-            <w:r>
-              <w:rPr>
-                <w:rFonts w:ascii="Times New Roman" w:hAnsi="Times New Roman" w:cs="Times New Roman"/>
-                <w:sz w:val="32"/>
-                <w:szCs w:val="32"/>
-              </w:rPr>
-              <w:t>ms</w:t>
-            </w:r>
-            <w:proofErr w:type="spellEnd"/>
           </w:p>
         </w:tc>
         <w:tc>
@@ -4379,18 +5542,8 @@
                 <w:sz w:val="32"/>
                 <w:szCs w:val="32"/>
               </w:rPr>
-              <w:t xml:space="preserve">15.352 </w:t>
+              <w:t>15.352 ms</w:t>
             </w:r>
-            <w:proofErr w:type="spellStart"/>
-            <w:r>
-              <w:rPr>
-                <w:rFonts w:ascii="Times New Roman" w:hAnsi="Times New Roman" w:cs="Times New Roman"/>
-                <w:sz w:val="32"/>
-                <w:szCs w:val="32"/>
-              </w:rPr>
-              <w:t>ms</w:t>
-            </w:r>
-            <w:proofErr w:type="spellEnd"/>
           </w:p>
         </w:tc>
       </w:tr>
@@ -4466,18 +5619,8 @@
                 <w:sz w:val="32"/>
                 <w:szCs w:val="32"/>
               </w:rPr>
-              <w:t xml:space="preserve">335.95 </w:t>
+              <w:t>335.95 ms</w:t>
             </w:r>
-            <w:proofErr w:type="spellStart"/>
-            <w:r>
-              <w:rPr>
-                <w:rFonts w:ascii="Times New Roman" w:hAnsi="Times New Roman" w:cs="Times New Roman"/>
-                <w:sz w:val="32"/>
-                <w:szCs w:val="32"/>
-              </w:rPr>
-              <w:t>ms</w:t>
-            </w:r>
-            <w:proofErr w:type="spellEnd"/>
           </w:p>
         </w:tc>
       </w:tr>
@@ -4667,39 +5810,36 @@
           <w:sz w:val="28"/>
           <w:szCs w:val="28"/>
         </w:rPr>
-        <w:t xml:space="preserve">GPU Advantage for Large Data: As data size increases, the GPU exhibits significant speedup compared to the CPU. For instance, at 10,000 data points, the CPU execution time is 241.425 </w:t>
-      </w:r>
-      <w:proofErr w:type="spellStart"/>
-      <w:r>
+        <w:t>GPU Advantage for Large Data: As data size increases, the GPU exhibits significant speedup compared to the CPU. For instance, at 10,000 data points, the CPU execution time is 241.425 ms, whereas the GPU takes only 15.352 ms (a 15.7x speedup). This trend continues with even larger datasets, demonstrating the scalability of GPU-based processing.</w:t>
+      </w:r>
+    </w:p>
+    <w:p>
+      <w:pPr>
         <w:rPr>
           <w:sz w:val="28"/>
           <w:szCs w:val="28"/>
         </w:rPr>
-        <w:t>ms</w:t>
-      </w:r>
-      <w:proofErr w:type="spellEnd"/>
+      </w:pPr>
       <w:r>
         <w:rPr>
           <w:sz w:val="28"/>
           <w:szCs w:val="28"/>
         </w:rPr>
-        <w:t xml:space="preserve">, whereas the GPU takes only 15.352 </w:t>
-      </w:r>
-      <w:proofErr w:type="spellStart"/>
+        <w:t>CPU Overhead for Small Data: For smaller datasets (100 and 1,000 data points), the GPU is slower than the CPU. This is likely due to the overhead associated with transferring data between CPU and GPU memory</w:t>
+      </w:r>
       <w:r>
         <w:rPr>
           <w:sz w:val="28"/>
           <w:szCs w:val="28"/>
         </w:rPr>
-        <w:t>ms</w:t>
-      </w:r>
-      <w:proofErr w:type="spellEnd"/>
+        <w:t xml:space="preserve"> and kernel launch</w:t>
+      </w:r>
       <w:r>
         <w:rPr>
           <w:sz w:val="28"/>
           <w:szCs w:val="28"/>
         </w:rPr>
-        <w:t xml:space="preserve"> (a 15.7x speedup). This trend continues with even larger datasets, demonstrating the scalability of GPU-based processing.</w:t>
+        <w:t>. This overhead becomes less significant compared to the actual join operation for larger datasets.</w:t>
       </w:r>
     </w:p>
     <w:p>
@@ -4714,29 +5854,30 @@
           <w:sz w:val="28"/>
           <w:szCs w:val="28"/>
         </w:rPr>
-        <w:t xml:space="preserve">CPU Overhead for Small Data: For smaller datasets (100 and 1,000 data points), the GPU is slower than the CPU. This is likely due to the overhead associated with </w:t>
-      </w:r>
-      <w:r>
+        <w:t>Theoretical Benchmarks and Speedup</w:t>
+      </w:r>
+    </w:p>
+    <w:p>
+      <w:pPr>
         <w:rPr>
           <w:sz w:val="28"/>
           <w:szCs w:val="28"/>
         </w:rPr>
-        <w:lastRenderedPageBreak/>
-        <w:t>transferring data between CPU and GPU memory</w:t>
-      </w:r>
-      <w:r>
+      </w:pPr>
+    </w:p>
+    <w:p>
+      <w:pPr>
         <w:rPr>
           <w:sz w:val="28"/>
           <w:szCs w:val="28"/>
         </w:rPr>
-        <w:t xml:space="preserve"> and kernel launch</w:t>
-      </w:r>
+      </w:pPr>
       <w:r>
         <w:rPr>
           <w:sz w:val="28"/>
           <w:szCs w:val="28"/>
         </w:rPr>
-        <w:t>. This overhead becomes less significant compared to the actual join operation for larger datasets.</w:t>
+        <w:t>CPU: Due to factors like CPU architecture, cache size, and memory access patterns, it's challenging to provide a specific theoretical benchmark for CPU inner join performance. However, the expected behavior is that join time should increase proportionally to data size (n * log(n)) in most scenarios.</w:t>
       </w:r>
     </w:p>
     <w:p>
@@ -4751,7 +5892,7 @@
           <w:sz w:val="28"/>
           <w:szCs w:val="28"/>
         </w:rPr>
-        <w:t>Theoretical Benchmarks and Speedup</w:t>
+        <w:t>GPU: Inner join algorithms on GPUs have the potential to achieve theoretical speedups of 10x to 100x compared to CPUs due to their massively parallel processing capabilities. This is because GPUs can process multiple join comparisons simultaneously.</w:t>
       </w:r>
     </w:p>
     <w:p>
@@ -4761,21 +5902,22 @@
           <w:szCs w:val="28"/>
         </w:rPr>
       </w:pPr>
-    </w:p>
-    <w:p>
-      <w:pPr>
+      <w:r>
         <w:rPr>
           <w:sz w:val="28"/>
           <w:szCs w:val="28"/>
         </w:rPr>
-      </w:pPr>
-      <w:r>
+        <w:lastRenderedPageBreak/>
+        <w:t>The results show a significant speedup for larger datasets. At 500,000 data points, the GPU is almost 91 times faster than the CPU. However, the observed speedup is likely lower than the theoretical maximum due to several factors:</w:t>
+      </w:r>
+    </w:p>
+    <w:p>
+      <w:pPr>
         <w:rPr>
           <w:sz w:val="28"/>
           <w:szCs w:val="28"/>
         </w:rPr>
-        <w:t>CPU: Due to factors like CPU architecture, cache size, and memory access patterns, it's challenging to provide a specific theoretical benchmark for CPU inner join performance. However, the expected behavior is that join time should increase proportionally to data size (n * log(n)) in most scenarios.</w:t>
-      </w:r>
+      </w:pPr>
     </w:p>
     <w:p>
       <w:pPr>
@@ -4789,7 +5931,7 @@
           <w:sz w:val="28"/>
           <w:szCs w:val="28"/>
         </w:rPr>
-        <w:t>GPU: Inner join algorithms on GPUs have the potential to achieve theoretical speedups of 10x to 100x compared to CPUs due to their massively parallel processing capabilities. This is because GPUs can process multiple join comparisons simultaneously.</w:t>
+        <w:t>Memory Transfer Overhead: Transferring data between CPU and GPU memory takes time, especially for small datasets where the transfer time becomes a significant portion of the overall execution time.</w:t>
       </w:r>
     </w:p>
     <w:p>
@@ -4804,7 +5946,7 @@
           <w:sz w:val="28"/>
           <w:szCs w:val="28"/>
         </w:rPr>
-        <w:t>The results show a significant speedup for larger datasets. At 500,000 data points, the GPU is almost 91 times faster than the CPU. However, the observed speedup is likely lower than the theoretical maximum due to several factors:</w:t>
+        <w:t>Underutilization of GPU: Depending on the implementation, the GPU might not be fully utilized for smaller datasets. Optimizations for thread scheduling and data partitioning can improve GPU utilization.</w:t>
       </w:r>
     </w:p>
     <w:p>
@@ -4814,36 +5956,36 @@
           <w:szCs w:val="28"/>
         </w:rPr>
       </w:pPr>
-    </w:p>
-    <w:p>
-      <w:pPr>
+      <w:r>
         <w:rPr>
           <w:sz w:val="28"/>
           <w:szCs w:val="28"/>
         </w:rPr>
-      </w:pPr>
-      <w:r>
+        <w:t>Algorithm Choice: The specific inner join algorithm implemented on the GPU might not be perfectly suited for the hardware architecture. Exploring alternative algorithms could potentially lead to better performance.</w:t>
+      </w:r>
+    </w:p>
+    <w:p>
+      <w:pPr>
         <w:rPr>
           <w:sz w:val="28"/>
           <w:szCs w:val="28"/>
         </w:rPr>
-        <w:t>Memory Transfer Overhead: Transferring data between CPU and GPU memory takes time, especially for small datasets where the transfer time becomes a significant portion of the overall execution time.</w:t>
-      </w:r>
-    </w:p>
-    <w:p>
-      <w:pPr>
+      </w:pPr>
+      <w:r>
         <w:rPr>
           <w:sz w:val="28"/>
           <w:szCs w:val="28"/>
         </w:rPr>
-      </w:pPr>
-      <w:r>
+        <w:t>Optimizations for Improved Speedup</w:t>
+      </w:r>
+    </w:p>
+    <w:p>
+      <w:pPr>
         <w:rPr>
           <w:sz w:val="28"/>
           <w:szCs w:val="28"/>
         </w:rPr>
-        <w:t>Underutilization of GPU: Depending on the implementation, the GPU might not be fully utilized for smaller datasets. Optimizations for thread scheduling and data partitioning can improve GPU utilization.</w:t>
-      </w:r>
+      </w:pPr>
     </w:p>
     <w:p>
       <w:pPr>
@@ -4857,7 +5999,7 @@
           <w:sz w:val="28"/>
           <w:szCs w:val="28"/>
         </w:rPr>
-        <w:t>Algorithm Choice: The specific inner join algorithm implemented on the GPU might not be perfectly suited for the hardware architecture. Exploring alternative algorithms could potentially lead to better performance.</w:t>
+        <w:t>Several strategies can be employed to improve the speedup achieved with GPUs:</w:t>
       </w:r>
     </w:p>
     <w:p>
@@ -4867,21 +6009,21 @@
           <w:szCs w:val="28"/>
         </w:rPr>
       </w:pPr>
-      <w:r>
+    </w:p>
+    <w:p>
+      <w:pPr>
         <w:rPr>
           <w:sz w:val="28"/>
           <w:szCs w:val="28"/>
         </w:rPr>
-        <w:t>Optimizations for Improved Speedup</w:t>
-      </w:r>
-    </w:p>
-    <w:p>
-      <w:pPr>
+      </w:pPr>
+      <w:r>
         <w:rPr>
           <w:sz w:val="28"/>
           <w:szCs w:val="28"/>
         </w:rPr>
-      </w:pPr>
+        <w:t>Data Transfer Optimization: Techniques like asynchronous data transfer or using pinned memory can reduce memory transfer overhead.</w:t>
+      </w:r>
     </w:p>
     <w:p>
       <w:pPr>
@@ -4895,7 +6037,7 @@
           <w:sz w:val="28"/>
           <w:szCs w:val="28"/>
         </w:rPr>
-        <w:t>Several strategies can be employed to improve the speedup achieved with GPUs:</w:t>
+        <w:t>Kernel Tuning: Optimizing the GPU kernel code for better thread utilization and memory access patterns can improve performance.</w:t>
       </w:r>
     </w:p>
     <w:p>
@@ -4905,36 +6047,36 @@
           <w:szCs w:val="28"/>
         </w:rPr>
       </w:pPr>
-    </w:p>
-    <w:p>
-      <w:pPr>
+      <w:r>
         <w:rPr>
           <w:sz w:val="28"/>
           <w:szCs w:val="28"/>
         </w:rPr>
-      </w:pPr>
-      <w:r>
+        <w:t>Algorithm Selection: Researching and implementing GPU-specific inner join algorithms that are highly parallel and optimized for the specific hardware can lead to significant performance gains.</w:t>
+      </w:r>
+    </w:p>
+    <w:p>
+      <w:pPr>
         <w:rPr>
           <w:sz w:val="28"/>
           <w:szCs w:val="28"/>
         </w:rPr>
-        <w:t>Data Transfer Optimization: Techniques like asynchronous data transfer or using pinned memory can reduce memory transfer overhead.</w:t>
-      </w:r>
-    </w:p>
-    <w:p>
-      <w:pPr>
+      </w:pPr>
+      <w:r>
         <w:rPr>
           <w:sz w:val="28"/>
           <w:szCs w:val="28"/>
         </w:rPr>
-      </w:pPr>
-      <w:r>
+        <w:t>Comparison with Open-Source Peers</w:t>
+      </w:r>
+    </w:p>
+    <w:p>
+      <w:pPr>
         <w:rPr>
           <w:sz w:val="28"/>
           <w:szCs w:val="28"/>
         </w:rPr>
-        <w:t>Kernel Tuning: Optimizing the GPU kernel code for better thread utilization and memory access patterns can improve performance.</w:t>
-      </w:r>
+      </w:pPr>
     </w:p>
     <w:p>
       <w:pPr>
@@ -4948,7 +6090,7 @@
           <w:sz w:val="28"/>
           <w:szCs w:val="28"/>
         </w:rPr>
-        <w:t>Algorithm Selection: Researching and implementing GPU-specific inner join algorithms that are highly parallel and optimized for the specific hardware can lead to significant performance gains.</w:t>
+        <w:t>A definitive comparison with open-source libraries requires knowledge of the specific libraries or frameworks used in the implementation. However, popular deep learning frameworks like PyTorch and TensorFlow offer highly optimized GPU kernels for various operations, including joins. Comparing the results with these frameworks can provide insights into potential performance improvements. Benchmarks and performance comparisons for these frameworks can be found online.</w:t>
       </w:r>
     </w:p>
     <w:p>
@@ -4958,21 +6100,21 @@
           <w:szCs w:val="28"/>
         </w:rPr>
       </w:pPr>
-      <w:r>
+    </w:p>
+    <w:p>
+      <w:pPr>
         <w:rPr>
           <w:sz w:val="28"/>
           <w:szCs w:val="28"/>
         </w:rPr>
-        <w:t>Comparison with Open-Source Peers</w:t>
-      </w:r>
-    </w:p>
-    <w:p>
-      <w:pPr>
+      </w:pPr>
+      <w:r>
         <w:rPr>
           <w:sz w:val="28"/>
           <w:szCs w:val="28"/>
         </w:rPr>
-      </w:pPr>
+        <w:t>Conclusion</w:t>
+      </w:r>
     </w:p>
     <w:p>
       <w:pPr>
@@ -4981,75 +6123,28 @@
           <w:szCs w:val="28"/>
         </w:rPr>
       </w:pPr>
-      <w:r>
+    </w:p>
+    <w:p>
+      <w:pPr>
         <w:rPr>
           <w:sz w:val="28"/>
           <w:szCs w:val="28"/>
         </w:rPr>
-        <w:lastRenderedPageBreak/>
-        <w:t xml:space="preserve">A definitive comparison with open-source libraries requires knowledge of the specific libraries or frameworks used in the implementation. However, popular deep learning frameworks like </w:t>
-      </w:r>
-      <w:proofErr w:type="spellStart"/>
+      </w:pPr>
       <w:r>
         <w:rPr>
           <w:sz w:val="28"/>
           <w:szCs w:val="28"/>
         </w:rPr>
-        <w:t>PyTorch</w:t>
-      </w:r>
-      <w:proofErr w:type="spellEnd"/>
+        <w:t xml:space="preserve">The results demonstrate the effectiveness of GPUs in accelerating inner joins, especially for large datasets. While the observed speedup might be lower than the theoretical maximum, there's room for improvement through optimizations in data transfer, kernel tuning, and algorithm selection. Comparing with open-source libraries </w:t>
+      </w:r>
       <w:r>
         <w:rPr>
           <w:sz w:val="28"/>
           <w:szCs w:val="28"/>
         </w:rPr>
-        <w:t xml:space="preserve"> and TensorFlow offer highly optimized GPU kernels for various operations, including joins. Comparing the results with these frameworks can provide insights into potential performance improvements. Benchmarks and performance comparisons for these frameworks can be found online.</w:t>
-      </w:r>
-    </w:p>
-    <w:p>
-      <w:pPr>
-        <w:rPr>
-          <w:sz w:val="28"/>
-          <w:szCs w:val="28"/>
-        </w:rPr>
-      </w:pPr>
-    </w:p>
-    <w:p>
-      <w:pPr>
-        <w:rPr>
-          <w:sz w:val="28"/>
-          <w:szCs w:val="28"/>
-        </w:rPr>
-      </w:pPr>
-      <w:r>
-        <w:rPr>
-          <w:sz w:val="28"/>
-          <w:szCs w:val="28"/>
-        </w:rPr>
-        <w:t>Conclusion</w:t>
-      </w:r>
-    </w:p>
-    <w:p>
-      <w:pPr>
-        <w:rPr>
-          <w:sz w:val="28"/>
-          <w:szCs w:val="28"/>
-        </w:rPr>
-      </w:pPr>
-    </w:p>
-    <w:p>
-      <w:pPr>
-        <w:rPr>
-          <w:sz w:val="28"/>
-          <w:szCs w:val="28"/>
-        </w:rPr>
-      </w:pPr>
-      <w:r>
-        <w:rPr>
-          <w:sz w:val="28"/>
-          <w:szCs w:val="28"/>
-        </w:rPr>
-        <w:t>The results demonstrate the effectiveness of GPUs in accelerating inner joins, especially for large datasets. While the observed speedup might be lower than the theoretical maximum, there's room for improvement through optimizations in data transfer, kernel tuning, and algorithm selection. Comparing with open-source libraries can provide valuable benchmarks and potential areas for further optimization. This analysis highlights the importance of considering both theoretical capabilities and practical limitations when evaluating the performance of CPUs and GPUs for database operations.</w:t>
+        <w:lastRenderedPageBreak/>
+        <w:t>can provide valuable benchmarks and potential areas for further optimization. This analysis highlights the importance of considering both theoretical capabilities and practical limitations when evaluating the performance of CPUs and GPUs for database operations.</w:t>
       </w:r>
     </w:p>
     <w:sectPr>
@@ -5069,7 +6164,7 @@
 </file>
 
 <file path=word/endnotes.xml><?xml version="1.0" encoding="utf-8"?>
-<w:endnotes xmlns:wpc="http://schemas.microsoft.com/office/word/2010/wordprocessingCanvas" xmlns:cx="http://schemas.microsoft.com/office/drawing/2014/chartex" xmlns:cx1="http://schemas.microsoft.com/office/drawing/2015/9/8/chartex" xmlns:cx2="http://schemas.microsoft.com/office/drawing/2015/10/21/chartex" xmlns:cx3="http://schemas.microsoft.com/office/drawing/2016/5/9/chartex" xmlns:cx4="http://schemas.microsoft.com/office/drawing/2016/5/10/chartex" xmlns:cx5="http://schemas.microsoft.com/office/drawing/2016/5/11/chartex" xmlns:cx6="http://schemas.microsoft.com/office/drawing/2016/5/12/chartex" xmlns:cx7="http://schemas.microsoft.com/office/drawing/2016/5/13/chartex" xmlns:cx8="http://schemas.microsoft.com/office/drawing/2016/5/14/chartex" xmlns:mc="http://schemas.openxmlformats.org/markup-compatibility/2006" xmlns:aink="http://schemas.microsoft.com/office/drawing/2016/ink" xmlns:am3d="http://schemas.microsoft.com/office/drawing/2017/model3d" xmlns:o="urn:schemas-microsoft-com:office:office" xmlns:oel="http://schemas.microsoft.com/office/2019/extlst" xmlns:r="http://schemas.openxmlformats.org/officeDocument/2006/relationships" xmlns:m="http://schemas.openxmlformats.org/officeDocument/2006/math" xmlns:v="urn:schemas-microsoft-com:vml" xmlns:wp14="http://schemas.microsoft.com/office/word/2010/wordprocessingDrawing" xmlns:wp="http://schemas.openxmlformats.org/drawingml/2006/wordprocessingDrawing" xmlns:w10="urn:schemas-microsoft-com:office:word" xmlns:w="http://schemas.openxmlformats.org/wordprocessingml/2006/main" xmlns:w14="http://schemas.microsoft.com/office/word/2010/wordml" xmlns:w15="http://schemas.microsoft.com/office/word/2012/wordml" xmlns:w16cex="http://schemas.microsoft.com/office/word/2018/wordml/cex" xmlns:w16cid="http://schemas.microsoft.com/office/word/2016/wordml/cid" xmlns:w16="http://schemas.microsoft.com/office/word/2018/wordml" xmlns:w16du="http://schemas.microsoft.com/office/word/2023/wordml/word16du" xmlns:w16sdtdh="http://schemas.microsoft.com/office/word/2020/wordml/sdtdatahash" xmlns:w16se="http://schemas.microsoft.com/office/word/2015/wordml/symex" xmlns:wpg="http://schemas.microsoft.com/office/word/2010/wordprocessingGroup" xmlns:wpi="http://schemas.microsoft.com/office/word/2010/wordprocessingInk" xmlns:wne="http://schemas.microsoft.com/office/word/2006/wordml" xmlns:wps="http://schemas.microsoft.com/office/word/2010/wordprocessingShape" mc:Ignorable="w14 w15 w16se w16cid w16 w16cex w16sdtdh w16du wp14">
+<w:endnotes xmlns:wpc="http://schemas.microsoft.com/office/word/2010/wordprocessingCanvas" xmlns:mc="http://schemas.openxmlformats.org/markup-compatibility/2006" xmlns:o="urn:schemas-microsoft-com:office:office" xmlns:r="http://schemas.openxmlformats.org/officeDocument/2006/relationships" xmlns:m="http://schemas.openxmlformats.org/officeDocument/2006/math" xmlns:v="urn:schemas-microsoft-com:vml" xmlns:wp14="http://schemas.microsoft.com/office/word/2010/wordprocessingDrawing" xmlns:wp="http://schemas.openxmlformats.org/drawingml/2006/wordprocessingDrawing" xmlns:w10="urn:schemas-microsoft-com:office:word" xmlns:w="http://schemas.openxmlformats.org/wordprocessingml/2006/main" xmlns:w14="http://schemas.microsoft.com/office/word/2010/wordml" xmlns:w15="http://schemas.microsoft.com/office/word/2012/wordml" xmlns:wpg="http://schemas.microsoft.com/office/word/2010/wordprocessingGroup" xmlns:wpi="http://schemas.microsoft.com/office/word/2010/wordprocessingInk" xmlns:wne="http://schemas.microsoft.com/office/word/2006/wordml" xmlns:wps="http://schemas.microsoft.com/office/word/2010/wordprocessingShape" mc:Ignorable="w14 w15 wp14">
   <w:endnote w:type="separator" w:id="-1">
     <w:p>
       <w:pPr>
@@ -5094,7 +6189,7 @@
 </file>
 
 <file path=word/footnotes.xml><?xml version="1.0" encoding="utf-8"?>
-<w:footnotes xmlns:wpc="http://schemas.microsoft.com/office/word/2010/wordprocessingCanvas" xmlns:cx="http://schemas.microsoft.com/office/drawing/2014/chartex" xmlns:cx1="http://schemas.microsoft.com/office/drawing/2015/9/8/chartex" xmlns:cx2="http://schemas.microsoft.com/office/drawing/2015/10/21/chartex" xmlns:cx3="http://schemas.microsoft.com/office/drawing/2016/5/9/chartex" xmlns:cx4="http://schemas.microsoft.com/office/drawing/2016/5/10/chartex" xmlns:cx5="http://schemas.microsoft.com/office/drawing/2016/5/11/chartex" xmlns:cx6="http://schemas.microsoft.com/office/drawing/2016/5/12/chartex" xmlns:cx7="http://schemas.microsoft.com/office/drawing/2016/5/13/chartex" xmlns:cx8="http://schemas.microsoft.com/office/drawing/2016/5/14/chartex" xmlns:mc="http://schemas.openxmlformats.org/markup-compatibility/2006" xmlns:aink="http://schemas.microsoft.com/office/drawing/2016/ink" xmlns:am3d="http://schemas.microsoft.com/office/drawing/2017/model3d" xmlns:o="urn:schemas-microsoft-com:office:office" xmlns:oel="http://schemas.microsoft.com/office/2019/extlst" xmlns:r="http://schemas.openxmlformats.org/officeDocument/2006/relationships" xmlns:m="http://schemas.openxmlformats.org/officeDocument/2006/math" xmlns:v="urn:schemas-microsoft-com:vml" xmlns:wp14="http://schemas.microsoft.com/office/word/2010/wordprocessingDrawing" xmlns:wp="http://schemas.openxmlformats.org/drawingml/2006/wordprocessingDrawing" xmlns:w10="urn:schemas-microsoft-com:office:word" xmlns:w="http://schemas.openxmlformats.org/wordprocessingml/2006/main" xmlns:w14="http://schemas.microsoft.com/office/word/2010/wordml" xmlns:w15="http://schemas.microsoft.com/office/word/2012/wordml" xmlns:w16cex="http://schemas.microsoft.com/office/word/2018/wordml/cex" xmlns:w16cid="http://schemas.microsoft.com/office/word/2016/wordml/cid" xmlns:w16="http://schemas.microsoft.com/office/word/2018/wordml" xmlns:w16du="http://schemas.microsoft.com/office/word/2023/wordml/word16du" xmlns:w16sdtdh="http://schemas.microsoft.com/office/word/2020/wordml/sdtdatahash" xmlns:w16se="http://schemas.microsoft.com/office/word/2015/wordml/symex" xmlns:wpg="http://schemas.microsoft.com/office/word/2010/wordprocessingGroup" xmlns:wpi="http://schemas.microsoft.com/office/word/2010/wordprocessingInk" xmlns:wne="http://schemas.microsoft.com/office/word/2006/wordml" xmlns:wps="http://schemas.microsoft.com/office/word/2010/wordprocessingShape" mc:Ignorable="w14 w15 w16se w16cid w16 w16cex w16sdtdh w16du wp14">
+<w:footnotes xmlns:wpc="http://schemas.microsoft.com/office/word/2010/wordprocessingCanvas" xmlns:mc="http://schemas.openxmlformats.org/markup-compatibility/2006" xmlns:o="urn:schemas-microsoft-com:office:office" xmlns:r="http://schemas.openxmlformats.org/officeDocument/2006/relationships" xmlns:m="http://schemas.openxmlformats.org/officeDocument/2006/math" xmlns:v="urn:schemas-microsoft-com:vml" xmlns:wp14="http://schemas.microsoft.com/office/word/2010/wordprocessingDrawing" xmlns:wp="http://schemas.openxmlformats.org/drawingml/2006/wordprocessingDrawing" xmlns:w10="urn:schemas-microsoft-com:office:word" xmlns:w="http://schemas.openxmlformats.org/wordprocessingml/2006/main" xmlns:w14="http://schemas.microsoft.com/office/word/2010/wordml" xmlns:w15="http://schemas.microsoft.com/office/word/2012/wordml" xmlns:wpg="http://schemas.microsoft.com/office/word/2010/wordprocessingGroup" xmlns:wpi="http://schemas.microsoft.com/office/word/2010/wordprocessingInk" xmlns:wne="http://schemas.microsoft.com/office/word/2006/wordml" xmlns:wps="http://schemas.microsoft.com/office/word/2010/wordprocessingShape" mc:Ignorable="w14 w15 wp14">
   <w:footnote w:type="separator" w:id="-1">
     <w:p>
       <w:pPr>
@@ -5119,7 +6214,7 @@
 </file>
 
 <file path=word/numbering.xml><?xml version="1.0" encoding="utf-8"?>
-<w:numbering xmlns:wpc="http://schemas.microsoft.com/office/word/2010/wordprocessingCanvas" xmlns:cx="http://schemas.microsoft.com/office/drawing/2014/chartex" xmlns:cx1="http://schemas.microsoft.com/office/drawing/2015/9/8/chartex" xmlns:cx2="http://schemas.microsoft.com/office/drawing/2015/10/21/chartex" xmlns:cx3="http://schemas.microsoft.com/office/drawing/2016/5/9/chartex" xmlns:cx4="http://schemas.microsoft.com/office/drawing/2016/5/10/chartex" xmlns:cx5="http://schemas.microsoft.com/office/drawing/2016/5/11/chartex" xmlns:cx6="http://schemas.microsoft.com/office/drawing/2016/5/12/chartex" xmlns:cx7="http://schemas.microsoft.com/office/drawing/2016/5/13/chartex" xmlns:cx8="http://schemas.microsoft.com/office/drawing/2016/5/14/chartex" xmlns:mc="http://schemas.openxmlformats.org/markup-compatibility/2006" xmlns:aink="http://schemas.microsoft.com/office/drawing/2016/ink" xmlns:am3d="http://schemas.microsoft.com/office/drawing/2017/model3d" xmlns:o="urn:schemas-microsoft-com:office:office" xmlns:oel="http://schemas.microsoft.com/office/2019/extlst" xmlns:r="http://schemas.openxmlformats.org/officeDocument/2006/relationships" xmlns:m="http://schemas.openxmlformats.org/officeDocument/2006/math" xmlns:v="urn:schemas-microsoft-com:vml" xmlns:wp14="http://schemas.microsoft.com/office/word/2010/wordprocessingDrawing" xmlns:wp="http://schemas.openxmlformats.org/drawingml/2006/wordprocessingDrawing" xmlns:w10="urn:schemas-microsoft-com:office:word" xmlns:w="http://schemas.openxmlformats.org/wordprocessingml/2006/main" xmlns:w14="http://schemas.microsoft.com/office/word/2010/wordml" xmlns:w15="http://schemas.microsoft.com/office/word/2012/wordml" xmlns:w16cex="http://schemas.microsoft.com/office/word/2018/wordml/cex" xmlns:w16cid="http://schemas.microsoft.com/office/word/2016/wordml/cid" xmlns:w16="http://schemas.microsoft.com/office/word/2018/wordml" xmlns:w16du="http://schemas.microsoft.com/office/word/2023/wordml/word16du" xmlns:w16sdtdh="http://schemas.microsoft.com/office/word/2020/wordml/sdtdatahash" xmlns:w16se="http://schemas.microsoft.com/office/word/2015/wordml/symex" xmlns:wpg="http://schemas.microsoft.com/office/word/2010/wordprocessingGroup" xmlns:wpi="http://schemas.microsoft.com/office/word/2010/wordprocessingInk" xmlns:wne="http://schemas.microsoft.com/office/word/2006/wordml" xmlns:wps="http://schemas.microsoft.com/office/word/2010/wordprocessingShape" mc:Ignorable="w14 w15 w16se w16cid w16 w16cex w16sdtdh w16du wp14">
+<w:numbering xmlns:wpc="http://schemas.microsoft.com/office/word/2010/wordprocessingCanvas" xmlns:mc="http://schemas.openxmlformats.org/markup-compatibility/2006" xmlns:o="urn:schemas-microsoft-com:office:office" xmlns:r="http://schemas.openxmlformats.org/officeDocument/2006/relationships" xmlns:m="http://schemas.openxmlformats.org/officeDocument/2006/math" xmlns:v="urn:schemas-microsoft-com:vml" xmlns:wp14="http://schemas.microsoft.com/office/word/2010/wordprocessingDrawing" xmlns:wp="http://schemas.openxmlformats.org/drawingml/2006/wordprocessingDrawing" xmlns:w10="urn:schemas-microsoft-com:office:word" xmlns:w="http://schemas.openxmlformats.org/wordprocessingml/2006/main" xmlns:w14="http://schemas.microsoft.com/office/word/2010/wordml" xmlns:w15="http://schemas.microsoft.com/office/word/2012/wordml" xmlns:wpg="http://schemas.microsoft.com/office/word/2010/wordprocessingGroup" xmlns:wpi="http://schemas.microsoft.com/office/word/2010/wordprocessingInk" xmlns:wne="http://schemas.microsoft.com/office/word/2006/wordml" xmlns:wps="http://schemas.microsoft.com/office/word/2010/wordprocessingShape" mc:Ignorable="w14 w15 wp14">
   <w:abstractNum w:abstractNumId="0" w15:restartNumberingAfterBreak="0">
     <w:nsid w:val="19227401"/>
     <w:multiLevelType w:val="hybridMultilevel"/>
@@ -6155,41 +7250,41 @@
       </w:rPr>
     </w:lvl>
   </w:abstractNum>
-  <w:num w:numId="1" w16cid:durableId="161437184">
+  <w:num w:numId="1">
     <w:abstractNumId w:val="3"/>
   </w:num>
-  <w:num w:numId="2" w16cid:durableId="825316206">
+  <w:num w:numId="2">
     <w:abstractNumId w:val="6"/>
   </w:num>
-  <w:num w:numId="3" w16cid:durableId="1233151756">
+  <w:num w:numId="3">
     <w:abstractNumId w:val="7"/>
   </w:num>
-  <w:num w:numId="4" w16cid:durableId="1855534234">
+  <w:num w:numId="4">
     <w:abstractNumId w:val="8"/>
   </w:num>
-  <w:num w:numId="5" w16cid:durableId="930699994">
+  <w:num w:numId="5">
     <w:abstractNumId w:val="2"/>
   </w:num>
-  <w:num w:numId="6" w16cid:durableId="1221088000">
+  <w:num w:numId="6">
     <w:abstractNumId w:val="0"/>
   </w:num>
-  <w:num w:numId="7" w16cid:durableId="1972782116">
+  <w:num w:numId="7">
     <w:abstractNumId w:val="9"/>
   </w:num>
-  <w:num w:numId="8" w16cid:durableId="138545329">
+  <w:num w:numId="8">
     <w:abstractNumId w:val="1"/>
   </w:num>
-  <w:num w:numId="9" w16cid:durableId="1040200820">
+  <w:num w:numId="9">
     <w:abstractNumId w:val="4"/>
   </w:num>
-  <w:num w:numId="10" w16cid:durableId="59333617">
+  <w:num w:numId="10">
     <w:abstractNumId w:val="5"/>
   </w:num>
 </w:numbering>
 </file>
 
 <file path=word/styles.xml><?xml version="1.0" encoding="utf-8"?>
-<w:styles xmlns:mc="http://schemas.openxmlformats.org/markup-compatibility/2006" xmlns:r="http://schemas.openxmlformats.org/officeDocument/2006/relationships" xmlns:w="http://schemas.openxmlformats.org/wordprocessingml/2006/main" xmlns:w14="http://schemas.microsoft.com/office/word/2010/wordml" xmlns:w15="http://schemas.microsoft.com/office/word/2012/wordml" xmlns:w16cex="http://schemas.microsoft.com/office/word/2018/wordml/cex" xmlns:w16cid="http://schemas.microsoft.com/office/word/2016/wordml/cid" xmlns:w16="http://schemas.microsoft.com/office/word/2018/wordml" xmlns:w16du="http://schemas.microsoft.com/office/word/2023/wordml/word16du" xmlns:w16sdtdh="http://schemas.microsoft.com/office/word/2020/wordml/sdtdatahash" xmlns:w16se="http://schemas.microsoft.com/office/word/2015/wordml/symex" mc:Ignorable="w14 w15 w16se w16cid w16 w16cex w16sdtdh w16du">
+<w:styles xmlns:mc="http://schemas.openxmlformats.org/markup-compatibility/2006" xmlns:r="http://schemas.openxmlformats.org/officeDocument/2006/relationships" xmlns:w="http://schemas.openxmlformats.org/wordprocessingml/2006/main" xmlns:w14="http://schemas.microsoft.com/office/word/2010/wordml" xmlns:w15="http://schemas.microsoft.com/office/word/2012/wordml" mc:Ignorable="w14 w15">
   <w:docDefaults>
     <w:rPrDefault>
       <w:rPr>
@@ -6207,7 +7302,7 @@
       </w:pPr>
     </w:pPrDefault>
   </w:docDefaults>
-  <w:latentStyles w:defLockedState="0" w:defUIPriority="99" w:defSemiHidden="0" w:defUnhideWhenUsed="0" w:defQFormat="0" w:count="376">
+  <w:latentStyles w:defLockedState="0" w:defUIPriority="99" w:defSemiHidden="0" w:defUnhideWhenUsed="0" w:defQFormat="0" w:count="371">
     <w:lsdException w:name="Normal" w:uiPriority="0" w:qFormat="1"/>
     <w:lsdException w:name="heading 1" w:uiPriority="9" w:qFormat="1"/>
     <w:lsdException w:name="heading 2" w:semiHidden="1" w:uiPriority="9" w:unhideWhenUsed="1" w:qFormat="1"/>
@@ -6579,11 +7674,6 @@
     <w:lsdException w:name="List Table 5 Dark Accent 6" w:uiPriority="50"/>
     <w:lsdException w:name="List Table 6 Colorful Accent 6" w:uiPriority="51"/>
     <w:lsdException w:name="List Table 7 Colorful Accent 6" w:uiPriority="52"/>
-    <w:lsdException w:name="Mention" w:semiHidden="1" w:unhideWhenUsed="1"/>
-    <w:lsdException w:name="Smart Hyperlink" w:semiHidden="1" w:unhideWhenUsed="1"/>
-    <w:lsdException w:name="Hashtag" w:semiHidden="1" w:unhideWhenUsed="1"/>
-    <w:lsdException w:name="Unresolved Mention" w:semiHidden="1" w:unhideWhenUsed="1"/>
-    <w:lsdException w:name="Smart Link" w:semiHidden="1" w:unhideWhenUsed="1"/>
   </w:latentStyles>
   <w:style w:type="paragraph" w:default="1" w:styleId="Normal">
     <w:name w:val="Normal"/>

</xml_diff>

<commit_message>
Streams working with sort & linear search
</commit_message>
<xml_diff>
--- a/Report.docx
+++ b/Report.docx
@@ -202,10 +202,10 @@
               </wp:anchor>
             </w:drawing>
           </mc:Choice>
-          <mc:Fallback xmlns:w16se="http://schemas.microsoft.com/office/word/2015/wordml/symex" xmlns:w16sdtdh="http://schemas.microsoft.com/office/word/2020/wordml/sdtdatahash" xmlns:w16du="http://schemas.microsoft.com/office/word/2023/wordml/word16du" xmlns:w16="http://schemas.microsoft.com/office/word/2018/wordml" xmlns:w16cid="http://schemas.microsoft.com/office/word/2016/wordml/cid" xmlns:w16cex="http://schemas.microsoft.com/office/word/2018/wordml/cex" xmlns:oel="http://schemas.microsoft.com/office/2019/extlst" xmlns:am3d="http://schemas.microsoft.com/office/drawing/2017/model3d" xmlns:aink="http://schemas.microsoft.com/office/drawing/2016/ink" xmlns:cx8="http://schemas.microsoft.com/office/drawing/2016/5/14/chartex" xmlns:cx7="http://schemas.microsoft.com/office/drawing/2016/5/13/chartex" xmlns:cx6="http://schemas.microsoft.com/office/drawing/2016/5/12/chartex" xmlns:cx5="http://schemas.microsoft.com/office/drawing/2016/5/11/chartex" xmlns:cx4="http://schemas.microsoft.com/office/drawing/2016/5/10/chartex" xmlns:cx3="http://schemas.microsoft.com/office/drawing/2016/5/9/chartex" xmlns:cx2="http://schemas.microsoft.com/office/drawing/2015/10/21/chartex" xmlns:cx1="http://schemas.microsoft.com/office/drawing/2015/9/8/chartex" xmlns:cx="http://schemas.microsoft.com/office/drawing/2014/chartex">
+          <mc:Fallback>
             <w:pict>
-              <v:group w14:anchorId="1DF1768F" id="Group 1271344253" o:spid="_x0000_s1026" style="position:absolute;margin-left:488.8pt;margin-top:0;width:540pt;height:108.6pt;z-index:-251657216;mso-position-horizontal:right;mso-position-horizontal-relative:margin;mso-width-relative:margin;mso-height-relative:margin" coordorigin="" coordsize="70319,12505" o:gfxdata="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">
-                <v:rect id="Rectangle 2146865462" o:spid="_x0000_s1027" style="position:absolute;left:35052;top:3399;width:23742;height:6376;visibility:visible;mso-wrap-style:square;v-text-anchor:top" o:gfxdata="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" stroked="f">
+              <v:group w14:anchorId="1DF1768F" id="Group 1271344253" o:spid="_x0000_s1026" style="position:absolute;margin-left:488.8pt;margin-top:0;width:540pt;height:108.6pt;z-index:-251657216;mso-position-horizontal:right;mso-position-horizontal-relative:margin;mso-width-relative:margin;mso-height-relative:margin" coordorigin="" coordsize="70319,12505" o:gfxdata="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">
+                <v:rect id="Rectangle 2146865462" o:spid="_x0000_s1027" style="position:absolute;left:35052;top:3399;width:23742;height:6376;visibility:visible;mso-wrap-style:square;v-text-anchor:top" o:gfxdata="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" stroked="f">
                   <v:textbox inset="2.53958mm,1.2694mm,2.53958mm,1.2694mm">
                     <w:txbxContent>
                       <w:p>
@@ -246,13 +246,13 @@
                   <v:path o:extrusionok="f" gradientshapeok="t" o:connecttype="rect"/>
                   <o:lock v:ext="edit" aspectratio="t"/>
                 </v:shapetype>
-                <v:shape id="Shape 5" o:spid="_x0000_s1028" type="#_x0000_t75" style="position:absolute;left:57150;width:13169;height:10622;visibility:visible;mso-wrap-style:square" o:preferrelative="f" o:gfxdata="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">
+                <v:shape id="Shape 5" o:spid="_x0000_s1028" type="#_x0000_t75" style="position:absolute;left:57150;width:13169;height:10622;visibility:visible;mso-wrap-style:square" o:preferrelative="f" o:gfxdata="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">
                   <v:imagedata r:id="rId9" o:title="" cropbottom="1486f" cropright="992f"/>
                 </v:shape>
-                <v:shape id="Shape 6" o:spid="_x0000_s1029" type="#_x0000_t75" style="position:absolute;top:586;width:11347;height:11919;visibility:visible;mso-wrap-style:square" o:preferrelative="f" o:gfxdata="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">
+                <v:shape id="Shape 6" o:spid="_x0000_s1029" type="#_x0000_t75" style="position:absolute;top:586;width:11347;height:11919;visibility:visible;mso-wrap-style:square" o:preferrelative="f" o:gfxdata="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">
                   <v:imagedata r:id="rId10" o:title=""/>
                 </v:shape>
-                <v:rect id="Rectangle 1517128608" o:spid="_x0000_s1030" style="position:absolute;left:12016;top:3458;width:17424;height:6210;visibility:visible;mso-wrap-style:square;v-text-anchor:top" o:gfxdata="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" stroked="f">
+                <v:rect id="Rectangle 1517128608" o:spid="_x0000_s1030" style="position:absolute;left:12016;top:3458;width:17424;height:6210;visibility:visible;mso-wrap-style:square;v-text-anchor:top" o:gfxdata="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" stroked="f">
                   <v:textbox inset="2.53958mm,1.2694mm,2.53958mm,1.2694mm">
                     <w:txbxContent>
                       <w:p>
@@ -1249,14 +1249,15 @@
         <w:tblLook w:val="04A0" w:firstRow="1" w:lastRow="0" w:firstColumn="1" w:lastColumn="0" w:noHBand="0" w:noVBand="1"/>
       </w:tblPr>
       <w:tblGrid>
-        <w:gridCol w:w="3596"/>
-        <w:gridCol w:w="3597"/>
-        <w:gridCol w:w="3597"/>
+        <w:gridCol w:w="2821"/>
+        <w:gridCol w:w="2724"/>
+        <w:gridCol w:w="2730"/>
+        <w:gridCol w:w="2515"/>
       </w:tblGrid>
       <w:tr>
         <w:tc>
           <w:tcPr>
-            <w:tcW w:w="3596" w:type="dxa"/>
+            <w:tcW w:w="2821" w:type="dxa"/>
             <w:shd w:val="clear" w:color="auto" w:fill="D9D9D9" w:themeFill="background1" w:themeFillShade="D9"/>
           </w:tcPr>
           <w:p>
@@ -1286,7 +1287,7 @@
         </w:tc>
         <w:tc>
           <w:tcPr>
-            <w:tcW w:w="3597" w:type="dxa"/>
+            <w:tcW w:w="2724" w:type="dxa"/>
             <w:shd w:val="clear" w:color="auto" w:fill="D9D9D9" w:themeFill="background1" w:themeFillShade="D9"/>
           </w:tcPr>
           <w:p>
@@ -1316,7 +1317,7 @@
         </w:tc>
         <w:tc>
           <w:tcPr>
-            <w:tcW w:w="3597" w:type="dxa"/>
+            <w:tcW w:w="2730" w:type="dxa"/>
             <w:shd w:val="clear" w:color="auto" w:fill="D9D9D9" w:themeFill="background1" w:themeFillShade="D9"/>
           </w:tcPr>
           <w:p>
@@ -1344,11 +1345,41 @@
             </w:r>
           </w:p>
         </w:tc>
+        <w:tc>
+          <w:tcPr>
+            <w:tcW w:w="2515" w:type="dxa"/>
+            <w:shd w:val="clear" w:color="auto" w:fill="D9D9D9" w:themeFill="background1" w:themeFillShade="D9"/>
+          </w:tcPr>
+          <w:p>
+            <w:pPr>
+              <w:tabs>
+                <w:tab w:val="left" w:pos="9060"/>
+              </w:tabs>
+              <w:rPr>
+                <w:rFonts w:ascii="Times New Roman" w:hAnsi="Times New Roman" w:cs="Times New Roman"/>
+                <w:b/>
+                <w:bCs/>
+                <w:sz w:val="32"/>
+                <w:szCs w:val="32"/>
+              </w:rPr>
+            </w:pPr>
+            <w:r>
+              <w:rPr>
+                <w:rFonts w:ascii="Times New Roman" w:hAnsi="Times New Roman" w:cs="Times New Roman"/>
+                <w:b/>
+                <w:bCs/>
+                <w:sz w:val="32"/>
+                <w:szCs w:val="32"/>
+              </w:rPr>
+              <w:t>Stream</w:t>
+            </w:r>
+          </w:p>
+        </w:tc>
       </w:tr>
       <w:tr>
         <w:tc>
           <w:tcPr>
-            <w:tcW w:w="3596" w:type="dxa"/>
+            <w:tcW w:w="2821" w:type="dxa"/>
           </w:tcPr>
           <w:p>
             <w:pPr>
@@ -1373,7 +1404,7 @@
         </w:tc>
         <w:tc>
           <w:tcPr>
-            <w:tcW w:w="3597" w:type="dxa"/>
+            <w:tcW w:w="2724" w:type="dxa"/>
           </w:tcPr>
           <w:p>
             <w:pPr>
@@ -1398,7 +1429,7 @@
         </w:tc>
         <w:tc>
           <w:tcPr>
-            <w:tcW w:w="3597" w:type="dxa"/>
+            <w:tcW w:w="2730" w:type="dxa"/>
           </w:tcPr>
           <w:p>
             <w:pPr>
@@ -1418,6 +1449,31 @@
                 <w:szCs w:val="32"/>
               </w:rPr>
               <w:t>11 us</w:t>
+            </w:r>
+          </w:p>
+        </w:tc>
+        <w:tc>
+          <w:tcPr>
+            <w:tcW w:w="2515" w:type="dxa"/>
+          </w:tcPr>
+          <w:p>
+            <w:pPr>
+              <w:tabs>
+                <w:tab w:val="left" w:pos="9060"/>
+              </w:tabs>
+              <w:rPr>
+                <w:rFonts w:ascii="Times New Roman" w:hAnsi="Times New Roman" w:cs="Times New Roman"/>
+                <w:sz w:val="32"/>
+                <w:szCs w:val="32"/>
+              </w:rPr>
+            </w:pPr>
+            <w:r>
+              <w:rPr>
+                <w:rFonts w:ascii="Times New Roman" w:hAnsi="Times New Roman" w:cs="Times New Roman"/>
+                <w:sz w:val="32"/>
+                <w:szCs w:val="32"/>
+              </w:rPr>
+              <w:t>0.19 ms</w:t>
             </w:r>
           </w:p>
         </w:tc>
@@ -1425,7 +1481,7 @@
       <w:tr>
         <w:tc>
           <w:tcPr>
-            <w:tcW w:w="3596" w:type="dxa"/>
+            <w:tcW w:w="2821" w:type="dxa"/>
           </w:tcPr>
           <w:p>
             <w:pPr>
@@ -1450,7 +1506,7 @@
         </w:tc>
         <w:tc>
           <w:tcPr>
-            <w:tcW w:w="3597" w:type="dxa"/>
+            <w:tcW w:w="2724" w:type="dxa"/>
           </w:tcPr>
           <w:p>
             <w:pPr>
@@ -1471,11 +1527,13 @@
               </w:rPr>
               <w:t>4 us</w:t>
             </w:r>
-          </w:p>
-        </w:tc>
-        <w:tc>
-          <w:tcPr>
-            <w:tcW w:w="3597" w:type="dxa"/>
+            <w:bookmarkStart w:id="0" w:name="_GoBack"/>
+            <w:bookmarkEnd w:id="0"/>
+          </w:p>
+        </w:tc>
+        <w:tc>
+          <w:tcPr>
+            <w:tcW w:w="2730" w:type="dxa"/>
           </w:tcPr>
           <w:p>
             <w:pPr>
@@ -1495,6 +1553,31 @@
                 <w:szCs w:val="32"/>
               </w:rPr>
               <w:t>10 us</w:t>
+            </w:r>
+          </w:p>
+        </w:tc>
+        <w:tc>
+          <w:tcPr>
+            <w:tcW w:w="2515" w:type="dxa"/>
+          </w:tcPr>
+          <w:p>
+            <w:pPr>
+              <w:tabs>
+                <w:tab w:val="left" w:pos="9060"/>
+              </w:tabs>
+              <w:rPr>
+                <w:rFonts w:ascii="Times New Roman" w:hAnsi="Times New Roman" w:cs="Times New Roman"/>
+                <w:sz w:val="32"/>
+                <w:szCs w:val="32"/>
+              </w:rPr>
+            </w:pPr>
+            <w:r>
+              <w:rPr>
+                <w:rFonts w:ascii="Times New Roman" w:hAnsi="Times New Roman" w:cs="Times New Roman"/>
+                <w:sz w:val="32"/>
+                <w:szCs w:val="32"/>
+              </w:rPr>
+              <w:t>0.18 ms</w:t>
             </w:r>
           </w:p>
         </w:tc>
@@ -1502,7 +1585,7 @@
       <w:tr>
         <w:tc>
           <w:tcPr>
-            <w:tcW w:w="3596" w:type="dxa"/>
+            <w:tcW w:w="2821" w:type="dxa"/>
           </w:tcPr>
           <w:p>
             <w:pPr>
@@ -1527,7 +1610,7 @@
         </w:tc>
         <w:tc>
           <w:tcPr>
-            <w:tcW w:w="3597" w:type="dxa"/>
+            <w:tcW w:w="2724" w:type="dxa"/>
           </w:tcPr>
           <w:p>
             <w:pPr>
@@ -1552,7 +1635,7 @@
         </w:tc>
         <w:tc>
           <w:tcPr>
-            <w:tcW w:w="3597" w:type="dxa"/>
+            <w:tcW w:w="2730" w:type="dxa"/>
           </w:tcPr>
           <w:p>
             <w:pPr>
@@ -1572,6 +1655,31 @@
                 <w:szCs w:val="32"/>
               </w:rPr>
               <w:t>11 us</w:t>
+            </w:r>
+          </w:p>
+        </w:tc>
+        <w:tc>
+          <w:tcPr>
+            <w:tcW w:w="2515" w:type="dxa"/>
+          </w:tcPr>
+          <w:p>
+            <w:pPr>
+              <w:tabs>
+                <w:tab w:val="left" w:pos="9060"/>
+              </w:tabs>
+              <w:rPr>
+                <w:rFonts w:ascii="Times New Roman" w:hAnsi="Times New Roman" w:cs="Times New Roman"/>
+                <w:sz w:val="32"/>
+                <w:szCs w:val="32"/>
+              </w:rPr>
+            </w:pPr>
+            <w:r>
+              <w:rPr>
+                <w:rFonts w:ascii="Times New Roman" w:hAnsi="Times New Roman" w:cs="Times New Roman"/>
+                <w:sz w:val="32"/>
+                <w:szCs w:val="32"/>
+              </w:rPr>
+              <w:t>0.28 ms</w:t>
             </w:r>
           </w:p>
         </w:tc>
@@ -1579,7 +1687,7 @@
       <w:tr>
         <w:tc>
           <w:tcPr>
-            <w:tcW w:w="3596" w:type="dxa"/>
+            <w:tcW w:w="2821" w:type="dxa"/>
           </w:tcPr>
           <w:p>
             <w:pPr>
@@ -1604,7 +1712,7 @@
         </w:tc>
         <w:tc>
           <w:tcPr>
-            <w:tcW w:w="3597" w:type="dxa"/>
+            <w:tcW w:w="2724" w:type="dxa"/>
           </w:tcPr>
           <w:p>
             <w:pPr>
@@ -1629,7 +1737,7 @@
         </w:tc>
         <w:tc>
           <w:tcPr>
-            <w:tcW w:w="3597" w:type="dxa"/>
+            <w:tcW w:w="2730" w:type="dxa"/>
           </w:tcPr>
           <w:p>
             <w:pPr>
@@ -1649,6 +1757,31 @@
                 <w:szCs w:val="32"/>
               </w:rPr>
               <w:t>18 us</w:t>
+            </w:r>
+          </w:p>
+        </w:tc>
+        <w:tc>
+          <w:tcPr>
+            <w:tcW w:w="2515" w:type="dxa"/>
+          </w:tcPr>
+          <w:p>
+            <w:pPr>
+              <w:tabs>
+                <w:tab w:val="left" w:pos="9060"/>
+              </w:tabs>
+              <w:rPr>
+                <w:rFonts w:ascii="Times New Roman" w:hAnsi="Times New Roman" w:cs="Times New Roman"/>
+                <w:sz w:val="32"/>
+                <w:szCs w:val="32"/>
+              </w:rPr>
+            </w:pPr>
+            <w:r>
+              <w:rPr>
+                <w:rFonts w:ascii="Times New Roman" w:hAnsi="Times New Roman" w:cs="Times New Roman"/>
+                <w:sz w:val="32"/>
+                <w:szCs w:val="32"/>
+              </w:rPr>
+              <w:t>0.61 ms</w:t>
             </w:r>
           </w:p>
         </w:tc>
@@ -1656,7 +1789,7 @@
       <w:tr>
         <w:tc>
           <w:tcPr>
-            <w:tcW w:w="3596" w:type="dxa"/>
+            <w:tcW w:w="2821" w:type="dxa"/>
           </w:tcPr>
           <w:p>
             <w:pPr>
@@ -1681,7 +1814,7 @@
         </w:tc>
         <w:tc>
           <w:tcPr>
-            <w:tcW w:w="3597" w:type="dxa"/>
+            <w:tcW w:w="2724" w:type="dxa"/>
           </w:tcPr>
           <w:p>
             <w:pPr>
@@ -1706,7 +1839,7 @@
         </w:tc>
         <w:tc>
           <w:tcPr>
-            <w:tcW w:w="3597" w:type="dxa"/>
+            <w:tcW w:w="2730" w:type="dxa"/>
           </w:tcPr>
           <w:p>
             <w:pPr>
@@ -1726,6 +1859,31 @@
                 <w:szCs w:val="32"/>
               </w:rPr>
               <w:t>74 us</w:t>
+            </w:r>
+          </w:p>
+        </w:tc>
+        <w:tc>
+          <w:tcPr>
+            <w:tcW w:w="2515" w:type="dxa"/>
+          </w:tcPr>
+          <w:p>
+            <w:pPr>
+              <w:tabs>
+                <w:tab w:val="left" w:pos="9060"/>
+              </w:tabs>
+              <w:rPr>
+                <w:rFonts w:ascii="Times New Roman" w:hAnsi="Times New Roman" w:cs="Times New Roman"/>
+                <w:sz w:val="32"/>
+                <w:szCs w:val="32"/>
+              </w:rPr>
+            </w:pPr>
+            <w:r>
+              <w:rPr>
+                <w:rFonts w:ascii="Times New Roman" w:hAnsi="Times New Roman" w:cs="Times New Roman"/>
+                <w:sz w:val="32"/>
+                <w:szCs w:val="32"/>
+              </w:rPr>
+              <w:t>2.447 ms</w:t>
             </w:r>
           </w:p>
         </w:tc>
@@ -1742,18 +1900,14 @@
           <w:szCs w:val="32"/>
         </w:rPr>
       </w:pPr>
-    </w:p>
-    <w:p>
-      <w:pPr>
-        <w:tabs>
-          <w:tab w:val="left" w:pos="9060"/>
-        </w:tabs>
-        <w:rPr>
-          <w:rFonts w:ascii="Times New Roman" w:hAnsi="Times New Roman" w:cs="Times New Roman"/>
-          <w:sz w:val="32"/>
-          <w:szCs w:val="32"/>
-        </w:rPr>
-      </w:pPr>
+      <w:r>
+        <w:rPr>
+          <w:rFonts w:ascii="Times New Roman" w:hAnsi="Times New Roman" w:cs="Times New Roman"/>
+          <w:sz w:val="32"/>
+          <w:szCs w:val="32"/>
+        </w:rPr>
+        <w:t>GPU outperforms streaming no matter what the data size is due to the simplicity of the algorithm.</w:t>
+      </w:r>
     </w:p>
     <w:p>
       <w:pPr>
@@ -3299,8 +3453,6 @@
           <w:szCs w:val="32"/>
         </w:rPr>
       </w:pPr>
-      <w:bookmarkStart w:id="0" w:name="_GoBack"/>
-      <w:bookmarkEnd w:id="0"/>
     </w:p>
     <w:p>
       <w:pPr>
@@ -3352,14 +3504,15 @@
         <w:tblLook w:val="04A0" w:firstRow="1" w:lastRow="0" w:firstColumn="1" w:lastColumn="0" w:noHBand="0" w:noVBand="1"/>
       </w:tblPr>
       <w:tblGrid>
-        <w:gridCol w:w="3596"/>
-        <w:gridCol w:w="3597"/>
-        <w:gridCol w:w="3597"/>
+        <w:gridCol w:w="2752"/>
+        <w:gridCol w:w="2781"/>
+        <w:gridCol w:w="2837"/>
+        <w:gridCol w:w="2420"/>
       </w:tblGrid>
       <w:tr>
         <w:tc>
           <w:tcPr>
-            <w:tcW w:w="3596" w:type="dxa"/>
+            <w:tcW w:w="2752" w:type="dxa"/>
             <w:shd w:val="clear" w:color="auto" w:fill="D9D9D9" w:themeFill="background1" w:themeFillShade="D9"/>
           </w:tcPr>
           <w:p>
@@ -3389,7 +3542,7 @@
         </w:tc>
         <w:tc>
           <w:tcPr>
-            <w:tcW w:w="3597" w:type="dxa"/>
+            <w:tcW w:w="2781" w:type="dxa"/>
             <w:shd w:val="clear" w:color="auto" w:fill="D9D9D9" w:themeFill="background1" w:themeFillShade="D9"/>
           </w:tcPr>
           <w:p>
@@ -3419,7 +3572,7 @@
         </w:tc>
         <w:tc>
           <w:tcPr>
-            <w:tcW w:w="3597" w:type="dxa"/>
+            <w:tcW w:w="2837" w:type="dxa"/>
             <w:shd w:val="clear" w:color="auto" w:fill="D9D9D9" w:themeFill="background1" w:themeFillShade="D9"/>
           </w:tcPr>
           <w:p>
@@ -3447,11 +3600,41 @@
             </w:r>
           </w:p>
         </w:tc>
+        <w:tc>
+          <w:tcPr>
+            <w:tcW w:w="2420" w:type="dxa"/>
+            <w:shd w:val="clear" w:color="auto" w:fill="D9D9D9" w:themeFill="background1" w:themeFillShade="D9"/>
+          </w:tcPr>
+          <w:p>
+            <w:pPr>
+              <w:tabs>
+                <w:tab w:val="left" w:pos="9060"/>
+              </w:tabs>
+              <w:rPr>
+                <w:rFonts w:ascii="Times New Roman" w:hAnsi="Times New Roman" w:cs="Times New Roman"/>
+                <w:b/>
+                <w:bCs/>
+                <w:sz w:val="32"/>
+                <w:szCs w:val="32"/>
+              </w:rPr>
+            </w:pPr>
+            <w:r>
+              <w:rPr>
+                <w:rFonts w:ascii="Times New Roman" w:hAnsi="Times New Roman" w:cs="Times New Roman"/>
+                <w:b/>
+                <w:bCs/>
+                <w:sz w:val="32"/>
+                <w:szCs w:val="32"/>
+              </w:rPr>
+              <w:t>Stream</w:t>
+            </w:r>
+          </w:p>
+        </w:tc>
       </w:tr>
       <w:tr>
         <w:tc>
           <w:tcPr>
-            <w:tcW w:w="3596" w:type="dxa"/>
+            <w:tcW w:w="2752" w:type="dxa"/>
           </w:tcPr>
           <w:p>
             <w:pPr>
@@ -3476,7 +3659,7 @@
         </w:tc>
         <w:tc>
           <w:tcPr>
-            <w:tcW w:w="3597" w:type="dxa"/>
+            <w:tcW w:w="2781" w:type="dxa"/>
           </w:tcPr>
           <w:p>
             <w:pPr>
@@ -3501,7 +3684,7 @@
         </w:tc>
         <w:tc>
           <w:tcPr>
-            <w:tcW w:w="3597" w:type="dxa"/>
+            <w:tcW w:w="2837" w:type="dxa"/>
           </w:tcPr>
           <w:p>
             <w:pPr>
@@ -3521,6 +3704,31 @@
                 <w:szCs w:val="32"/>
               </w:rPr>
               <w:t>0.565248 ms</w:t>
+            </w:r>
+          </w:p>
+        </w:tc>
+        <w:tc>
+          <w:tcPr>
+            <w:tcW w:w="2420" w:type="dxa"/>
+          </w:tcPr>
+          <w:p>
+            <w:pPr>
+              <w:tabs>
+                <w:tab w:val="left" w:pos="1125"/>
+              </w:tabs>
+              <w:rPr>
+                <w:rFonts w:ascii="Times New Roman" w:hAnsi="Times New Roman" w:cs="Times New Roman"/>
+                <w:sz w:val="32"/>
+                <w:szCs w:val="32"/>
+              </w:rPr>
+            </w:pPr>
+            <w:r>
+              <w:rPr>
+                <w:rFonts w:ascii="Times New Roman" w:hAnsi="Times New Roman" w:cs="Times New Roman"/>
+                <w:sz w:val="32"/>
+                <w:szCs w:val="32"/>
+              </w:rPr>
+              <w:t>0.600064</w:t>
             </w:r>
           </w:p>
         </w:tc>
@@ -3528,7 +3736,7 @@
       <w:tr>
         <w:tc>
           <w:tcPr>
-            <w:tcW w:w="3596" w:type="dxa"/>
+            <w:tcW w:w="2752" w:type="dxa"/>
           </w:tcPr>
           <w:p>
             <w:pPr>
@@ -3553,7 +3761,7 @@
         </w:tc>
         <w:tc>
           <w:tcPr>
-            <w:tcW w:w="3597" w:type="dxa"/>
+            <w:tcW w:w="2781" w:type="dxa"/>
           </w:tcPr>
           <w:p>
             <w:pPr>
@@ -3578,7 +3786,7 @@
         </w:tc>
         <w:tc>
           <w:tcPr>
-            <w:tcW w:w="3597" w:type="dxa"/>
+            <w:tcW w:w="2837" w:type="dxa"/>
           </w:tcPr>
           <w:p>
             <w:pPr>
@@ -3598,6 +3806,31 @@
                 <w:szCs w:val="32"/>
               </w:rPr>
               <w:t>0.829056 ms</w:t>
+            </w:r>
+          </w:p>
+        </w:tc>
+        <w:tc>
+          <w:tcPr>
+            <w:tcW w:w="2420" w:type="dxa"/>
+          </w:tcPr>
+          <w:p>
+            <w:pPr>
+              <w:tabs>
+                <w:tab w:val="left" w:pos="9060"/>
+              </w:tabs>
+              <w:rPr>
+                <w:rFonts w:ascii="Times New Roman" w:hAnsi="Times New Roman" w:cs="Times New Roman"/>
+                <w:sz w:val="32"/>
+                <w:szCs w:val="32"/>
+              </w:rPr>
+            </w:pPr>
+            <w:r>
+              <w:rPr>
+                <w:rFonts w:ascii="Times New Roman" w:hAnsi="Times New Roman" w:cs="Times New Roman"/>
+                <w:sz w:val="32"/>
+                <w:szCs w:val="32"/>
+              </w:rPr>
+              <w:t>0.82512 ms</w:t>
             </w:r>
           </w:p>
         </w:tc>
@@ -3605,7 +3838,7 @@
       <w:tr>
         <w:tc>
           <w:tcPr>
-            <w:tcW w:w="3596" w:type="dxa"/>
+            <w:tcW w:w="2752" w:type="dxa"/>
           </w:tcPr>
           <w:p>
             <w:pPr>
@@ -3630,7 +3863,7 @@
         </w:tc>
         <w:tc>
           <w:tcPr>
-            <w:tcW w:w="3597" w:type="dxa"/>
+            <w:tcW w:w="2781" w:type="dxa"/>
           </w:tcPr>
           <w:p>
             <w:pPr>
@@ -3655,7 +3888,7 @@
         </w:tc>
         <w:tc>
           <w:tcPr>
-            <w:tcW w:w="3597" w:type="dxa"/>
+            <w:tcW w:w="2837" w:type="dxa"/>
           </w:tcPr>
           <w:p>
             <w:pPr>
@@ -3675,6 +3908,31 @@
                 <w:szCs w:val="32"/>
               </w:rPr>
               <w:t>1.33549 ms</w:t>
+            </w:r>
+          </w:p>
+        </w:tc>
+        <w:tc>
+          <w:tcPr>
+            <w:tcW w:w="2420" w:type="dxa"/>
+          </w:tcPr>
+          <w:p>
+            <w:pPr>
+              <w:tabs>
+                <w:tab w:val="left" w:pos="9060"/>
+              </w:tabs>
+              <w:rPr>
+                <w:rFonts w:ascii="Times New Roman" w:hAnsi="Times New Roman" w:cs="Times New Roman"/>
+                <w:sz w:val="32"/>
+                <w:szCs w:val="32"/>
+              </w:rPr>
+            </w:pPr>
+            <w:r>
+              <w:rPr>
+                <w:rFonts w:ascii="Times New Roman" w:hAnsi="Times New Roman" w:cs="Times New Roman"/>
+                <w:sz w:val="32"/>
+                <w:szCs w:val="32"/>
+              </w:rPr>
+              <w:t>1.32736</w:t>
             </w:r>
           </w:p>
         </w:tc>
@@ -3682,7 +3940,7 @@
       <w:tr>
         <w:tc>
           <w:tcPr>
-            <w:tcW w:w="3596" w:type="dxa"/>
+            <w:tcW w:w="2752" w:type="dxa"/>
           </w:tcPr>
           <w:p>
             <w:pPr>
@@ -3707,7 +3965,7 @@
         </w:tc>
         <w:tc>
           <w:tcPr>
-            <w:tcW w:w="3597" w:type="dxa"/>
+            <w:tcW w:w="2781" w:type="dxa"/>
           </w:tcPr>
           <w:p>
             <w:pPr>
@@ -3732,7 +3990,7 @@
         </w:tc>
         <w:tc>
           <w:tcPr>
-            <w:tcW w:w="3597" w:type="dxa"/>
+            <w:tcW w:w="2837" w:type="dxa"/>
           </w:tcPr>
           <w:p>
             <w:pPr>
@@ -3752,6 +4010,31 @@
                 <w:szCs w:val="32"/>
               </w:rPr>
               <w:t>3.28106 ms</w:t>
+            </w:r>
+          </w:p>
+        </w:tc>
+        <w:tc>
+          <w:tcPr>
+            <w:tcW w:w="2420" w:type="dxa"/>
+          </w:tcPr>
+          <w:p>
+            <w:pPr>
+              <w:tabs>
+                <w:tab w:val="left" w:pos="9060"/>
+              </w:tabs>
+              <w:rPr>
+                <w:rFonts w:ascii="Times New Roman" w:hAnsi="Times New Roman" w:cs="Times New Roman"/>
+                <w:sz w:val="32"/>
+                <w:szCs w:val="32"/>
+              </w:rPr>
+            </w:pPr>
+            <w:r>
+              <w:rPr>
+                <w:rFonts w:ascii="Times New Roman" w:hAnsi="Times New Roman" w:cs="Times New Roman"/>
+                <w:sz w:val="32"/>
+                <w:szCs w:val="32"/>
+              </w:rPr>
+              <w:t>3.79536 ms</w:t>
             </w:r>
           </w:p>
         </w:tc>
@@ -3759,7 +4042,7 @@
       <w:tr>
         <w:tc>
           <w:tcPr>
-            <w:tcW w:w="3596" w:type="dxa"/>
+            <w:tcW w:w="2752" w:type="dxa"/>
           </w:tcPr>
           <w:p>
             <w:pPr>
@@ -3784,7 +4067,7 @@
         </w:tc>
         <w:tc>
           <w:tcPr>
-            <w:tcW w:w="3597" w:type="dxa"/>
+            <w:tcW w:w="2781" w:type="dxa"/>
           </w:tcPr>
           <w:p>
             <w:pPr>
@@ -3809,7 +4092,7 @@
         </w:tc>
         <w:tc>
           <w:tcPr>
-            <w:tcW w:w="3597" w:type="dxa"/>
+            <w:tcW w:w="2837" w:type="dxa"/>
           </w:tcPr>
           <w:p>
             <w:pPr>
@@ -3829,6 +4112,31 @@
                 <w:szCs w:val="32"/>
               </w:rPr>
               <w:t>12.9678 ms</w:t>
+            </w:r>
+          </w:p>
+        </w:tc>
+        <w:tc>
+          <w:tcPr>
+            <w:tcW w:w="2420" w:type="dxa"/>
+          </w:tcPr>
+          <w:p>
+            <w:pPr>
+              <w:tabs>
+                <w:tab w:val="left" w:pos="9060"/>
+              </w:tabs>
+              <w:rPr>
+                <w:rFonts w:ascii="Times New Roman" w:hAnsi="Times New Roman" w:cs="Times New Roman"/>
+                <w:sz w:val="32"/>
+                <w:szCs w:val="32"/>
+              </w:rPr>
+            </w:pPr>
+            <w:r>
+              <w:rPr>
+                <w:rFonts w:ascii="Times New Roman" w:hAnsi="Times New Roman" w:cs="Times New Roman"/>
+                <w:sz w:val="32"/>
+                <w:szCs w:val="32"/>
+              </w:rPr>
+              <w:t>15.5349 ms</w:t>
             </w:r>
           </w:p>
         </w:tc>
@@ -3855,10 +4163,17 @@
       <w:pPr>
         <w:pStyle w:val="ListParagraph"/>
         <w:tabs>
+          <w:tab w:val="left" w:pos="264"/>
           <w:tab w:val="left" w:pos="9060"/>
         </w:tabs>
         <w:ind w:left="0"/>
-        <w:jc w:val="center"/>
+        <w:rPr>
+          <w:rFonts w:ascii="Times New Roman" w:hAnsi="Times New Roman" w:cs="Times New Roman"/>
+          <w:sz w:val="40"/>
+          <w:szCs w:val="40"/>
+        </w:rPr>
+      </w:pPr>
+      <w:r>
         <w:rPr>
           <w:rFonts w:ascii="Times New Roman" w:hAnsi="Times New Roman" w:cs="Times New Roman"/>
           <w:b/>
@@ -3866,8 +4181,25 @@
           <w:sz w:val="40"/>
           <w:szCs w:val="40"/>
         </w:rPr>
-      </w:pPr>
-      <w:r>
+        <w:tab/>
+      </w:r>
+      <w:r>
+        <w:rPr>
+          <w:rFonts w:ascii="Times New Roman" w:hAnsi="Times New Roman" w:cs="Times New Roman"/>
+          <w:sz w:val="40"/>
+          <w:szCs w:val="40"/>
+        </w:rPr>
+        <w:t>We are using a single stream here so the result doesn’t differ that much, in face it takes slightly more time than GPU.</w:t>
+      </w:r>
+    </w:p>
+    <w:p>
+      <w:pPr>
+        <w:pStyle w:val="ListParagraph"/>
+        <w:tabs>
+          <w:tab w:val="left" w:pos="9060"/>
+        </w:tabs>
+        <w:ind w:left="0"/>
+        <w:jc w:val="center"/>
         <w:rPr>
           <w:rFonts w:ascii="Times New Roman" w:hAnsi="Times New Roman" w:cs="Times New Roman"/>
           <w:b/>
@@ -3875,6 +4207,32 @@
           <w:sz w:val="40"/>
           <w:szCs w:val="40"/>
         </w:rPr>
+      </w:pPr>
+    </w:p>
+    <w:p>
+      <w:pPr>
+        <w:pStyle w:val="ListParagraph"/>
+        <w:tabs>
+          <w:tab w:val="left" w:pos="9060"/>
+        </w:tabs>
+        <w:ind w:left="0"/>
+        <w:jc w:val="center"/>
+        <w:rPr>
+          <w:rFonts w:ascii="Times New Roman" w:hAnsi="Times New Roman" w:cs="Times New Roman"/>
+          <w:b/>
+          <w:bCs/>
+          <w:sz w:val="40"/>
+          <w:szCs w:val="40"/>
+        </w:rPr>
+      </w:pPr>
+      <w:r>
+        <w:rPr>
+          <w:rFonts w:ascii="Times New Roman" w:hAnsi="Times New Roman" w:cs="Times New Roman"/>
+          <w:b/>
+          <w:bCs/>
+          <w:sz w:val="40"/>
+          <w:szCs w:val="40"/>
+        </w:rPr>
         <w:t>Performance Analysis of Bitonic Sort on CPU and GPU</w:t>
       </w:r>
     </w:p>
@@ -4271,7 +4629,16 @@
           <w:sz w:val="32"/>
           <w:szCs w:val="32"/>
         </w:rPr>
-        <w:t>The GPU implementation of Bitonic Sort leverages parallel processing capabilities, which can significantly reduce the sorting time. Theoretical benchmarks depend on the efficiency of the implementation and hardware capabilities. Here are the measured times:</w:t>
+        <w:t xml:space="preserve">The GPU implementation of Bitonic Sort leverages parallel processing capabilities, which can significantly reduce the sorting time. Theoretical </w:t>
+      </w:r>
+      <w:r>
+        <w:rPr>
+          <w:rFonts w:ascii="Times New Roman" w:hAnsi="Times New Roman" w:cs="Times New Roman"/>
+          <w:sz w:val="32"/>
+          <w:szCs w:val="32"/>
+        </w:rPr>
+        <w:lastRenderedPageBreak/>
+        <w:t>benchmarks depend on the efficiency of the implementation and hardware capabilities. Here are the measured times:</w:t>
       </w:r>
     </w:p>
     <w:p>
@@ -4301,6 +4668,14 @@
           <w:szCs w:val="32"/>
         </w:rPr>
       </w:pPr>
+      <w:r>
+        <w:rPr>
+          <w:rFonts w:ascii="Times New Roman" w:hAnsi="Times New Roman" w:cs="Times New Roman"/>
+          <w:sz w:val="32"/>
+          <w:szCs w:val="32"/>
+        </w:rPr>
+        <w:t>3. Speedup of GPU over CPU</w:t>
+      </w:r>
     </w:p>
     <w:p>
       <w:pPr>
@@ -4315,6 +4690,14 @@
           <w:szCs w:val="32"/>
         </w:rPr>
       </w:pPr>
+      <w:r>
+        <w:rPr>
+          <w:rFonts w:ascii="Times New Roman" w:hAnsi="Times New Roman" w:cs="Times New Roman"/>
+          <w:sz w:val="32"/>
+          <w:szCs w:val="32"/>
+        </w:rPr>
+        <w:t>The speedup is calculated by dividing the CPU time by the GPU time for each dataset size:</w:t>
+      </w:r>
     </w:p>
     <w:p>
       <w:pPr>
@@ -4329,15 +4712,6 @@
           <w:szCs w:val="32"/>
         </w:rPr>
       </w:pPr>
-      <w:r>
-        <w:rPr>
-          <w:rFonts w:ascii="Times New Roman" w:hAnsi="Times New Roman" w:cs="Times New Roman"/>
-          <w:sz w:val="32"/>
-          <w:szCs w:val="32"/>
-        </w:rPr>
-        <w:lastRenderedPageBreak/>
-        <w:t>3. Speedup of GPU over CPU</w:t>
-      </w:r>
     </w:p>
     <w:p>
       <w:pPr>
@@ -4358,7 +4732,15 @@
           <w:sz w:val="32"/>
           <w:szCs w:val="32"/>
         </w:rPr>
-        <w:t>The speedup is calculated by dividing the CPU time by the GPU time for each dataset size:</w:t>
+        <w:t xml:space="preserve">100 elements: </w:t>
+      </w:r>
+      <w:r>
+        <w:rPr>
+          <w:rFonts w:ascii="Times New Roman" w:hAnsi="Times New Roman" w:cs="Times New Roman"/>
+          <w:sz w:val="32"/>
+          <w:szCs w:val="32"/>
+        </w:rPr>
+        <w:t>0.032/0.565248≈0.057</w:t>
       </w:r>
     </w:p>
     <w:p>
@@ -4374,6 +4756,22 @@
           <w:szCs w:val="32"/>
         </w:rPr>
       </w:pPr>
+      <w:r>
+        <w:rPr>
+          <w:rFonts w:ascii="Times New Roman" w:hAnsi="Times New Roman" w:cs="Times New Roman"/>
+          <w:sz w:val="32"/>
+          <w:szCs w:val="32"/>
+        </w:rPr>
+        <w:t xml:space="preserve">1000 elements: </w:t>
+      </w:r>
+      <w:r>
+        <w:rPr>
+          <w:rFonts w:ascii="Times New Roman" w:hAnsi="Times New Roman" w:cs="Times New Roman"/>
+          <w:sz w:val="32"/>
+          <w:szCs w:val="32"/>
+        </w:rPr>
+        <w:t>0.398/0.829056≈0.48</w:t>
+      </w:r>
     </w:p>
     <w:p>
       <w:pPr>
@@ -4394,15 +4792,15 @@
           <w:sz w:val="32"/>
           <w:szCs w:val="32"/>
         </w:rPr>
-        <w:t xml:space="preserve">100 elements: </w:t>
-      </w:r>
-      <w:r>
-        <w:rPr>
-          <w:rFonts w:ascii="Times New Roman" w:hAnsi="Times New Roman" w:cs="Times New Roman"/>
-          <w:sz w:val="32"/>
-          <w:szCs w:val="32"/>
-        </w:rPr>
-        <w:t>0.032/0.565248≈0.057</w:t>
+        <w:t xml:space="preserve">10000 elements: </w:t>
+      </w:r>
+      <w:r>
+        <w:rPr>
+          <w:rFonts w:ascii="Times New Roman" w:hAnsi="Times New Roman" w:cs="Times New Roman"/>
+          <w:sz w:val="32"/>
+          <w:szCs w:val="32"/>
+        </w:rPr>
+        <w:t>8.726/1.33549≈6.53</w:t>
       </w:r>
     </w:p>
     <w:p>
@@ -4424,15 +4822,15 @@
           <w:sz w:val="32"/>
           <w:szCs w:val="32"/>
         </w:rPr>
-        <w:t xml:space="preserve">1000 elements: </w:t>
-      </w:r>
-      <w:r>
-        <w:rPr>
-          <w:rFonts w:ascii="Times New Roman" w:hAnsi="Times New Roman" w:cs="Times New Roman"/>
-          <w:sz w:val="32"/>
-          <w:szCs w:val="32"/>
-        </w:rPr>
-        <w:t>0.398/0.829056≈0.48</w:t>
+        <w:t xml:space="preserve">100000 elements: </w:t>
+      </w:r>
+      <w:r>
+        <w:rPr>
+          <w:rFonts w:ascii="Times New Roman" w:hAnsi="Times New Roman" w:cs="Times New Roman"/>
+          <w:sz w:val="32"/>
+          <w:szCs w:val="32"/>
+        </w:rPr>
+        <w:t>141.737/3.28106≈43.21</w:t>
       </w:r>
     </w:p>
     <w:p>
@@ -4454,15 +4852,15 @@
           <w:sz w:val="32"/>
           <w:szCs w:val="32"/>
         </w:rPr>
-        <w:t xml:space="preserve">10000 elements: </w:t>
-      </w:r>
-      <w:r>
-        <w:rPr>
-          <w:rFonts w:ascii="Times New Roman" w:hAnsi="Times New Roman" w:cs="Times New Roman"/>
-          <w:sz w:val="32"/>
-          <w:szCs w:val="32"/>
-        </w:rPr>
-        <w:t>8.726/1.33549≈6.53</w:t>
+        <w:t xml:space="preserve">500000 elements: </w:t>
+      </w:r>
+      <w:r>
+        <w:rPr>
+          <w:rFonts w:ascii="Times New Roman" w:hAnsi="Times New Roman" w:cs="Times New Roman"/>
+          <w:sz w:val="32"/>
+          <w:szCs w:val="32"/>
+        </w:rPr>
+        <w:t>646.285/12.9678≈49.85</w:t>
       </w:r>
     </w:p>
     <w:p>
@@ -4484,15 +4882,7 @@
           <w:sz w:val="32"/>
           <w:szCs w:val="32"/>
         </w:rPr>
-        <w:t xml:space="preserve">100000 elements: </w:t>
-      </w:r>
-      <w:r>
-        <w:rPr>
-          <w:rFonts w:ascii="Times New Roman" w:hAnsi="Times New Roman" w:cs="Times New Roman"/>
-          <w:sz w:val="32"/>
-          <w:szCs w:val="32"/>
-        </w:rPr>
-        <w:t>141.737/3.28106≈43.21</w:t>
+        <w:t>4. Comparison to Theoretical Speedup</w:t>
       </w:r>
     </w:p>
     <w:p>
@@ -4514,15 +4904,7 @@
           <w:sz w:val="32"/>
           <w:szCs w:val="32"/>
         </w:rPr>
-        <w:t xml:space="preserve">500000 elements: </w:t>
-      </w:r>
-      <w:r>
-        <w:rPr>
-          <w:rFonts w:ascii="Times New Roman" w:hAnsi="Times New Roman" w:cs="Times New Roman"/>
-          <w:sz w:val="32"/>
-          <w:szCs w:val="32"/>
-        </w:rPr>
-        <w:t>646.285/12.9678≈49.85</w:t>
+        <w:t>Theoretical speedup of GPU over CPU can be substantial due to the parallel nature of GPU processing. If we assume that the GPU can ideally provide a speedup proportional to the number of cores and the efficiency of memory access patterns, we might expect an order of magnitude improvement for large arrays.</w:t>
       </w:r>
     </w:p>
     <w:p>
@@ -4538,14 +4920,6 @@
           <w:szCs w:val="32"/>
         </w:rPr>
       </w:pPr>
-      <w:r>
-        <w:rPr>
-          <w:rFonts w:ascii="Times New Roman" w:hAnsi="Times New Roman" w:cs="Times New Roman"/>
-          <w:sz w:val="32"/>
-          <w:szCs w:val="32"/>
-        </w:rPr>
-        <w:t>4. Comparison to Theoretical Speedup</w:t>
-      </w:r>
     </w:p>
     <w:p>
       <w:pPr>
@@ -4566,7 +4940,7 @@
           <w:sz w:val="32"/>
           <w:szCs w:val="32"/>
         </w:rPr>
-        <w:t>Theoretical speedup of GPU over CPU can be substantial due to the parallel nature of GPU processing. If we assume that the GPU can ideally provide a speedup proportional to the number of cores and the efficiency of memory access patterns, we might expect an order of magnitude improvement for large arrays.</w:t>
+        <w:t>In practice, the speedup observed:</w:t>
       </w:r>
     </w:p>
     <w:p>
@@ -4602,7 +4976,7 @@
           <w:sz w:val="32"/>
           <w:szCs w:val="32"/>
         </w:rPr>
-        <w:t>In practice, the speedup observed:</w:t>
+        <w:t>100 elements: Lower than expected due to overhead of launching GPU kernels.</w:t>
       </w:r>
     </w:p>
     <w:p>
@@ -4618,6 +4992,14 @@
           <w:szCs w:val="32"/>
         </w:rPr>
       </w:pPr>
+      <w:r>
+        <w:rPr>
+          <w:rFonts w:ascii="Times New Roman" w:hAnsi="Times New Roman" w:cs="Times New Roman"/>
+          <w:sz w:val="32"/>
+          <w:szCs w:val="32"/>
+        </w:rPr>
+        <w:t>1000 elements: Still lower, indicating overhead is significant for smaller sizes.</w:t>
+      </w:r>
     </w:p>
     <w:p>
       <w:pPr>
@@ -4638,7 +5020,7 @@
           <w:sz w:val="32"/>
           <w:szCs w:val="32"/>
         </w:rPr>
-        <w:t>100 elements: Lower than expected due to overhead of launching GPU kernels.</w:t>
+        <w:t>10000 elements and larger: Speedup starts becoming substantial and approaches theoretical expectations.</w:t>
       </w:r>
     </w:p>
     <w:p>
@@ -4660,7 +5042,7 @@
           <w:sz w:val="32"/>
           <w:szCs w:val="32"/>
         </w:rPr>
-        <w:t>1000 elements: Still lower, indicating overhead is significant for smaller sizes.</w:t>
+        <w:t>5. Reasons for Below-Theoretical Speedup and Improvements</w:t>
       </w:r>
     </w:p>
     <w:p>
@@ -4682,7 +5064,7 @@
           <w:sz w:val="32"/>
           <w:szCs w:val="32"/>
         </w:rPr>
-        <w:t>10000 elements and larger: Speedup starts becoming substantial and approaches theoretical expectations.</w:t>
+        <w:t>Several factors contribute to the below-theoretical speedup for smaller sizes:</w:t>
       </w:r>
     </w:p>
     <w:p>
@@ -4698,14 +5080,6 @@
           <w:szCs w:val="32"/>
         </w:rPr>
       </w:pPr>
-      <w:r>
-        <w:rPr>
-          <w:rFonts w:ascii="Times New Roman" w:hAnsi="Times New Roman" w:cs="Times New Roman"/>
-          <w:sz w:val="32"/>
-          <w:szCs w:val="32"/>
-        </w:rPr>
-        <w:t>5. Reasons for Below-Theoretical Speedup and Improvements</w:t>
-      </w:r>
     </w:p>
     <w:p>
       <w:pPr>
@@ -4726,7 +5100,7 @@
           <w:sz w:val="32"/>
           <w:szCs w:val="32"/>
         </w:rPr>
-        <w:t>Several factors contribute to the below-theoretical speedup for smaller sizes:</w:t>
+        <w:t>Kernel Launch Overhead: Launching a kernel on the GPU has an inherent overhead that is significant for small problem sizes.</w:t>
       </w:r>
     </w:p>
     <w:p>
@@ -4742,6 +5116,14 @@
           <w:szCs w:val="32"/>
         </w:rPr>
       </w:pPr>
+      <w:r>
+        <w:rPr>
+          <w:rFonts w:ascii="Times New Roman" w:hAnsi="Times New Roman" w:cs="Times New Roman"/>
+          <w:sz w:val="32"/>
+          <w:szCs w:val="32"/>
+        </w:rPr>
+        <w:t>Memory Transfer Overhead: Data transfer between CPU and GPU can be a bottleneck, especially for small datasets.</w:t>
+      </w:r>
     </w:p>
     <w:p>
       <w:pPr>
@@ -4762,7 +5144,7 @@
           <w:sz w:val="32"/>
           <w:szCs w:val="32"/>
         </w:rPr>
-        <w:t>Kernel Launch Overhead: Launching a kernel on the GPU has an inherent overhead that is significant for small problem sizes.</w:t>
+        <w:t>Parallelization Overhead: Managing parallel threads and ensuring efficient memory access patterns can introduce overhead.</w:t>
       </w:r>
     </w:p>
     <w:p>
@@ -4784,7 +5166,7 @@
           <w:sz w:val="32"/>
           <w:szCs w:val="32"/>
         </w:rPr>
-        <w:t>Memory Transfer Overhead: Data transfer between CPU and GPU can be a bottleneck, especially for small datasets.</w:t>
+        <w:t>Improvements:</w:t>
       </w:r>
     </w:p>
     <w:p>
@@ -4800,14 +5182,6 @@
           <w:szCs w:val="32"/>
         </w:rPr>
       </w:pPr>
-      <w:r>
-        <w:rPr>
-          <w:rFonts w:ascii="Times New Roman" w:hAnsi="Times New Roman" w:cs="Times New Roman"/>
-          <w:sz w:val="32"/>
-          <w:szCs w:val="32"/>
-        </w:rPr>
-        <w:t>Parallelization Overhead: Managing parallel threads and ensuring efficient memory access patterns can introduce overhead.</w:t>
-      </w:r>
     </w:p>
     <w:p>
       <w:pPr>
@@ -4828,7 +5202,7 @@
           <w:sz w:val="32"/>
           <w:szCs w:val="32"/>
         </w:rPr>
-        <w:t>Improvements:</w:t>
+        <w:t>Minimize Data Transfer: Use pinned memory or asynchronous data transfers to reduce memory transfer overhead.</w:t>
       </w:r>
     </w:p>
     <w:p>
@@ -4844,49 +5218,12 @@
           <w:szCs w:val="32"/>
         </w:rPr>
       </w:pPr>
-    </w:p>
-    <w:p>
-      <w:pPr>
-        <w:pStyle w:val="ListParagraph"/>
-        <w:tabs>
-          <w:tab w:val="left" w:pos="9060"/>
-        </w:tabs>
-        <w:ind w:left="360"/>
-        <w:rPr>
-          <w:rFonts w:ascii="Times New Roman" w:hAnsi="Times New Roman" w:cs="Times New Roman"/>
-          <w:sz w:val="32"/>
-          <w:szCs w:val="32"/>
-        </w:rPr>
-      </w:pPr>
-      <w:r>
-        <w:rPr>
-          <w:rFonts w:ascii="Times New Roman" w:hAnsi="Times New Roman" w:cs="Times New Roman"/>
-          <w:sz w:val="32"/>
-          <w:szCs w:val="32"/>
-        </w:rPr>
-        <w:t>Minimize Data Transfer: Use pinned memory or asynchronous data transfers to reduce memory transfer overhead.</w:t>
-      </w:r>
-    </w:p>
-    <w:p>
-      <w:pPr>
-        <w:pStyle w:val="ListParagraph"/>
-        <w:tabs>
-          <w:tab w:val="left" w:pos="9060"/>
-        </w:tabs>
-        <w:ind w:left="360"/>
-        <w:rPr>
-          <w:rFonts w:ascii="Times New Roman" w:hAnsi="Times New Roman" w:cs="Times New Roman"/>
-          <w:sz w:val="32"/>
-          <w:szCs w:val="32"/>
-        </w:rPr>
-      </w:pPr>
-      <w:r>
-        <w:rPr>
-          <w:rFonts w:ascii="Times New Roman" w:hAnsi="Times New Roman" w:cs="Times New Roman"/>
-          <w:sz w:val="32"/>
-          <w:szCs w:val="32"/>
-        </w:rPr>
-        <w:lastRenderedPageBreak/>
+      <w:r>
+        <w:rPr>
+          <w:rFonts w:ascii="Times New Roman" w:hAnsi="Times New Roman" w:cs="Times New Roman"/>
+          <w:sz w:val="32"/>
+          <w:szCs w:val="32"/>
+        </w:rPr>
         <w:t>Optimize Kernel Launch Configuration: Use appropriate block and grid sizes to maximize GPU occupancy.</w:t>
       </w:r>
     </w:p>
@@ -5208,7 +5545,6 @@
           <w:sz w:val="48"/>
           <w:szCs w:val="48"/>
         </w:rPr>
-        <w:lastRenderedPageBreak/>
         <w:t>Inner Join</w:t>
       </w:r>
     </w:p>
@@ -5220,14 +5556,15 @@
         <w:tblLook w:val="04A0" w:firstRow="1" w:lastRow="0" w:firstColumn="1" w:lastColumn="0" w:noHBand="0" w:noVBand="1"/>
       </w:tblPr>
       <w:tblGrid>
-        <w:gridCol w:w="3596"/>
-        <w:gridCol w:w="3597"/>
-        <w:gridCol w:w="3597"/>
+        <w:gridCol w:w="2778"/>
+        <w:gridCol w:w="2805"/>
+        <w:gridCol w:w="2751"/>
+        <w:gridCol w:w="2456"/>
       </w:tblGrid>
       <w:tr>
         <w:tc>
           <w:tcPr>
-            <w:tcW w:w="3596" w:type="dxa"/>
+            <w:tcW w:w="2778" w:type="dxa"/>
             <w:shd w:val="clear" w:color="auto" w:fill="D9D9D9" w:themeFill="background1" w:themeFillShade="D9"/>
           </w:tcPr>
           <w:p>
@@ -5257,7 +5594,7 @@
         </w:tc>
         <w:tc>
           <w:tcPr>
-            <w:tcW w:w="3597" w:type="dxa"/>
+            <w:tcW w:w="2805" w:type="dxa"/>
             <w:shd w:val="clear" w:color="auto" w:fill="D9D9D9" w:themeFill="background1" w:themeFillShade="D9"/>
           </w:tcPr>
           <w:p>
@@ -5287,7 +5624,7 @@
         </w:tc>
         <w:tc>
           <w:tcPr>
-            <w:tcW w:w="3597" w:type="dxa"/>
+            <w:tcW w:w="2751" w:type="dxa"/>
             <w:shd w:val="clear" w:color="auto" w:fill="D9D9D9" w:themeFill="background1" w:themeFillShade="D9"/>
           </w:tcPr>
           <w:p>
@@ -5315,11 +5652,41 @@
             </w:r>
           </w:p>
         </w:tc>
+        <w:tc>
+          <w:tcPr>
+            <w:tcW w:w="2456" w:type="dxa"/>
+            <w:shd w:val="clear" w:color="auto" w:fill="D9D9D9" w:themeFill="background1" w:themeFillShade="D9"/>
+          </w:tcPr>
+          <w:p>
+            <w:pPr>
+              <w:tabs>
+                <w:tab w:val="left" w:pos="9060"/>
+              </w:tabs>
+              <w:rPr>
+                <w:rFonts w:ascii="Times New Roman" w:hAnsi="Times New Roman" w:cs="Times New Roman"/>
+                <w:b/>
+                <w:bCs/>
+                <w:sz w:val="32"/>
+                <w:szCs w:val="32"/>
+              </w:rPr>
+            </w:pPr>
+            <w:r>
+              <w:rPr>
+                <w:rFonts w:ascii="Times New Roman" w:hAnsi="Times New Roman" w:cs="Times New Roman"/>
+                <w:b/>
+                <w:bCs/>
+                <w:sz w:val="32"/>
+                <w:szCs w:val="32"/>
+              </w:rPr>
+              <w:t>Stream</w:t>
+            </w:r>
+          </w:p>
+        </w:tc>
       </w:tr>
       <w:tr>
         <w:tc>
           <w:tcPr>
-            <w:tcW w:w="3596" w:type="dxa"/>
+            <w:tcW w:w="2778" w:type="dxa"/>
           </w:tcPr>
           <w:p>
             <w:pPr>
@@ -5344,7 +5711,7 @@
         </w:tc>
         <w:tc>
           <w:tcPr>
-            <w:tcW w:w="3597" w:type="dxa"/>
+            <w:tcW w:w="2805" w:type="dxa"/>
           </w:tcPr>
           <w:p>
             <w:pPr>
@@ -5369,7 +5736,7 @@
         </w:tc>
         <w:tc>
           <w:tcPr>
-            <w:tcW w:w="3597" w:type="dxa"/>
+            <w:tcW w:w="2751" w:type="dxa"/>
           </w:tcPr>
           <w:p>
             <w:pPr>
@@ -5389,6 +5756,31 @@
                 <w:szCs w:val="32"/>
               </w:rPr>
               <w:t>303 us</w:t>
+            </w:r>
+          </w:p>
+        </w:tc>
+        <w:tc>
+          <w:tcPr>
+            <w:tcW w:w="2456" w:type="dxa"/>
+          </w:tcPr>
+          <w:p>
+            <w:pPr>
+              <w:tabs>
+                <w:tab w:val="left" w:pos="9060"/>
+              </w:tabs>
+              <w:rPr>
+                <w:rFonts w:ascii="Times New Roman" w:hAnsi="Times New Roman" w:cs="Times New Roman"/>
+                <w:sz w:val="32"/>
+                <w:szCs w:val="32"/>
+              </w:rPr>
+            </w:pPr>
+            <w:r>
+              <w:rPr>
+                <w:rFonts w:ascii="Times New Roman" w:hAnsi="Times New Roman" w:cs="Times New Roman"/>
+                <w:sz w:val="32"/>
+                <w:szCs w:val="32"/>
+              </w:rPr>
+              <w:t>0.379776 ms</w:t>
             </w:r>
           </w:p>
         </w:tc>
@@ -5396,7 +5788,7 @@
       <w:tr>
         <w:tc>
           <w:tcPr>
-            <w:tcW w:w="3596" w:type="dxa"/>
+            <w:tcW w:w="2778" w:type="dxa"/>
           </w:tcPr>
           <w:p>
             <w:pPr>
@@ -5421,7 +5813,7 @@
         </w:tc>
         <w:tc>
           <w:tcPr>
-            <w:tcW w:w="3597" w:type="dxa"/>
+            <w:tcW w:w="2805" w:type="dxa"/>
           </w:tcPr>
           <w:p>
             <w:pPr>
@@ -5446,7 +5838,7 @@
         </w:tc>
         <w:tc>
           <w:tcPr>
-            <w:tcW w:w="3597" w:type="dxa"/>
+            <w:tcW w:w="2751" w:type="dxa"/>
           </w:tcPr>
           <w:p>
             <w:pPr>
@@ -5466,6 +5858,31 @@
                 <w:szCs w:val="32"/>
               </w:rPr>
               <w:t>1.6895 ms</w:t>
+            </w:r>
+          </w:p>
+        </w:tc>
+        <w:tc>
+          <w:tcPr>
+            <w:tcW w:w="2456" w:type="dxa"/>
+          </w:tcPr>
+          <w:p>
+            <w:pPr>
+              <w:tabs>
+                <w:tab w:val="left" w:pos="9060"/>
+              </w:tabs>
+              <w:rPr>
+                <w:rFonts w:ascii="Times New Roman" w:hAnsi="Times New Roman" w:cs="Times New Roman"/>
+                <w:sz w:val="32"/>
+                <w:szCs w:val="32"/>
+              </w:rPr>
+            </w:pPr>
+            <w:r>
+              <w:rPr>
+                <w:rFonts w:ascii="Times New Roman" w:hAnsi="Times New Roman" w:cs="Times New Roman"/>
+                <w:sz w:val="32"/>
+                <w:szCs w:val="32"/>
+              </w:rPr>
+              <w:t>1.81304 ms</w:t>
             </w:r>
           </w:p>
         </w:tc>
@@ -5473,7 +5890,7 @@
       <w:tr>
         <w:tc>
           <w:tcPr>
-            <w:tcW w:w="3596" w:type="dxa"/>
+            <w:tcW w:w="2778" w:type="dxa"/>
           </w:tcPr>
           <w:p>
             <w:pPr>
@@ -5498,7 +5915,7 @@
         </w:tc>
         <w:tc>
           <w:tcPr>
-            <w:tcW w:w="3597" w:type="dxa"/>
+            <w:tcW w:w="2805" w:type="dxa"/>
           </w:tcPr>
           <w:p>
             <w:pPr>
@@ -5523,7 +5940,7 @@
         </w:tc>
         <w:tc>
           <w:tcPr>
-            <w:tcW w:w="3597" w:type="dxa"/>
+            <w:tcW w:w="2751" w:type="dxa"/>
           </w:tcPr>
           <w:p>
             <w:pPr>
@@ -5543,6 +5960,31 @@
                 <w:szCs w:val="32"/>
               </w:rPr>
               <w:t>15.352 ms</w:t>
+            </w:r>
+          </w:p>
+        </w:tc>
+        <w:tc>
+          <w:tcPr>
+            <w:tcW w:w="2456" w:type="dxa"/>
+          </w:tcPr>
+          <w:p>
+            <w:pPr>
+              <w:tabs>
+                <w:tab w:val="left" w:pos="9060"/>
+              </w:tabs>
+              <w:rPr>
+                <w:rFonts w:ascii="Times New Roman" w:hAnsi="Times New Roman" w:cs="Times New Roman"/>
+                <w:sz w:val="32"/>
+                <w:szCs w:val="32"/>
+              </w:rPr>
+            </w:pPr>
+            <w:r>
+              <w:rPr>
+                <w:rFonts w:ascii="Times New Roman" w:hAnsi="Times New Roman" w:cs="Times New Roman"/>
+                <w:sz w:val="32"/>
+                <w:szCs w:val="32"/>
+              </w:rPr>
+              <w:t>15.58 ms</w:t>
             </w:r>
           </w:p>
         </w:tc>
@@ -5550,7 +5992,7 @@
       <w:tr>
         <w:tc>
           <w:tcPr>
-            <w:tcW w:w="3596" w:type="dxa"/>
+            <w:tcW w:w="2778" w:type="dxa"/>
           </w:tcPr>
           <w:p>
             <w:pPr>
@@ -5575,7 +6017,7 @@
         </w:tc>
         <w:tc>
           <w:tcPr>
-            <w:tcW w:w="3597" w:type="dxa"/>
+            <w:tcW w:w="2805" w:type="dxa"/>
           </w:tcPr>
           <w:p>
             <w:pPr>
@@ -5600,7 +6042,7 @@
         </w:tc>
         <w:tc>
           <w:tcPr>
-            <w:tcW w:w="3597" w:type="dxa"/>
+            <w:tcW w:w="2751" w:type="dxa"/>
           </w:tcPr>
           <w:p>
             <w:pPr>
@@ -5620,6 +6062,31 @@
                 <w:szCs w:val="32"/>
               </w:rPr>
               <w:t>335.95 ms</w:t>
+            </w:r>
+          </w:p>
+        </w:tc>
+        <w:tc>
+          <w:tcPr>
+            <w:tcW w:w="2456" w:type="dxa"/>
+          </w:tcPr>
+          <w:p>
+            <w:pPr>
+              <w:tabs>
+                <w:tab w:val="left" w:pos="9060"/>
+              </w:tabs>
+              <w:rPr>
+                <w:rFonts w:ascii="Times New Roman" w:hAnsi="Times New Roman" w:cs="Times New Roman"/>
+                <w:sz w:val="32"/>
+                <w:szCs w:val="32"/>
+              </w:rPr>
+            </w:pPr>
+            <w:r>
+              <w:rPr>
+                <w:rFonts w:ascii="Times New Roman" w:hAnsi="Times New Roman" w:cs="Times New Roman"/>
+                <w:sz w:val="32"/>
+                <w:szCs w:val="32"/>
+              </w:rPr>
+              <w:t>401.5 ms</w:t>
             </w:r>
           </w:p>
         </w:tc>
@@ -5627,7 +6094,7 @@
       <w:tr>
         <w:tc>
           <w:tcPr>
-            <w:tcW w:w="3596" w:type="dxa"/>
+            <w:tcW w:w="2778" w:type="dxa"/>
           </w:tcPr>
           <w:p>
             <w:pPr>
@@ -5652,7 +6119,7 @@
         </w:tc>
         <w:tc>
           <w:tcPr>
-            <w:tcW w:w="3597" w:type="dxa"/>
+            <w:tcW w:w="2805" w:type="dxa"/>
           </w:tcPr>
           <w:p>
             <w:pPr>
@@ -5677,7 +6144,7 @@
         </w:tc>
         <w:tc>
           <w:tcPr>
-            <w:tcW w:w="3597" w:type="dxa"/>
+            <w:tcW w:w="2751" w:type="dxa"/>
           </w:tcPr>
           <w:p>
             <w:pPr>
@@ -5697,6 +6164,31 @@
                 <w:szCs w:val="32"/>
               </w:rPr>
               <w:t>4.012 s</w:t>
+            </w:r>
+          </w:p>
+        </w:tc>
+        <w:tc>
+          <w:tcPr>
+            <w:tcW w:w="2456" w:type="dxa"/>
+          </w:tcPr>
+          <w:p>
+            <w:pPr>
+              <w:tabs>
+                <w:tab w:val="left" w:pos="9060"/>
+              </w:tabs>
+              <w:rPr>
+                <w:rFonts w:ascii="Times New Roman" w:hAnsi="Times New Roman" w:cs="Times New Roman"/>
+                <w:sz w:val="32"/>
+                <w:szCs w:val="32"/>
+              </w:rPr>
+            </w:pPr>
+            <w:r>
+              <w:rPr>
+                <w:rFonts w:ascii="Times New Roman" w:hAnsi="Times New Roman" w:cs="Times New Roman"/>
+                <w:sz w:val="32"/>
+                <w:szCs w:val="32"/>
+              </w:rPr>
+              <w:t>3.878 s</w:t>
             </w:r>
           </w:p>
         </w:tc>
@@ -5704,53 +6196,68 @@
     </w:tbl>
     <w:p>
       <w:pPr>
-        <w:jc w:val="center"/>
-      </w:pPr>
-    </w:p>
-    <w:p>
-      <w:pPr>
         <w:rPr>
           <w:sz w:val="28"/>
           <w:szCs w:val="28"/>
         </w:rPr>
       </w:pPr>
-      <w:r>
+    </w:p>
+    <w:p>
+      <w:pPr>
+        <w:rPr>
+          <w:b/>
+          <w:bCs/>
+          <w:sz w:val="40"/>
+          <w:szCs w:val="40"/>
+        </w:rPr>
+      </w:pPr>
+      <w:r>
+        <w:rPr>
+          <w:b/>
+          <w:bCs/>
+          <w:sz w:val="40"/>
+          <w:szCs w:val="40"/>
+        </w:rPr>
+        <w:t>Streaming:</w:t>
+      </w:r>
+    </w:p>
+    <w:p>
+      <w:pPr>
         <w:rPr>
           <w:sz w:val="28"/>
           <w:szCs w:val="28"/>
         </w:rPr>
-        <w:t>Performance Analysis of Inner Join on CPU vs GPU</w:t>
-      </w:r>
-    </w:p>
-    <w:p>
-      <w:pPr>
+      </w:pPr>
+      <w:r>
         <w:rPr>
           <w:sz w:val="28"/>
           <w:szCs w:val="28"/>
         </w:rPr>
-      </w:pPr>
-      <w:r>
+        <w:t>For very small data sizes (100 and 1000), streaming shows a slight increase in execution time compared to the single-stream GPU implementation. This can be attributed to the overhead of setting up multiple streams, which outweighs the benefits for such small datasets. The initialization and synchronization costs are relatively more significant when the actual computation time is very short.</w:t>
+      </w:r>
+    </w:p>
+    <w:p>
+      <w:pPr>
         <w:rPr>
           <w:sz w:val="28"/>
           <w:szCs w:val="28"/>
         </w:rPr>
-        <w:t>The results analyze</w:t>
-      </w:r>
-      <w:r>
+      </w:pPr>
+    </w:p>
+    <w:p>
+      <w:pPr>
         <w:rPr>
           <w:sz w:val="28"/>
           <w:szCs w:val="28"/>
         </w:rPr>
-        <w:t xml:space="preserve"> the performance of inner join operations on CPUs and GPUs for varying data sizes. The data presented highlights the advantages of GPUs for processing large datasets while also revealing areas for potential optimization.</w:t>
-      </w:r>
-    </w:p>
-    <w:p>
-      <w:pPr>
+      </w:pPr>
+      <w:r>
         <w:rPr>
           <w:sz w:val="28"/>
           <w:szCs w:val="28"/>
         </w:rPr>
-      </w:pPr>
+        <w:t>For a medium data size (10000), the difference between the GPU single-stream and multi-stream implementations becomes less pronounced. The streaming approach takes slightly longer than the single-stream GPU execution. This indicates that while the computational workload is more substantial than for small data sizes, the overhead associated with managing multiple streams still has a noticeable impact.</w:t>
+      </w:r>
     </w:p>
     <w:p>
       <w:pPr>
@@ -5759,21 +6266,21 @@
           <w:szCs w:val="28"/>
         </w:rPr>
       </w:pPr>
-      <w:r>
+    </w:p>
+    <w:p>
+      <w:pPr>
         <w:rPr>
           <w:sz w:val="28"/>
           <w:szCs w:val="28"/>
         </w:rPr>
-        <w:t>Observations</w:t>
-      </w:r>
-    </w:p>
-    <w:p>
-      <w:pPr>
+      </w:pPr>
+      <w:r>
         <w:rPr>
           <w:sz w:val="28"/>
           <w:szCs w:val="28"/>
         </w:rPr>
-      </w:pPr>
+        <w:t>For large data sizes (100000 and 500000), the impact of streaming becomes more beneficial. Although the streaming implementation is slightly slower than the single-stream GPU implementation for the size 100000, it performs better for size 500000. This indicates that the benefits of overlapping data transfers and computation start to outweigh the overhead of managing multiple streams as the data size increases.</w:t>
+      </w:r>
     </w:p>
     <w:p>
       <w:pPr>
@@ -5782,36 +6289,79 @@
           <w:szCs w:val="28"/>
         </w:rPr>
       </w:pPr>
-      <w:r>
+    </w:p>
+    <w:p>
+      <w:pPr>
+        <w:jc w:val="center"/>
+        <w:rPr>
+          <w:b/>
+          <w:bCs/>
+          <w:sz w:val="40"/>
+          <w:szCs w:val="40"/>
+        </w:rPr>
+      </w:pPr>
+    </w:p>
+    <w:p>
+      <w:pPr>
+        <w:jc w:val="center"/>
+        <w:rPr>
+          <w:b/>
+          <w:bCs/>
+          <w:sz w:val="40"/>
+          <w:szCs w:val="40"/>
+        </w:rPr>
+      </w:pPr>
+    </w:p>
+    <w:p>
+      <w:pPr>
+        <w:jc w:val="center"/>
+        <w:rPr>
+          <w:b/>
+          <w:bCs/>
+          <w:sz w:val="40"/>
+          <w:szCs w:val="40"/>
+        </w:rPr>
+      </w:pPr>
+      <w:r>
+        <w:rPr>
+          <w:b/>
+          <w:bCs/>
+          <w:sz w:val="40"/>
+          <w:szCs w:val="40"/>
+        </w:rPr>
+        <w:t>Performance Analysis of Inner Join on CPU vs GPU</w:t>
+      </w:r>
+    </w:p>
+    <w:p>
+      <w:pPr>
         <w:rPr>
           <w:sz w:val="28"/>
           <w:szCs w:val="28"/>
         </w:rPr>
-        <w:t>The provided results show a clear trend:</w:t>
-      </w:r>
-    </w:p>
-    <w:p>
-      <w:pPr>
+      </w:pPr>
+      <w:r>
         <w:rPr>
           <w:sz w:val="28"/>
           <w:szCs w:val="28"/>
         </w:rPr>
-      </w:pPr>
-    </w:p>
-    <w:p>
-      <w:pPr>
+        <w:lastRenderedPageBreak/>
+        <w:t>The results analyze</w:t>
+      </w:r>
+      <w:r>
         <w:rPr>
           <w:sz w:val="28"/>
           <w:szCs w:val="28"/>
         </w:rPr>
-      </w:pPr>
-      <w:r>
+        <w:t xml:space="preserve"> the performance of inner join operations on CPUs and GPUs for varying data sizes. The data presented highlights the advantages of GPUs for processing large datasets while also revealing areas for potential optimization.</w:t>
+      </w:r>
+    </w:p>
+    <w:p>
+      <w:pPr>
         <w:rPr>
           <w:sz w:val="28"/>
           <w:szCs w:val="28"/>
         </w:rPr>
-        <w:t>GPU Advantage for Large Data: As data size increases, the GPU exhibits significant speedup compared to the CPU. For instance, at 10,000 data points, the CPU execution time is 241.425 ms, whereas the GPU takes only 15.352 ms (a 15.7x speedup). This trend continues with even larger datasets, demonstrating the scalability of GPU-based processing.</w:t>
-      </w:r>
+      </w:pPr>
     </w:p>
     <w:p>
       <w:pPr>
@@ -5825,37 +6375,39 @@
           <w:sz w:val="28"/>
           <w:szCs w:val="28"/>
         </w:rPr>
-        <w:t>CPU Overhead for Small Data: For smaller datasets (100 and 1,000 data points), the GPU is slower than the CPU. This is likely due to the overhead associated with transferring data between CPU and GPU memory</w:t>
-      </w:r>
-      <w:r>
+        <w:t>Observations</w:t>
+      </w:r>
+    </w:p>
+    <w:p>
+      <w:pPr>
         <w:rPr>
           <w:sz w:val="28"/>
           <w:szCs w:val="28"/>
         </w:rPr>
-        <w:t xml:space="preserve"> and kernel launch</w:t>
-      </w:r>
-      <w:r>
+      </w:pPr>
+    </w:p>
+    <w:p>
+      <w:pPr>
         <w:rPr>
           <w:sz w:val="28"/>
           <w:szCs w:val="28"/>
         </w:rPr>
-        <w:t>. This overhead becomes less significant compared to the actual join operation for larger datasets.</w:t>
-      </w:r>
-    </w:p>
-    <w:p>
-      <w:pPr>
+      </w:pPr>
+      <w:r>
         <w:rPr>
           <w:sz w:val="28"/>
           <w:szCs w:val="28"/>
         </w:rPr>
-      </w:pPr>
-      <w:r>
+        <w:t>The provided results show a clear trend:</w:t>
+      </w:r>
+    </w:p>
+    <w:p>
+      <w:pPr>
         <w:rPr>
           <w:sz w:val="28"/>
           <w:szCs w:val="28"/>
         </w:rPr>
-        <w:t>Theoretical Benchmarks and Speedup</w:t>
-      </w:r>
+      </w:pPr>
     </w:p>
     <w:p>
       <w:pPr>
@@ -5864,60 +6416,57 @@
           <w:szCs w:val="28"/>
         </w:rPr>
       </w:pPr>
-    </w:p>
-    <w:p>
-      <w:pPr>
+      <w:r>
         <w:rPr>
           <w:sz w:val="28"/>
           <w:szCs w:val="28"/>
         </w:rPr>
-      </w:pPr>
-      <w:r>
+        <w:t>GPU Advantage for Large Data: As data size increases, the GPU exhibits significant speedup compared to the CPU. For instance, at 10,000 data points, the CPU execution time is 241.425 ms, whereas the GPU takes only 15.352 ms (a 15.7x speedup). This trend continues with even larger datasets, demonstrating the scalability of GPU-based processing.</w:t>
+      </w:r>
+    </w:p>
+    <w:p>
+      <w:pPr>
         <w:rPr>
           <w:sz w:val="28"/>
           <w:szCs w:val="28"/>
         </w:rPr>
-        <w:t>CPU: Due to factors like CPU architecture, cache size, and memory access patterns, it's challenging to provide a specific theoretical benchmark for CPU inner join performance. However, the expected behavior is that join time should increase proportionally to data size (n * log(n)) in most scenarios.</w:t>
-      </w:r>
-    </w:p>
-    <w:p>
-      <w:pPr>
+      </w:pPr>
+      <w:r>
         <w:rPr>
           <w:sz w:val="28"/>
           <w:szCs w:val="28"/>
         </w:rPr>
-      </w:pPr>
+        <w:t>CPU Overhead for Small Data: For smaller datasets (100 and 1,000 data points), the GPU is slower than the CPU. This is likely due to the overhead associated with transferring data between CPU and GPU memory</w:t>
+      </w:r>
       <w:r>
         <w:rPr>
           <w:sz w:val="28"/>
           <w:szCs w:val="28"/>
         </w:rPr>
-        <w:t>GPU: Inner join algorithms on GPUs have the potential to achieve theoretical speedups of 10x to 100x compared to CPUs due to their massively parallel processing capabilities. This is because GPUs can process multiple join comparisons simultaneously.</w:t>
-      </w:r>
-    </w:p>
-    <w:p>
-      <w:pPr>
+        <w:t xml:space="preserve"> and kernel launch</w:t>
+      </w:r>
+      <w:r>
         <w:rPr>
           <w:sz w:val="28"/>
           <w:szCs w:val="28"/>
         </w:rPr>
-      </w:pPr>
-      <w:r>
+        <w:t>. This overhead becomes less significant compared to the actual join operation for larger datasets.</w:t>
+      </w:r>
+    </w:p>
+    <w:p>
+      <w:pPr>
         <w:rPr>
           <w:sz w:val="28"/>
           <w:szCs w:val="28"/>
         </w:rPr>
-        <w:lastRenderedPageBreak/>
-        <w:t>The results show a significant speedup for larger datasets. At 500,000 data points, the GPU is almost 91 times faster than the CPU. However, the observed speedup is likely lower than the theoretical maximum due to several factors:</w:t>
-      </w:r>
-    </w:p>
-    <w:p>
-      <w:pPr>
+      </w:pPr>
+      <w:r>
         <w:rPr>
           <w:sz w:val="28"/>
           <w:szCs w:val="28"/>
         </w:rPr>
-      </w:pPr>
+        <w:t>Theoretical Benchmarks and Speedup</w:t>
+      </w:r>
     </w:p>
     <w:p>
       <w:pPr>
@@ -5926,58 +6475,59 @@
           <w:szCs w:val="28"/>
         </w:rPr>
       </w:pPr>
-      <w:r>
+    </w:p>
+    <w:p>
+      <w:pPr>
         <w:rPr>
           <w:sz w:val="28"/>
           <w:szCs w:val="28"/>
         </w:rPr>
-        <w:t>Memory Transfer Overhead: Transferring data between CPU and GPU memory takes time, especially for small datasets where the transfer time becomes a significant portion of the overall execution time.</w:t>
-      </w:r>
-    </w:p>
-    <w:p>
-      <w:pPr>
+      </w:pPr>
+      <w:r>
         <w:rPr>
           <w:sz w:val="28"/>
           <w:szCs w:val="28"/>
         </w:rPr>
-      </w:pPr>
-      <w:r>
+        <w:t>CPU: Due to factors like CPU architecture, cache size, and memory access patterns, it's challenging to provide a specific theoretical benchmark for CPU inner join performance. However, the expected behavior is that join time should increase proportionally to data size (n * log(n)) in most scenarios.</w:t>
+      </w:r>
+    </w:p>
+    <w:p>
+      <w:pPr>
         <w:rPr>
           <w:sz w:val="28"/>
           <w:szCs w:val="28"/>
         </w:rPr>
-        <w:t>Underutilization of GPU: Depending on the implementation, the GPU might not be fully utilized for smaller datasets. Optimizations for thread scheduling and data partitioning can improve GPU utilization.</w:t>
-      </w:r>
-    </w:p>
-    <w:p>
-      <w:pPr>
+      </w:pPr>
+      <w:r>
         <w:rPr>
           <w:sz w:val="28"/>
           <w:szCs w:val="28"/>
         </w:rPr>
-      </w:pPr>
-      <w:r>
+        <w:t>GPU: Inner join algorithms on GPUs have the potential to achieve theoretical speedups of 10x to 100x compared to CPUs due to their massively parallel processing capabilities. This is because GPUs can process multiple join comparisons simultaneously.</w:t>
+      </w:r>
+    </w:p>
+    <w:p>
+      <w:pPr>
         <w:rPr>
           <w:sz w:val="28"/>
           <w:szCs w:val="28"/>
         </w:rPr>
-        <w:t>Algorithm Choice: The specific inner join algorithm implemented on the GPU might not be perfectly suited for the hardware architecture. Exploring alternative algorithms could potentially lead to better performance.</w:t>
-      </w:r>
-    </w:p>
-    <w:p>
-      <w:pPr>
+      </w:pPr>
+      <w:r>
         <w:rPr>
           <w:sz w:val="28"/>
           <w:szCs w:val="28"/>
         </w:rPr>
-      </w:pPr>
-      <w:r>
+        <w:t>The results show a significant speedup for larger datasets. At 500,000 data points, the GPU is almost 91 times faster than the CPU. However, the observed speedup is likely lower than the theoretical maximum due to several factors:</w:t>
+      </w:r>
+    </w:p>
+    <w:p>
+      <w:pPr>
         <w:rPr>
           <w:sz w:val="28"/>
           <w:szCs w:val="28"/>
         </w:rPr>
-        <w:t>Optimizations for Improved Speedup</w:t>
-      </w:r>
+      </w:pPr>
     </w:p>
     <w:p>
       <w:pPr>
@@ -5986,29 +6536,28 @@
           <w:szCs w:val="28"/>
         </w:rPr>
       </w:pPr>
-    </w:p>
-    <w:p>
-      <w:pPr>
+      <w:r>
         <w:rPr>
           <w:sz w:val="28"/>
           <w:szCs w:val="28"/>
         </w:rPr>
-      </w:pPr>
-      <w:r>
+        <w:t>Memory Transfer Overhead: Transferring data between CPU and GPU memory takes time, especially for small datasets where the transfer time becomes a significant portion of the overall execution time.</w:t>
+      </w:r>
+    </w:p>
+    <w:p>
+      <w:pPr>
         <w:rPr>
           <w:sz w:val="28"/>
           <w:szCs w:val="28"/>
         </w:rPr>
-        <w:t>Several strategies can be employed to improve the speedup achieved with GPUs:</w:t>
-      </w:r>
-    </w:p>
-    <w:p>
-      <w:pPr>
+      </w:pPr>
+      <w:r>
         <w:rPr>
           <w:sz w:val="28"/>
           <w:szCs w:val="28"/>
         </w:rPr>
-      </w:pPr>
+        <w:t>Underutilization of GPU: Depending on the implementation, the GPU might not be fully utilized for smaller datasets. Optimizations for thread scheduling and data partitioning can improve GPU utilization.</w:t>
+      </w:r>
     </w:p>
     <w:p>
       <w:pPr>
@@ -6022,7 +6571,8 @@
           <w:sz w:val="28"/>
           <w:szCs w:val="28"/>
         </w:rPr>
-        <w:t>Data Transfer Optimization: Techniques like asynchronous data transfer or using pinned memory can reduce memory transfer overhead.</w:t>
+        <w:lastRenderedPageBreak/>
+        <w:t>Algorithm Choice: The specific inner join algorithm implemented on the GPU might not be perfectly suited for the hardware architecture. Exploring alternative algorithms could potentially lead to better performance.</w:t>
       </w:r>
     </w:p>
     <w:p>
@@ -6037,7 +6587,7 @@
           <w:sz w:val="28"/>
           <w:szCs w:val="28"/>
         </w:rPr>
-        <w:t>Kernel Tuning: Optimizing the GPU kernel code for better thread utilization and memory access patterns can improve performance.</w:t>
+        <w:t>Optimizations for Improved Speedup</w:t>
       </w:r>
     </w:p>
     <w:p>
@@ -6047,28 +6597,29 @@
           <w:szCs w:val="28"/>
         </w:rPr>
       </w:pPr>
-      <w:r>
+    </w:p>
+    <w:p>
+      <w:pPr>
         <w:rPr>
           <w:sz w:val="28"/>
           <w:szCs w:val="28"/>
         </w:rPr>
-        <w:t>Algorithm Selection: Researching and implementing GPU-specific inner join algorithms that are highly parallel and optimized for the specific hardware can lead to significant performance gains.</w:t>
-      </w:r>
-    </w:p>
-    <w:p>
-      <w:pPr>
+      </w:pPr>
+      <w:r>
         <w:rPr>
           <w:sz w:val="28"/>
           <w:szCs w:val="28"/>
         </w:rPr>
-      </w:pPr>
-      <w:r>
+        <w:t>Several strategies can be employed to improve the speedup achieved with GPUs:</w:t>
+      </w:r>
+    </w:p>
+    <w:p>
+      <w:pPr>
         <w:rPr>
           <w:sz w:val="28"/>
           <w:szCs w:val="28"/>
         </w:rPr>
-        <w:t>Comparison with Open-Source Peers</w:t>
-      </w:r>
+      </w:pPr>
     </w:p>
     <w:p>
       <w:pPr>
@@ -6077,29 +6628,28 @@
           <w:szCs w:val="28"/>
         </w:rPr>
       </w:pPr>
-    </w:p>
-    <w:p>
-      <w:pPr>
+      <w:r>
         <w:rPr>
           <w:sz w:val="28"/>
           <w:szCs w:val="28"/>
         </w:rPr>
-      </w:pPr>
-      <w:r>
+        <w:t>Data Transfer Optimization: Techniques like asynchronous data transfer or using pinned memory can reduce memory transfer overhead.</w:t>
+      </w:r>
+    </w:p>
+    <w:p>
+      <w:pPr>
         <w:rPr>
           <w:sz w:val="28"/>
           <w:szCs w:val="28"/>
         </w:rPr>
-        <w:t>A definitive comparison with open-source libraries requires knowledge of the specific libraries or frameworks used in the implementation. However, popular deep learning frameworks like PyTorch and TensorFlow offer highly optimized GPU kernels for various operations, including joins. Comparing the results with these frameworks can provide insights into potential performance improvements. Benchmarks and performance comparisons for these frameworks can be found online.</w:t>
-      </w:r>
-    </w:p>
-    <w:p>
-      <w:pPr>
+      </w:pPr>
+      <w:r>
         <w:rPr>
           <w:sz w:val="28"/>
           <w:szCs w:val="28"/>
         </w:rPr>
-      </w:pPr>
+        <w:t>Kernel Tuning: Optimizing the GPU kernel code for better thread utilization and memory access patterns can improve performance.</w:t>
+      </w:r>
     </w:p>
     <w:p>
       <w:pPr>
@@ -6113,7 +6663,7 @@
           <w:sz w:val="28"/>
           <w:szCs w:val="28"/>
         </w:rPr>
-        <w:t>Conclusion</w:t>
+        <w:t>Algorithm Selection: Researching and implementing GPU-specific inner join algorithms that are highly parallel and optimized for the specific hardware can lead to significant performance gains.</w:t>
       </w:r>
     </w:p>
     <w:p>
@@ -6123,28 +6673,81 @@
           <w:szCs w:val="28"/>
         </w:rPr>
       </w:pPr>
-    </w:p>
-    <w:p>
-      <w:pPr>
+      <w:r>
         <w:rPr>
           <w:sz w:val="28"/>
           <w:szCs w:val="28"/>
         </w:rPr>
-      </w:pPr>
-      <w:r>
+        <w:t>Comparison with Open-Source Peers</w:t>
+      </w:r>
+    </w:p>
+    <w:p>
+      <w:pPr>
         <w:rPr>
           <w:sz w:val="28"/>
           <w:szCs w:val="28"/>
         </w:rPr>
-        <w:t xml:space="preserve">The results demonstrate the effectiveness of GPUs in accelerating inner joins, especially for large datasets. While the observed speedup might be lower than the theoretical maximum, there's room for improvement through optimizations in data transfer, kernel tuning, and algorithm selection. Comparing with open-source libraries </w:t>
-      </w:r>
-      <w:r>
+      </w:pPr>
+    </w:p>
+    <w:p>
+      <w:pPr>
         <w:rPr>
           <w:sz w:val="28"/>
           <w:szCs w:val="28"/>
         </w:rPr>
-        <w:lastRenderedPageBreak/>
-        <w:t>can provide valuable benchmarks and potential areas for further optimization. This analysis highlights the importance of considering both theoretical capabilities and practical limitations when evaluating the performance of CPUs and GPUs for database operations.</w:t>
+      </w:pPr>
+      <w:r>
+        <w:rPr>
+          <w:sz w:val="28"/>
+          <w:szCs w:val="28"/>
+        </w:rPr>
+        <w:t>A definitive comparison with open-source libraries requires knowledge of the specific libraries or frameworks used in the implementation. However, popular deep learning frameworks like PyTorch and TensorFlow offer highly optimized GPU kernels for various operations, including joins. Comparing the results with these frameworks can provide insights into potential performance improvements. Benchmarks and performance comparisons for these frameworks can be found online.</w:t>
+      </w:r>
+    </w:p>
+    <w:p>
+      <w:pPr>
+        <w:rPr>
+          <w:sz w:val="28"/>
+          <w:szCs w:val="28"/>
+        </w:rPr>
+      </w:pPr>
+    </w:p>
+    <w:p>
+      <w:pPr>
+        <w:rPr>
+          <w:sz w:val="28"/>
+          <w:szCs w:val="28"/>
+        </w:rPr>
+      </w:pPr>
+      <w:r>
+        <w:rPr>
+          <w:sz w:val="28"/>
+          <w:szCs w:val="28"/>
+        </w:rPr>
+        <w:t>Conclusion</w:t>
+      </w:r>
+    </w:p>
+    <w:p>
+      <w:pPr>
+        <w:rPr>
+          <w:sz w:val="28"/>
+          <w:szCs w:val="28"/>
+        </w:rPr>
+      </w:pPr>
+    </w:p>
+    <w:p>
+      <w:pPr>
+        <w:rPr>
+          <w:sz w:val="28"/>
+          <w:szCs w:val="28"/>
+        </w:rPr>
+      </w:pPr>
+      <w:r>
+        <w:rPr>
+          <w:sz w:val="28"/>
+          <w:szCs w:val="28"/>
+        </w:rPr>
+        <w:t>The results demonstrate the effectiveness of GPUs in accelerating inner joins, especially for large datasets. While the observed speedup might be lower than the theoretical maximum, there's room for improvement through optimizations in data transfer, kernel tuning, and algorithm selection. Comparing with open-source libraries can provide valuable benchmarks and potential areas for further optimization. This analysis highlights the importance of considering both theoretical capabilities and practical limitations when evaluating the performance of CPUs and GPUs for database operations.</w:t>
       </w:r>
     </w:p>
     <w:sectPr>

</xml_diff>